<commit_message>
Dodano przykładowe ataki (działa tylko 1)
</commit_message>
<xml_diff>
--- a/Opis_programu_CrowdSec.docx
+++ b/Opis_programu_CrowdSec.docx
@@ -3858,6 +3858,9 @@
     <w:p>
       <w:pPr>
         <w:pStyle w:val="MjTekst"/>
+        <w:rPr>
+          <w:lang w:val="en-US"/>
+        </w:rPr>
       </w:pPr>
     </w:p>
     <w:p>
@@ -3906,7 +3909,7 @@
           <w:iCs/>
           <w:lang w:val="en-US"/>
         </w:rPr>
-        <w:t>curl -</w:t>
+        <w:t xml:space="preserve">curl -s https://packagecloud.io/install/repositories/crowdsec/crowdsec/script.deb.sh | </w:t>
       </w:r>
       <w:proofErr w:type="spellStart"/>
       <w:r>
@@ -3918,7 +3921,7 @@
           <w:iCs/>
           <w:lang w:val="en-US"/>
         </w:rPr>
-        <w:t>sL</w:t>
+        <w:t>sudo</w:t>
       </w:r>
       <w:proofErr w:type="spellEnd"/>
       <w:r>
@@ -3930,18 +3933,56 @@
           <w:iCs/>
           <w:lang w:val="en-US"/>
         </w:rPr>
-        <w:t xml:space="preserve"> https://packagecloud.io/install/repositories/crowdsec/crowdsec/script.deb.sh | </w:t>
-      </w:r>
-      <w:proofErr w:type="spellStart"/>
-      <w:r>
-        <w:rPr>
-          <w:rFonts w:ascii="Consolas" w:hAnsi="Consolas"/>
-          <w:b/>
-          <w:bCs/>
-          <w:i/>
-          <w:iCs/>
+        <w:t xml:space="preserve"> bash</w:t>
+      </w:r>
+    </w:p>
+    <w:p>
+      <w:pPr>
+        <w:pStyle w:val="MjTekst"/>
+        <w:rPr>
           <w:lang w:val="en-US"/>
         </w:rPr>
+      </w:pPr>
+    </w:p>
+    <w:p>
+      <w:pPr>
+        <w:pStyle w:val="MjTekst"/>
+      </w:pPr>
+      <w:r>
+        <w:t xml:space="preserve">Instalacja głównego silnika </w:t>
+      </w:r>
+      <w:proofErr w:type="spellStart"/>
+      <w:r>
+        <w:t>CrowdSec</w:t>
+      </w:r>
+      <w:proofErr w:type="spellEnd"/>
+      <w:r>
+        <w:t xml:space="preserve"> – Pobiera i instaluje główną aplikację.</w:t>
+      </w:r>
+    </w:p>
+    <w:p>
+      <w:pPr>
+        <w:pStyle w:val="MjTekst"/>
+        <w:jc w:val="center"/>
+        <w:rPr>
+          <w:rFonts w:ascii="Consolas" w:hAnsi="Consolas"/>
+          <w:b/>
+          <w:bCs/>
+          <w:i/>
+          <w:iCs/>
+          <w:lang w:val="en-US"/>
+        </w:rPr>
+      </w:pPr>
+      <w:proofErr w:type="spellStart"/>
+      <w:r>
+        <w:rPr>
+          <w:rFonts w:ascii="Consolas" w:hAnsi="Consolas"/>
+          <w:b/>
+          <w:bCs/>
+          <w:i/>
+          <w:iCs/>
+          <w:lang w:val="en-US"/>
+        </w:rPr>
         <w:t>sudo</w:t>
       </w:r>
       <w:proofErr w:type="spellEnd"/>
@@ -3954,34 +3995,10 @@
           <w:iCs/>
           <w:lang w:val="en-US"/>
         </w:rPr>
-        <w:t xml:space="preserve"> bash</w:t>
-      </w:r>
-    </w:p>
-    <w:p>
-      <w:pPr>
-        <w:pStyle w:val="MjTekst"/>
-      </w:pPr>
-    </w:p>
-    <w:p>
-      <w:pPr>
-        <w:pStyle w:val="MjTekst"/>
-      </w:pPr>
-      <w:r>
-        <w:t xml:space="preserve">Instalacja głównego silnika </w:t>
-      </w:r>
-      <w:proofErr w:type="spellStart"/>
-      <w:r>
-        <w:t>CrowdSec</w:t>
-      </w:r>
-      <w:proofErr w:type="spellEnd"/>
-      <w:r>
-        <w:t xml:space="preserve"> – Pobiera i instaluje główną aplikację.</w:t>
-      </w:r>
-    </w:p>
-    <w:p>
-      <w:pPr>
-        <w:pStyle w:val="MjTekst"/>
-        <w:jc w:val="center"/>
+        <w:t xml:space="preserve"> apt install </w:t>
+      </w:r>
+      <w:proofErr w:type="spellStart"/>
+      <w:r>
         <w:rPr>
           <w:rFonts w:ascii="Consolas" w:hAnsi="Consolas"/>
           <w:b/>
@@ -3990,8 +4007,9 @@
           <w:iCs/>
           <w:lang w:val="en-US"/>
         </w:rPr>
-      </w:pPr>
-      <w:proofErr w:type="spellStart"/>
+        <w:t>crowdsec</w:t>
+      </w:r>
+      <w:proofErr w:type="spellEnd"/>
       <w:r>
         <w:rPr>
           <w:rFonts w:ascii="Consolas" w:hAnsi="Consolas"/>
@@ -4001,48 +4019,15 @@
           <w:iCs/>
           <w:lang w:val="en-US"/>
         </w:rPr>
-        <w:t>sudo</w:t>
-      </w:r>
-      <w:proofErr w:type="spellEnd"/>
-      <w:r>
-        <w:rPr>
-          <w:rFonts w:ascii="Consolas" w:hAnsi="Consolas"/>
-          <w:b/>
-          <w:bCs/>
-          <w:i/>
-          <w:iCs/>
+        <w:t xml:space="preserve"> -y</w:t>
+      </w:r>
+    </w:p>
+    <w:p>
+      <w:pPr>
+        <w:pStyle w:val="MjTekst"/>
+        <w:rPr>
           <w:lang w:val="en-US"/>
         </w:rPr>
-        <w:t xml:space="preserve"> apt install </w:t>
-      </w:r>
-      <w:proofErr w:type="spellStart"/>
-      <w:r>
-        <w:rPr>
-          <w:rFonts w:ascii="Consolas" w:hAnsi="Consolas"/>
-          <w:b/>
-          <w:bCs/>
-          <w:i/>
-          <w:iCs/>
-          <w:lang w:val="en-US"/>
-        </w:rPr>
-        <w:t>crowdsec</w:t>
-      </w:r>
-      <w:proofErr w:type="spellEnd"/>
-      <w:r>
-        <w:rPr>
-          <w:rFonts w:ascii="Consolas" w:hAnsi="Consolas"/>
-          <w:b/>
-          <w:bCs/>
-          <w:i/>
-          <w:iCs/>
-          <w:lang w:val="en-US"/>
-        </w:rPr>
-        <w:t xml:space="preserve"> -y</w:t>
-      </w:r>
-    </w:p>
-    <w:p>
-      <w:pPr>
-        <w:pStyle w:val="MjTekst"/>
       </w:pPr>
     </w:p>
     <w:p>
@@ -4324,6 +4309,132 @@
         <w:pStyle w:val="MjTekst"/>
       </w:pPr>
       <w:r>
+        <w:t xml:space="preserve">Dodanie </w:t>
+      </w:r>
+      <w:proofErr w:type="spellStart"/>
+      <w:r>
+        <w:t>parsera</w:t>
+      </w:r>
+      <w:proofErr w:type="spellEnd"/>
+      <w:r>
+        <w:t xml:space="preserve"> dla serwera </w:t>
+      </w:r>
+      <w:proofErr w:type="spellStart"/>
+      <w:r>
+        <w:t>Nginx</w:t>
+      </w:r>
+      <w:proofErr w:type="spellEnd"/>
+      <w:r>
+        <w:t xml:space="preserve"> – Opcjonalnie, jeśli chcesz analizować logi z </w:t>
+      </w:r>
+      <w:proofErr w:type="spellStart"/>
+      <w:r>
+        <w:t>Nginx</w:t>
+      </w:r>
+      <w:proofErr w:type="spellEnd"/>
+      <w:r>
+        <w:t>.</w:t>
+      </w:r>
+    </w:p>
+    <w:p>
+      <w:pPr>
+        <w:pStyle w:val="MjTekst"/>
+        <w:jc w:val="center"/>
+        <w:rPr>
+          <w:rFonts w:ascii="Consolas" w:hAnsi="Consolas"/>
+          <w:b/>
+          <w:bCs/>
+          <w:i/>
+          <w:iCs/>
+          <w:lang w:val="en-US"/>
+        </w:rPr>
+      </w:pPr>
+      <w:proofErr w:type="spellStart"/>
+      <w:r>
+        <w:rPr>
+          <w:rFonts w:ascii="Consolas" w:hAnsi="Consolas"/>
+          <w:b/>
+          <w:bCs/>
+          <w:i/>
+          <w:iCs/>
+          <w:lang w:val="en-US"/>
+        </w:rPr>
+        <w:t>sudo</w:t>
+      </w:r>
+      <w:proofErr w:type="spellEnd"/>
+      <w:r>
+        <w:rPr>
+          <w:rFonts w:ascii="Consolas" w:hAnsi="Consolas"/>
+          <w:b/>
+          <w:bCs/>
+          <w:i/>
+          <w:iCs/>
+          <w:lang w:val="en-US"/>
+        </w:rPr>
+        <w:t xml:space="preserve"> </w:t>
+      </w:r>
+      <w:proofErr w:type="spellStart"/>
+      <w:r>
+        <w:rPr>
+          <w:rFonts w:ascii="Consolas" w:hAnsi="Consolas"/>
+          <w:b/>
+          <w:bCs/>
+          <w:i/>
+          <w:iCs/>
+          <w:lang w:val="en-US"/>
+        </w:rPr>
+        <w:t>cscli</w:t>
+      </w:r>
+      <w:proofErr w:type="spellEnd"/>
+      <w:r>
+        <w:rPr>
+          <w:rFonts w:ascii="Consolas" w:hAnsi="Consolas"/>
+          <w:b/>
+          <w:bCs/>
+          <w:i/>
+          <w:iCs/>
+          <w:lang w:val="en-US"/>
+        </w:rPr>
+        <w:t xml:space="preserve"> collections install </w:t>
+      </w:r>
+      <w:proofErr w:type="spellStart"/>
+      <w:r>
+        <w:rPr>
+          <w:rFonts w:ascii="Consolas" w:hAnsi="Consolas"/>
+          <w:b/>
+          <w:bCs/>
+          <w:i/>
+          <w:iCs/>
+          <w:lang w:val="en-US"/>
+        </w:rPr>
+        <w:t>crowdsecurity</w:t>
+      </w:r>
+      <w:proofErr w:type="spellEnd"/>
+      <w:r>
+        <w:rPr>
+          <w:rFonts w:ascii="Consolas" w:hAnsi="Consolas"/>
+          <w:b/>
+          <w:bCs/>
+          <w:i/>
+          <w:iCs/>
+          <w:lang w:val="en-US"/>
+        </w:rPr>
+        <w:t>/nginx</w:t>
+      </w:r>
+    </w:p>
+    <w:p>
+      <w:pPr>
+        <w:pStyle w:val="MjTekst"/>
+        <w:rPr>
+          <w:lang w:val="en-US"/>
+        </w:rPr>
+      </w:pPr>
+    </w:p>
+    <w:p>
+      <w:pPr>
+        <w:pStyle w:val="MjTekst"/>
+      </w:pPr>
+      <w:r>
         <w:t xml:space="preserve">Wyświetlenie dostępnych </w:t>
       </w:r>
       <w:proofErr w:type="spellStart"/>
@@ -4607,28 +4718,29 @@
       <w:pPr>
         <w:pStyle w:val="MjTekst"/>
       </w:pPr>
-      <w:r>
-        <w:t xml:space="preserve">Dodanie </w:t>
-      </w:r>
-      <w:proofErr w:type="spellStart"/>
-      <w:r>
-        <w:t>parsera</w:t>
-      </w:r>
-      <w:proofErr w:type="spellEnd"/>
-      <w:r>
-        <w:t xml:space="preserve"> dla serwera </w:t>
-      </w:r>
-      <w:proofErr w:type="spellStart"/>
-      <w:r>
-        <w:t>Nginx</w:t>
-      </w:r>
-      <w:proofErr w:type="spellEnd"/>
-      <w:r>
-        <w:t xml:space="preserve"> – Opcjonalnie, jeśli chcesz analizować logi z </w:t>
-      </w:r>
-      <w:proofErr w:type="spellStart"/>
-      <w:r>
-        <w:t>Nginx</w:t>
+      <w:bookmarkStart w:id="6" w:name="OLE_LINK11"/>
+      <w:r>
+        <w:t xml:space="preserve">Instalacja </w:t>
+      </w:r>
+      <w:proofErr w:type="spellStart"/>
+      <w:r>
+        <w:t>bouncera</w:t>
+      </w:r>
+      <w:proofErr w:type="spellEnd"/>
+      <w:r>
+        <w:t xml:space="preserve"> (</w:t>
+      </w:r>
+      <w:proofErr w:type="spellStart"/>
+      <w:r>
+        <w:t>blokera</w:t>
+      </w:r>
+      <w:proofErr w:type="spellEnd"/>
+      <w:r>
+        <w:t xml:space="preserve">) – Pozwala na automatyczne blokowanie złośliwego ruchu w </w:t>
+      </w:r>
+      <w:proofErr w:type="spellStart"/>
+      <w:r>
+        <w:t>iptables</w:t>
       </w:r>
       <w:proofErr w:type="spellEnd"/>
       <w:r>
@@ -4648,6 +4760,8 @@
           <w:lang w:val="en-US"/>
         </w:rPr>
       </w:pPr>
+      <w:bookmarkStart w:id="7" w:name="OLE_LINK10"/>
+      <w:bookmarkEnd w:id="6"/>
       <w:proofErr w:type="spellStart"/>
       <w:r>
         <w:rPr>
@@ -4670,18 +4784,203 @@
           <w:iCs/>
           <w:lang w:val="en-US"/>
         </w:rPr>
+        <w:t xml:space="preserve"> apt install </w:t>
+      </w:r>
+      <w:proofErr w:type="spellStart"/>
+      <w:r>
+        <w:rPr>
+          <w:rFonts w:ascii="Consolas" w:hAnsi="Consolas"/>
+          <w:b/>
+          <w:bCs/>
+          <w:i/>
+          <w:iCs/>
+          <w:lang w:val="en-US"/>
+        </w:rPr>
+        <w:t>crowdsec</w:t>
+      </w:r>
+      <w:proofErr w:type="spellEnd"/>
+      <w:r>
+        <w:rPr>
+          <w:rFonts w:ascii="Consolas" w:hAnsi="Consolas"/>
+          <w:b/>
+          <w:bCs/>
+          <w:i/>
+          <w:iCs/>
+          <w:lang w:val="en-US"/>
+        </w:rPr>
+        <w:t>-firewall-bouncer-iptables -y</w:t>
+      </w:r>
+    </w:p>
+    <w:bookmarkEnd w:id="7"/>
+    <w:p>
+      <w:pPr>
+        <w:pStyle w:val="MjTekst"/>
+        <w:rPr>
+          <w:lang w:val="en-US"/>
+        </w:rPr>
+      </w:pPr>
+    </w:p>
+    <w:p>
+      <w:pPr>
+        <w:pStyle w:val="MjTekst"/>
+      </w:pPr>
+      <w:r>
+        <w:t xml:space="preserve">Instalacja </w:t>
+      </w:r>
+      <w:proofErr w:type="spellStart"/>
+      <w:r>
+        <w:t>bouncera</w:t>
+      </w:r>
+      <w:proofErr w:type="spellEnd"/>
+      <w:r>
         <w:t xml:space="preserve"> </w:t>
       </w:r>
-      <w:proofErr w:type="spellStart"/>
-      <w:r>
-        <w:rPr>
-          <w:rFonts w:ascii="Consolas" w:hAnsi="Consolas"/>
+      <w:r>
+        <w:t>serwera Apache</w:t>
+      </w:r>
+      <w:r>
+        <w:t xml:space="preserve"> – Pozwala na automatyczne blokowanie złośliwego ruchu </w:t>
+      </w:r>
+      <w:r>
+        <w:t>dla serwera Apache</w:t>
+      </w:r>
+    </w:p>
+    <w:p>
+      <w:pPr>
+        <w:pStyle w:val="MjTekst"/>
+        <w:jc w:val="center"/>
+        <w:rPr>
           <w:b/>
           <w:bCs/>
           <w:i/>
           <w:iCs/>
           <w:lang w:val="en-US"/>
         </w:rPr>
+      </w:pPr>
+      <w:proofErr w:type="spellStart"/>
+      <w:r>
+        <w:rPr>
+          <w:rFonts w:ascii="Consolas" w:hAnsi="Consolas"/>
+          <w:b/>
+          <w:bCs/>
+          <w:i/>
+          <w:iCs/>
+          <w:lang w:val="en-US"/>
+        </w:rPr>
+        <w:t>sudo</w:t>
+      </w:r>
+      <w:proofErr w:type="spellEnd"/>
+      <w:r>
+        <w:rPr>
+          <w:rFonts w:ascii="Consolas" w:hAnsi="Consolas"/>
+          <w:b/>
+          <w:bCs/>
+          <w:i/>
+          <w:iCs/>
+          <w:lang w:val="en-US"/>
+        </w:rPr>
+        <w:t xml:space="preserve"> apt install crowdsec-</w:t>
+      </w:r>
+      <w:r>
+        <w:rPr>
+          <w:b/>
+          <w:bCs/>
+          <w:i/>
+          <w:iCs/>
+          <w:lang w:val="en-US"/>
+        </w:rPr>
+        <w:t>crowdsec-apache2-bouncer -y</w:t>
+      </w:r>
+    </w:p>
+    <w:p>
+      <w:pPr>
+        <w:pStyle w:val="MjTekst"/>
+        <w:rPr>
+          <w:lang w:val="en-US"/>
+        </w:rPr>
+      </w:pPr>
+    </w:p>
+    <w:p>
+      <w:pPr>
+        <w:pStyle w:val="MjTekst"/>
+      </w:pPr>
+      <w:r>
+        <w:t>Nowe scenariusze</w:t>
+      </w:r>
+      <w:r>
+        <w:t xml:space="preserve">– </w:t>
+      </w:r>
+      <w:r>
+        <w:t>Doda</w:t>
+      </w:r>
+      <w:r>
+        <w:t>je</w:t>
+      </w:r>
+      <w:r>
+        <w:t xml:space="preserve"> więcej scenariuszy (np.</w:t>
+      </w:r>
+      <w:r>
+        <w:t xml:space="preserve"> w tym przypadku</w:t>
+      </w:r>
+      <w:r>
+        <w:t xml:space="preserve"> dla </w:t>
+      </w:r>
+      <w:proofErr w:type="spellStart"/>
+      <w:r>
+        <w:t>bruteforce</w:t>
+      </w:r>
+      <w:proofErr w:type="spellEnd"/>
+      <w:r>
+        <w:t xml:space="preserve"> SSH)</w:t>
+      </w:r>
+    </w:p>
+    <w:p>
+      <w:pPr>
+        <w:pStyle w:val="MjTekst"/>
+        <w:jc w:val="center"/>
+        <w:rPr>
+          <w:rFonts w:ascii="Consolas" w:hAnsi="Consolas"/>
+          <w:b/>
+          <w:bCs/>
+          <w:i/>
+          <w:iCs/>
+          <w:lang w:val="en-US"/>
+        </w:rPr>
+      </w:pPr>
+      <w:proofErr w:type="spellStart"/>
+      <w:r>
+        <w:rPr>
+          <w:rFonts w:ascii="Consolas" w:hAnsi="Consolas"/>
+          <w:b/>
+          <w:bCs/>
+          <w:i/>
+          <w:iCs/>
+          <w:lang w:val="en-US"/>
+        </w:rPr>
+        <w:t>sudo</w:t>
+      </w:r>
+      <w:proofErr w:type="spellEnd"/>
+      <w:r>
+        <w:rPr>
+          <w:rFonts w:ascii="Consolas" w:hAnsi="Consolas"/>
+          <w:b/>
+          <w:bCs/>
+          <w:i/>
+          <w:iCs/>
+          <w:lang w:val="en-US"/>
+        </w:rPr>
+        <w:t xml:space="preserve"> </w:t>
+      </w:r>
+      <w:proofErr w:type="spellStart"/>
+      <w:r>
+        <w:rPr>
+          <w:rFonts w:ascii="Consolas" w:hAnsi="Consolas"/>
+          <w:b/>
+          <w:bCs/>
+          <w:i/>
+          <w:iCs/>
+          <w:lang w:val="en-US"/>
+        </w:rPr>
         <w:t>cscli</w:t>
       </w:r>
       <w:proofErr w:type="spellEnd"/>
@@ -4718,7 +5017,7 @@
           <w:iCs/>
           <w:lang w:val="en-US"/>
         </w:rPr>
-        <w:t>/nginx</w:t>
+        <w:t>/ssh-bf</w:t>
       </w:r>
     </w:p>
     <w:p>
@@ -4813,6 +5112,95 @@
         <w:t>crowdsec</w:t>
       </w:r>
       <w:proofErr w:type="spellEnd"/>
+    </w:p>
+    <w:p>
+      <w:pPr>
+        <w:pStyle w:val="MjTekst"/>
+        <w:rPr>
+          <w:lang w:val="en-US"/>
+        </w:rPr>
+      </w:pPr>
+    </w:p>
+    <w:p>
+      <w:pPr>
+        <w:pStyle w:val="MjTekst"/>
+      </w:pPr>
+      <w:r>
+        <w:t>Lista zainstalowanych kolekcji</w:t>
+      </w:r>
+      <w:r>
+        <w:t xml:space="preserve"> – </w:t>
+      </w:r>
+      <w:r>
+        <w:t xml:space="preserve">Pozwala sprawdzić zainstalowane kolekcje </w:t>
+      </w:r>
+      <w:proofErr w:type="spellStart"/>
+      <w:r>
+        <w:t>CrowdSec</w:t>
+      </w:r>
+      <w:proofErr w:type="spellEnd"/>
+    </w:p>
+    <w:p>
+      <w:pPr>
+        <w:pStyle w:val="MjTekst"/>
+        <w:jc w:val="center"/>
+        <w:rPr>
+          <w:rFonts w:ascii="Consolas" w:hAnsi="Consolas"/>
+          <w:b/>
+          <w:bCs/>
+          <w:i/>
+          <w:iCs/>
+        </w:rPr>
+      </w:pPr>
+      <w:proofErr w:type="spellStart"/>
+      <w:r>
+        <w:rPr>
+          <w:rFonts w:ascii="Consolas" w:hAnsi="Consolas"/>
+          <w:b/>
+          <w:bCs/>
+          <w:i/>
+          <w:iCs/>
+        </w:rPr>
+        <w:t>sudo</w:t>
+      </w:r>
+      <w:proofErr w:type="spellEnd"/>
+      <w:r>
+        <w:rPr>
+          <w:rFonts w:ascii="Consolas" w:hAnsi="Consolas"/>
+          <w:b/>
+          <w:bCs/>
+          <w:i/>
+          <w:iCs/>
+        </w:rPr>
+        <w:t xml:space="preserve"> </w:t>
+      </w:r>
+      <w:proofErr w:type="spellStart"/>
+      <w:r>
+        <w:rPr>
+          <w:rFonts w:ascii="Consolas" w:hAnsi="Consolas"/>
+          <w:b/>
+          <w:bCs/>
+          <w:i/>
+          <w:iCs/>
+        </w:rPr>
+        <w:t>cscli</w:t>
+      </w:r>
+      <w:proofErr w:type="spellEnd"/>
+      <w:r>
+        <w:rPr>
+          <w:rFonts w:ascii="Consolas" w:hAnsi="Consolas"/>
+          <w:b/>
+          <w:bCs/>
+          <w:i/>
+          <w:iCs/>
+        </w:rPr>
+        <w:t xml:space="preserve"> hub list</w:t>
+      </w:r>
+    </w:p>
+    <w:p>
+      <w:pPr>
+        <w:pStyle w:val="MjTekst"/>
+      </w:pPr>
     </w:p>
     <w:p>
       <w:pPr>
@@ -4846,7 +5234,128 @@
         <w:pStyle w:val="MjTekst"/>
       </w:pPr>
       <w:r>
-        <w:t xml:space="preserve">Aktualizacja repozytorium </w:t>
+        <w:t xml:space="preserve">Instalacja </w:t>
+      </w:r>
+      <w:proofErr w:type="spellStart"/>
+      <w:r>
+        <w:t>dockera</w:t>
+      </w:r>
+      <w:proofErr w:type="spellEnd"/>
+      <w:r>
+        <w:t xml:space="preserve"> – Przed uruchomieniem </w:t>
+      </w:r>
+      <w:proofErr w:type="spellStart"/>
+      <w:r>
+        <w:t>Dashboarda</w:t>
+      </w:r>
+      <w:proofErr w:type="spellEnd"/>
+      <w:r>
+        <w:t xml:space="preserve"> trzeba zainstalować </w:t>
+      </w:r>
+      <w:proofErr w:type="spellStart"/>
+      <w:r>
+        <w:t>dockera</w:t>
+      </w:r>
+      <w:proofErr w:type="spellEnd"/>
+    </w:p>
+    <w:p>
+      <w:pPr>
+        <w:pStyle w:val="MjTekst"/>
+        <w:jc w:val="center"/>
+        <w:rPr>
+          <w:rFonts w:ascii="Consolas" w:hAnsi="Consolas"/>
+          <w:b/>
+          <w:bCs/>
+          <w:i/>
+          <w:iCs/>
+        </w:rPr>
+      </w:pPr>
+      <w:proofErr w:type="spellStart"/>
+      <w:r>
+        <w:rPr>
+          <w:rFonts w:ascii="Consolas" w:hAnsi="Consolas"/>
+          <w:b/>
+          <w:bCs/>
+          <w:i/>
+          <w:iCs/>
+        </w:rPr>
+        <w:t>sudo</w:t>
+      </w:r>
+      <w:proofErr w:type="spellEnd"/>
+      <w:r>
+        <w:rPr>
+          <w:rFonts w:ascii="Consolas" w:hAnsi="Consolas"/>
+          <w:b/>
+          <w:bCs/>
+          <w:i/>
+          <w:iCs/>
+        </w:rPr>
+        <w:t xml:space="preserve"> </w:t>
+      </w:r>
+      <w:proofErr w:type="spellStart"/>
+      <w:r>
+        <w:rPr>
+          <w:rFonts w:ascii="Consolas" w:hAnsi="Consolas"/>
+          <w:b/>
+          <w:bCs/>
+          <w:i/>
+          <w:iCs/>
+        </w:rPr>
+        <w:t>apt</w:t>
+      </w:r>
+      <w:proofErr w:type="spellEnd"/>
+      <w:r>
+        <w:rPr>
+          <w:rFonts w:ascii="Consolas" w:hAnsi="Consolas"/>
+          <w:b/>
+          <w:bCs/>
+          <w:i/>
+          <w:iCs/>
+        </w:rPr>
+        <w:t xml:space="preserve"> </w:t>
+      </w:r>
+      <w:proofErr w:type="spellStart"/>
+      <w:r>
+        <w:rPr>
+          <w:rFonts w:ascii="Consolas" w:hAnsi="Consolas"/>
+          <w:b/>
+          <w:bCs/>
+          <w:i/>
+          <w:iCs/>
+        </w:rPr>
+        <w:t>install</w:t>
+      </w:r>
+      <w:proofErr w:type="spellEnd"/>
+      <w:r>
+        <w:rPr>
+          <w:rFonts w:ascii="Consolas" w:hAnsi="Consolas"/>
+          <w:b/>
+          <w:bCs/>
+          <w:i/>
+          <w:iCs/>
+        </w:rPr>
+        <w:t xml:space="preserve"> docker.io</w:t>
+      </w:r>
+    </w:p>
+    <w:p>
+      <w:pPr>
+        <w:pStyle w:val="MjTekst"/>
+      </w:pPr>
+    </w:p>
+    <w:p>
+      <w:pPr>
+        <w:pStyle w:val="MjTekst"/>
+      </w:pPr>
+      <w:r>
+        <w:t xml:space="preserve">Instalacja </w:t>
+      </w:r>
+      <w:proofErr w:type="spellStart"/>
+      <w:r>
+        <w:t>dashboarda</w:t>
+      </w:r>
+      <w:proofErr w:type="spellEnd"/>
+      <w:r>
+        <w:t xml:space="preserve"> – Konfiguruje interfejs webowy </w:t>
       </w:r>
       <w:proofErr w:type="spellStart"/>
       <w:r>
@@ -4854,37 +5363,7 @@
       </w:r>
       <w:proofErr w:type="spellEnd"/>
       <w:r>
-        <w:t xml:space="preserve"> do najnowszego</w:t>
-      </w:r>
-      <w:r>
-        <w:t xml:space="preserve"> – Pozwala na</w:t>
-      </w:r>
-      <w:r>
-        <w:t xml:space="preserve"> zainstalowanie </w:t>
-      </w:r>
-      <w:proofErr w:type="spellStart"/>
-      <w:r>
-        <w:t>bouncerów</w:t>
-      </w:r>
-      <w:proofErr w:type="spellEnd"/>
-      <w:r>
-        <w:t xml:space="preserve"> (może być konieczna konfiguracja pliku </w:t>
-      </w:r>
-      <w:proofErr w:type="spellStart"/>
-      <w:r>
-        <w:t>config</w:t>
-      </w:r>
-      <w:proofErr w:type="spellEnd"/>
-      <w:r>
-        <w:t xml:space="preserve"> i dodanie </w:t>
-      </w:r>
-      <w:proofErr w:type="spellStart"/>
-      <w:r>
-        <w:t>DNSów</w:t>
-      </w:r>
-      <w:proofErr w:type="spellEnd"/>
-      <w:r>
-        <w:t>)</w:t>
+        <w:t xml:space="preserve"> na otwartym porcie.</w:t>
       </w:r>
     </w:p>
     <w:p>
@@ -4897,9 +5376,570 @@
           <w:bCs/>
           <w:i/>
           <w:iCs/>
+        </w:rPr>
+      </w:pPr>
+      <w:bookmarkStart w:id="8" w:name="OLE_LINK6"/>
+      <w:proofErr w:type="spellStart"/>
+      <w:r>
+        <w:rPr>
+          <w:rFonts w:ascii="Consolas" w:hAnsi="Consolas"/>
+          <w:b/>
+          <w:bCs/>
+          <w:i/>
+          <w:iCs/>
+        </w:rPr>
+        <w:t>sudo</w:t>
+      </w:r>
+      <w:proofErr w:type="spellEnd"/>
+      <w:r>
+        <w:rPr>
+          <w:rFonts w:ascii="Consolas" w:hAnsi="Consolas"/>
+          <w:b/>
+          <w:bCs/>
+          <w:i/>
+          <w:iCs/>
+        </w:rPr>
+        <w:t xml:space="preserve"> </w:t>
+      </w:r>
+      <w:proofErr w:type="spellStart"/>
+      <w:r>
+        <w:rPr>
+          <w:rFonts w:ascii="Consolas" w:hAnsi="Consolas"/>
+          <w:b/>
+          <w:bCs/>
+          <w:i/>
+          <w:iCs/>
+        </w:rPr>
+        <w:t>cscli</w:t>
+      </w:r>
+      <w:proofErr w:type="spellEnd"/>
+      <w:r>
+        <w:rPr>
+          <w:rFonts w:ascii="Consolas" w:hAnsi="Consolas"/>
+          <w:b/>
+          <w:bCs/>
+          <w:i/>
+          <w:iCs/>
+        </w:rPr>
+        <w:t xml:space="preserve"> </w:t>
+      </w:r>
+      <w:proofErr w:type="spellStart"/>
+      <w:r>
+        <w:rPr>
+          <w:rFonts w:ascii="Consolas" w:hAnsi="Consolas"/>
+          <w:b/>
+          <w:bCs/>
+          <w:i/>
+          <w:iCs/>
+        </w:rPr>
+        <w:t>dashboard</w:t>
+      </w:r>
+      <w:proofErr w:type="spellEnd"/>
+      <w:r>
+        <w:rPr>
+          <w:rFonts w:ascii="Consolas" w:hAnsi="Consolas"/>
+          <w:b/>
+          <w:bCs/>
+          <w:i/>
+          <w:iCs/>
+        </w:rPr>
+        <w:t xml:space="preserve"> setup</w:t>
+      </w:r>
+      <w:r>
+        <w:rPr>
+          <w:rFonts w:ascii="Consolas" w:hAnsi="Consolas"/>
+          <w:b/>
+          <w:bCs/>
+          <w:i/>
+          <w:iCs/>
+        </w:rPr>
+        <w:t xml:space="preserve"> –</w:t>
+      </w:r>
+      <w:proofErr w:type="spellStart"/>
+      <w:r>
+        <w:rPr>
+          <w:rFonts w:ascii="Consolas" w:hAnsi="Consolas"/>
+          <w:b/>
+          <w:bCs/>
+          <w:i/>
+          <w:iCs/>
+        </w:rPr>
+        <w:t>listen</w:t>
+      </w:r>
+      <w:proofErr w:type="spellEnd"/>
+      <w:r>
+        <w:rPr>
+          <w:rFonts w:ascii="Consolas" w:hAnsi="Consolas"/>
+          <w:b/>
+          <w:bCs/>
+          <w:i/>
+          <w:iCs/>
+        </w:rPr>
+        <w:t xml:space="preserve"> 0.0.0.0</w:t>
+      </w:r>
+    </w:p>
+    <w:bookmarkEnd w:id="8"/>
+    <w:p>
+      <w:pPr>
+        <w:pStyle w:val="MjTekst"/>
+      </w:pPr>
+    </w:p>
+    <w:p>
+      <w:pPr>
+        <w:pStyle w:val="MjTekst"/>
+      </w:pPr>
+      <w:r>
+        <w:t xml:space="preserve">Uruchomienie </w:t>
+      </w:r>
+      <w:proofErr w:type="spellStart"/>
+      <w:r>
+        <w:t>dashboarda</w:t>
+      </w:r>
+      <w:proofErr w:type="spellEnd"/>
+      <w:r>
+        <w:t xml:space="preserve"> – Odpala serwer WWW dla panelu </w:t>
+      </w:r>
+      <w:proofErr w:type="spellStart"/>
+      <w:r>
+        <w:t>CrowdSec</w:t>
+      </w:r>
+      <w:proofErr w:type="spellEnd"/>
+      <w:r>
+        <w:t>.</w:t>
+      </w:r>
+    </w:p>
+    <w:p>
+      <w:pPr>
+        <w:pStyle w:val="MjTekst"/>
+        <w:jc w:val="center"/>
+        <w:rPr>
+          <w:rFonts w:ascii="Consolas" w:hAnsi="Consolas"/>
+          <w:b/>
+          <w:bCs/>
+          <w:i/>
+          <w:iCs/>
+        </w:rPr>
+      </w:pPr>
+      <w:bookmarkStart w:id="9" w:name="OLE_LINK7"/>
+      <w:proofErr w:type="spellStart"/>
+      <w:r>
+        <w:rPr>
+          <w:rFonts w:ascii="Consolas" w:hAnsi="Consolas"/>
+          <w:b/>
+          <w:bCs/>
+          <w:i/>
+          <w:iCs/>
+        </w:rPr>
+        <w:t>sudo</w:t>
+      </w:r>
+      <w:proofErr w:type="spellEnd"/>
+      <w:r>
+        <w:rPr>
+          <w:rFonts w:ascii="Consolas" w:hAnsi="Consolas"/>
+          <w:b/>
+          <w:bCs/>
+          <w:i/>
+          <w:iCs/>
+        </w:rPr>
+        <w:t xml:space="preserve"> </w:t>
+      </w:r>
+      <w:proofErr w:type="spellStart"/>
+      <w:r>
+        <w:rPr>
+          <w:rFonts w:ascii="Consolas" w:hAnsi="Consolas"/>
+          <w:b/>
+          <w:bCs/>
+          <w:i/>
+          <w:iCs/>
+        </w:rPr>
+        <w:t>cscli</w:t>
+      </w:r>
+      <w:proofErr w:type="spellEnd"/>
+      <w:r>
+        <w:rPr>
+          <w:rFonts w:ascii="Consolas" w:hAnsi="Consolas"/>
+          <w:b/>
+          <w:bCs/>
+          <w:i/>
+          <w:iCs/>
+        </w:rPr>
+        <w:t xml:space="preserve"> </w:t>
+      </w:r>
+      <w:proofErr w:type="spellStart"/>
+      <w:r>
+        <w:rPr>
+          <w:rFonts w:ascii="Consolas" w:hAnsi="Consolas"/>
+          <w:b/>
+          <w:bCs/>
+          <w:i/>
+          <w:iCs/>
+        </w:rPr>
+        <w:t>dashboard</w:t>
+      </w:r>
+      <w:proofErr w:type="spellEnd"/>
+      <w:r>
+        <w:rPr>
+          <w:rFonts w:ascii="Consolas" w:hAnsi="Consolas"/>
+          <w:b/>
+          <w:bCs/>
+          <w:i/>
+          <w:iCs/>
+        </w:rPr>
+        <w:t xml:space="preserve"> start</w:t>
+      </w:r>
+    </w:p>
+    <w:bookmarkEnd w:id="9"/>
+    <w:p>
+      <w:pPr>
+        <w:pStyle w:val="MjTekst"/>
+      </w:pPr>
+    </w:p>
+    <w:p>
+      <w:pPr>
+        <w:pStyle w:val="MjTekst"/>
+      </w:pPr>
+      <w:r>
+        <w:t xml:space="preserve">Sprawdzenie statusu </w:t>
+      </w:r>
+      <w:proofErr w:type="spellStart"/>
+      <w:r>
+        <w:t>CrowdSec</w:t>
+      </w:r>
+      <w:proofErr w:type="spellEnd"/>
+      <w:r>
+        <w:t xml:space="preserve"> – Informacja, czy usługa działa poprawnie.</w:t>
+      </w:r>
+    </w:p>
+    <w:p>
+      <w:pPr>
+        <w:pStyle w:val="MjTekst"/>
+        <w:jc w:val="center"/>
+        <w:rPr>
+          <w:rFonts w:ascii="Consolas" w:hAnsi="Consolas"/>
+          <w:b/>
+          <w:bCs/>
+          <w:i/>
+          <w:iCs/>
+        </w:rPr>
+      </w:pPr>
+      <w:proofErr w:type="spellStart"/>
+      <w:r>
+        <w:rPr>
+          <w:rFonts w:ascii="Consolas" w:hAnsi="Consolas"/>
+          <w:b/>
+          <w:bCs/>
+          <w:i/>
+          <w:iCs/>
+        </w:rPr>
+        <w:t>sudo</w:t>
+      </w:r>
+      <w:proofErr w:type="spellEnd"/>
+      <w:r>
+        <w:rPr>
+          <w:rFonts w:ascii="Consolas" w:hAnsi="Consolas"/>
+          <w:b/>
+          <w:bCs/>
+          <w:i/>
+          <w:iCs/>
+        </w:rPr>
+        <w:t xml:space="preserve"> </w:t>
+      </w:r>
+      <w:proofErr w:type="spellStart"/>
+      <w:r>
+        <w:rPr>
+          <w:rFonts w:ascii="Consolas" w:hAnsi="Consolas"/>
+          <w:b/>
+          <w:bCs/>
+          <w:i/>
+          <w:iCs/>
+        </w:rPr>
+        <w:t>systemctl</w:t>
+      </w:r>
+      <w:proofErr w:type="spellEnd"/>
+      <w:r>
+        <w:rPr>
+          <w:rFonts w:ascii="Consolas" w:hAnsi="Consolas"/>
+          <w:b/>
+          <w:bCs/>
+          <w:i/>
+          <w:iCs/>
+        </w:rPr>
+        <w:t xml:space="preserve"> status </w:t>
+      </w:r>
+      <w:proofErr w:type="spellStart"/>
+      <w:r>
+        <w:rPr>
+          <w:rFonts w:ascii="Consolas" w:hAnsi="Consolas"/>
+          <w:b/>
+          <w:bCs/>
+          <w:i/>
+          <w:iCs/>
+        </w:rPr>
+        <w:t>crowdsec</w:t>
+      </w:r>
+      <w:proofErr w:type="spellEnd"/>
+    </w:p>
+    <w:p>
+      <w:pPr>
+        <w:pStyle w:val="MjTekst"/>
+      </w:pPr>
+    </w:p>
+    <w:p>
+      <w:pPr>
+        <w:pStyle w:val="MjTekst"/>
+      </w:pPr>
+      <w:r>
+        <w:t xml:space="preserve">Sprawdzenie, czy </w:t>
+      </w:r>
+      <w:proofErr w:type="spellStart"/>
+      <w:r>
+        <w:t>dashboard</w:t>
+      </w:r>
+      <w:proofErr w:type="spellEnd"/>
+      <w:r>
+        <w:t xml:space="preserve"> działa – Weryfikuje, czy </w:t>
+      </w:r>
+      <w:proofErr w:type="spellStart"/>
+      <w:r>
+        <w:t>CrowdSec</w:t>
+      </w:r>
+      <w:proofErr w:type="spellEnd"/>
+      <w:r>
+        <w:t xml:space="preserve"> Dashboard nasłuchuje na porcie 8080.</w:t>
+      </w:r>
+    </w:p>
+    <w:p>
+      <w:pPr>
+        <w:pStyle w:val="MjTekst"/>
+        <w:jc w:val="center"/>
+        <w:rPr>
+          <w:rFonts w:ascii="Consolas" w:hAnsi="Consolas"/>
+          <w:b/>
+          <w:bCs/>
+          <w:i/>
+          <w:iCs/>
+        </w:rPr>
+      </w:pPr>
+      <w:proofErr w:type="spellStart"/>
+      <w:r>
+        <w:rPr>
+          <w:rFonts w:ascii="Consolas" w:hAnsi="Consolas"/>
+          <w:b/>
+          <w:bCs/>
+          <w:i/>
+          <w:iCs/>
+        </w:rPr>
+        <w:t>sudo</w:t>
+      </w:r>
+      <w:proofErr w:type="spellEnd"/>
+      <w:r>
+        <w:rPr>
+          <w:rFonts w:ascii="Consolas" w:hAnsi="Consolas"/>
+          <w:b/>
+          <w:bCs/>
+          <w:i/>
+          <w:iCs/>
+        </w:rPr>
+        <w:t xml:space="preserve"> </w:t>
+      </w:r>
+      <w:proofErr w:type="spellStart"/>
+      <w:r>
+        <w:rPr>
+          <w:rFonts w:ascii="Consolas" w:hAnsi="Consolas"/>
+          <w:b/>
+          <w:bCs/>
+          <w:i/>
+          <w:iCs/>
+        </w:rPr>
+        <w:t>ss</w:t>
+      </w:r>
+      <w:proofErr w:type="spellEnd"/>
+      <w:r>
+        <w:rPr>
+          <w:rFonts w:ascii="Consolas" w:hAnsi="Consolas"/>
+          <w:b/>
+          <w:bCs/>
+          <w:i/>
+          <w:iCs/>
+        </w:rPr>
+        <w:t xml:space="preserve"> -</w:t>
+      </w:r>
+      <w:proofErr w:type="spellStart"/>
+      <w:r>
+        <w:rPr>
+          <w:rFonts w:ascii="Consolas" w:hAnsi="Consolas"/>
+          <w:b/>
+          <w:bCs/>
+          <w:i/>
+          <w:iCs/>
+        </w:rPr>
+        <w:t>tulnp</w:t>
+      </w:r>
+      <w:proofErr w:type="spellEnd"/>
+      <w:r>
+        <w:rPr>
+          <w:rFonts w:ascii="Consolas" w:hAnsi="Consolas"/>
+          <w:b/>
+          <w:bCs/>
+          <w:i/>
+          <w:iCs/>
+        </w:rPr>
+        <w:t xml:space="preserve"> | </w:t>
+      </w:r>
+      <w:proofErr w:type="spellStart"/>
+      <w:r>
+        <w:rPr>
+          <w:rFonts w:ascii="Consolas" w:hAnsi="Consolas"/>
+          <w:b/>
+          <w:bCs/>
+          <w:i/>
+          <w:iCs/>
+        </w:rPr>
+        <w:t>grep</w:t>
+      </w:r>
+      <w:proofErr w:type="spellEnd"/>
+      <w:r>
+        <w:rPr>
+          <w:rFonts w:ascii="Consolas" w:hAnsi="Consolas"/>
+          <w:b/>
+          <w:bCs/>
+          <w:i/>
+          <w:iCs/>
+        </w:rPr>
+        <w:t xml:space="preserve"> 8080</w:t>
+      </w:r>
+    </w:p>
+    <w:p>
+      <w:pPr>
+        <w:pStyle w:val="MjTekst"/>
+      </w:pPr>
+      <w:bookmarkStart w:id="10" w:name="OLE_LINK8"/>
+    </w:p>
+    <w:p>
+      <w:pPr>
+        <w:pStyle w:val="MjTekst"/>
+      </w:pPr>
+      <w:r>
+        <w:t xml:space="preserve">Sprawdzenie statystyk </w:t>
+      </w:r>
+      <w:bookmarkEnd w:id="10"/>
+      <w:r>
+        <w:t>działania – Wyświetla informacje o analizowanych logach i detekcjach.</w:t>
+      </w:r>
+    </w:p>
+    <w:p>
+      <w:pPr>
+        <w:pStyle w:val="MjTekst"/>
+        <w:jc w:val="center"/>
+        <w:rPr>
+          <w:rFonts w:ascii="Consolas" w:hAnsi="Consolas"/>
+          <w:b/>
+          <w:bCs/>
+          <w:i/>
+          <w:iCs/>
+        </w:rPr>
+      </w:pPr>
+      <w:proofErr w:type="spellStart"/>
+      <w:r>
+        <w:rPr>
+          <w:rFonts w:ascii="Consolas" w:hAnsi="Consolas"/>
+          <w:b/>
+          <w:bCs/>
+          <w:i/>
+          <w:iCs/>
+        </w:rPr>
+        <w:t>sudo</w:t>
+      </w:r>
+      <w:proofErr w:type="spellEnd"/>
+      <w:r>
+        <w:rPr>
+          <w:rFonts w:ascii="Consolas" w:hAnsi="Consolas"/>
+          <w:b/>
+          <w:bCs/>
+          <w:i/>
+          <w:iCs/>
+        </w:rPr>
+        <w:t xml:space="preserve"> </w:t>
+      </w:r>
+      <w:proofErr w:type="spellStart"/>
+      <w:r>
+        <w:rPr>
+          <w:rFonts w:ascii="Consolas" w:hAnsi="Consolas"/>
+          <w:b/>
+          <w:bCs/>
+          <w:i/>
+          <w:iCs/>
+        </w:rPr>
+        <w:t>cscli</w:t>
+      </w:r>
+      <w:proofErr w:type="spellEnd"/>
+      <w:r>
+        <w:rPr>
+          <w:rFonts w:ascii="Consolas" w:hAnsi="Consolas"/>
+          <w:b/>
+          <w:bCs/>
+          <w:i/>
+          <w:iCs/>
+        </w:rPr>
+        <w:t xml:space="preserve"> </w:t>
+      </w:r>
+      <w:proofErr w:type="spellStart"/>
+      <w:r>
+        <w:rPr>
+          <w:rFonts w:ascii="Consolas" w:hAnsi="Consolas"/>
+          <w:b/>
+          <w:bCs/>
+          <w:i/>
+          <w:iCs/>
+        </w:rPr>
+        <w:t>metrics</w:t>
+      </w:r>
+      <w:proofErr w:type="spellEnd"/>
+    </w:p>
+    <w:p>
+      <w:pPr>
+        <w:pStyle w:val="MjTekst"/>
+        <w:jc w:val="left"/>
+      </w:pPr>
+    </w:p>
+    <w:p>
+      <w:pPr>
+        <w:pStyle w:val="MjTekst"/>
+      </w:pPr>
+      <w:bookmarkStart w:id="11" w:name="OLE_LINK9"/>
+      <w:r>
+        <w:t xml:space="preserve">Sprawdzenie dostępnych </w:t>
+      </w:r>
+      <w:bookmarkEnd w:id="11"/>
+      <w:proofErr w:type="spellStart"/>
+      <w:r>
+        <w:t>parser</w:t>
+      </w:r>
+      <w:r>
+        <w:t>ów</w:t>
+      </w:r>
+      <w:proofErr w:type="spellEnd"/>
+      <w:r>
+        <w:t xml:space="preserve"> i scenariusz</w:t>
+      </w:r>
+      <w:r>
+        <w:t xml:space="preserve">y </w:t>
+      </w:r>
+    </w:p>
+    <w:p>
+      <w:pPr>
+        <w:pStyle w:val="MjTekst"/>
+        <w:jc w:val="center"/>
+        <w:rPr>
+          <w:rFonts w:ascii="Consolas" w:hAnsi="Consolas"/>
+          <w:b/>
+          <w:bCs/>
+          <w:i/>
+          <w:iCs/>
           <w:lang w:val="en-US"/>
         </w:rPr>
       </w:pPr>
+      <w:proofErr w:type="spellStart"/>
       <w:r>
         <w:rPr>
           <w:rFonts w:ascii="Consolas" w:hAnsi="Consolas"/>
@@ -4909,9 +5949,9 @@
           <w:iCs/>
           <w:lang w:val="en-US"/>
         </w:rPr>
-        <w:t xml:space="preserve">curl -s https://install.crowdsec.net | </w:t>
-      </w:r>
-      <w:proofErr w:type="spellStart"/>
+        <w:t>sudo</w:t>
+      </w:r>
+      <w:proofErr w:type="spellEnd"/>
       <w:r>
         <w:rPr>
           <w:rFonts w:ascii="Consolas" w:hAnsi="Consolas"/>
@@ -4921,6 +5961,56 @@
           <w:iCs/>
           <w:lang w:val="en-US"/>
         </w:rPr>
+        <w:t xml:space="preserve"> </w:t>
+      </w:r>
+      <w:proofErr w:type="spellStart"/>
+      <w:r>
+        <w:rPr>
+          <w:rFonts w:ascii="Consolas" w:hAnsi="Consolas"/>
+          <w:b/>
+          <w:bCs/>
+          <w:i/>
+          <w:iCs/>
+          <w:lang w:val="en-US"/>
+        </w:rPr>
+        <w:t>cscli</w:t>
+      </w:r>
+      <w:proofErr w:type="spellEnd"/>
+      <w:r>
+        <w:rPr>
+          <w:rFonts w:ascii="Consolas" w:hAnsi="Consolas"/>
+          <w:b/>
+          <w:bCs/>
+          <w:i/>
+          <w:iCs/>
+          <w:lang w:val="en-US"/>
+        </w:rPr>
+        <w:t xml:space="preserve"> parsers list</w:t>
+      </w:r>
+    </w:p>
+    <w:p>
+      <w:pPr>
+        <w:pStyle w:val="MjTekst"/>
+        <w:jc w:val="center"/>
+        <w:rPr>
+          <w:rFonts w:ascii="Consolas" w:hAnsi="Consolas"/>
+          <w:b/>
+          <w:bCs/>
+          <w:i/>
+          <w:iCs/>
+          <w:lang w:val="en-US"/>
+        </w:rPr>
+      </w:pPr>
+      <w:proofErr w:type="spellStart"/>
+      <w:r>
+        <w:rPr>
+          <w:rFonts w:ascii="Consolas" w:hAnsi="Consolas"/>
+          <w:b/>
+          <w:bCs/>
+          <w:i/>
+          <w:iCs/>
+          <w:lang w:val="en-US"/>
+        </w:rPr>
         <w:t>sudo</w:t>
       </w:r>
       <w:proofErr w:type="spellEnd"/>
@@ -4945,9 +6035,42 @@
           <w:iCs/>
           <w:lang w:val="en-US"/>
         </w:rPr>
-        <w:t>sh</w:t>
-      </w:r>
-      <w:proofErr w:type="spellEnd"/>
+        <w:t>cscli</w:t>
+      </w:r>
+      <w:proofErr w:type="spellEnd"/>
+      <w:r>
+        <w:rPr>
+          <w:rFonts w:ascii="Consolas" w:hAnsi="Consolas"/>
+          <w:b/>
+          <w:bCs/>
+          <w:i/>
+          <w:iCs/>
+          <w:lang w:val="en-US"/>
+        </w:rPr>
+        <w:t xml:space="preserve"> scenarios list</w:t>
+      </w:r>
+    </w:p>
+    <w:p>
+      <w:pPr>
+        <w:pStyle w:val="MjTekst"/>
+        <w:rPr>
+          <w:lang w:val="en-US"/>
+        </w:rPr>
+      </w:pPr>
+    </w:p>
+    <w:p>
+      <w:pPr>
+        <w:pStyle w:val="MjTekst"/>
+      </w:pPr>
+      <w:r>
+        <w:t xml:space="preserve">Sprawdzenie </w:t>
+      </w:r>
+      <w:r>
+        <w:t>zablokowanych adresów IP</w:t>
+      </w:r>
+      <w:r>
+        <w:t xml:space="preserve"> </w:t>
+      </w:r>
     </w:p>
     <w:p>
       <w:pPr>
@@ -4959,934 +6082,636 @@
           <w:bCs/>
           <w:i/>
           <w:iCs/>
-          <w:lang w:val="en-US"/>
-        </w:rPr>
-      </w:pPr>
-      <w:r>
-        <w:rPr>
-          <w:rFonts w:ascii="Consolas" w:hAnsi="Consolas"/>
-          <w:b/>
-          <w:bCs/>
-          <w:i/>
-          <w:iCs/>
-          <w:lang w:val="en-US"/>
-        </w:rPr>
-        <w:t xml:space="preserve">apt install </w:t>
-      </w:r>
-      <w:proofErr w:type="spellStart"/>
-      <w:r>
-        <w:rPr>
-          <w:rFonts w:ascii="Consolas" w:hAnsi="Consolas"/>
-          <w:b/>
-          <w:bCs/>
-          <w:i/>
-          <w:iCs/>
-          <w:lang w:val="en-US"/>
+        </w:rPr>
+      </w:pPr>
+      <w:proofErr w:type="spellStart"/>
+      <w:r>
+        <w:rPr>
+          <w:rFonts w:ascii="Consolas" w:hAnsi="Consolas"/>
+          <w:b/>
+          <w:bCs/>
+          <w:i/>
+          <w:iCs/>
+        </w:rPr>
+        <w:t>sudo</w:t>
+      </w:r>
+      <w:proofErr w:type="spellEnd"/>
+      <w:r>
+        <w:rPr>
+          <w:rFonts w:ascii="Consolas" w:hAnsi="Consolas"/>
+          <w:b/>
+          <w:bCs/>
+          <w:i/>
+          <w:iCs/>
+        </w:rPr>
+        <w:t xml:space="preserve"> </w:t>
+      </w:r>
+      <w:proofErr w:type="spellStart"/>
+      <w:r>
+        <w:rPr>
+          <w:rFonts w:ascii="Consolas" w:hAnsi="Consolas"/>
+          <w:b/>
+          <w:bCs/>
+          <w:i/>
+          <w:iCs/>
+        </w:rPr>
+        <w:t>cscli</w:t>
+      </w:r>
+      <w:proofErr w:type="spellEnd"/>
+      <w:r>
+        <w:rPr>
+          <w:rFonts w:ascii="Consolas" w:hAnsi="Consolas"/>
+          <w:b/>
+          <w:bCs/>
+          <w:i/>
+          <w:iCs/>
+        </w:rPr>
+        <w:t xml:space="preserve"> </w:t>
+      </w:r>
+      <w:proofErr w:type="spellStart"/>
+      <w:r>
+        <w:rPr>
+          <w:rFonts w:ascii="Consolas" w:hAnsi="Consolas"/>
+          <w:b/>
+          <w:bCs/>
+          <w:i/>
+          <w:iCs/>
+        </w:rPr>
+        <w:t>decisions</w:t>
+      </w:r>
+      <w:proofErr w:type="spellEnd"/>
+      <w:r>
+        <w:rPr>
+          <w:rFonts w:ascii="Consolas" w:hAnsi="Consolas"/>
+          <w:b/>
+          <w:bCs/>
+          <w:i/>
+          <w:iCs/>
+        </w:rPr>
+        <w:t xml:space="preserve"> lis</w:t>
+      </w:r>
+      <w:r>
+        <w:rPr>
+          <w:rFonts w:ascii="Consolas" w:hAnsi="Consolas"/>
+          <w:b/>
+          <w:bCs/>
+          <w:i/>
+          <w:iCs/>
+        </w:rPr>
+        <w:t>t</w:t>
+      </w:r>
+    </w:p>
+    <w:p>
+      <w:pPr>
+        <w:pStyle w:val="MjTekst"/>
+      </w:pPr>
+    </w:p>
+    <w:p>
+      <w:pPr>
+        <w:pStyle w:val="MjTekst"/>
+      </w:pPr>
+      <w:r>
+        <w:t xml:space="preserve">Sprawdzenie zablokowanych adresów IP </w:t>
+      </w:r>
+    </w:p>
+    <w:p>
+      <w:pPr>
+        <w:pStyle w:val="MjTekst"/>
+        <w:jc w:val="center"/>
+        <w:rPr>
+          <w:rFonts w:ascii="Consolas" w:hAnsi="Consolas"/>
+          <w:b/>
+          <w:bCs/>
+          <w:i/>
+          <w:iCs/>
+        </w:rPr>
+      </w:pPr>
+      <w:proofErr w:type="spellStart"/>
+      <w:r>
+        <w:rPr>
+          <w:rFonts w:ascii="Consolas" w:hAnsi="Consolas"/>
+          <w:b/>
+          <w:bCs/>
+          <w:i/>
+          <w:iCs/>
+        </w:rPr>
+        <w:t>sudo</w:t>
+      </w:r>
+      <w:proofErr w:type="spellEnd"/>
+      <w:r>
+        <w:rPr>
+          <w:rFonts w:ascii="Consolas" w:hAnsi="Consolas"/>
+          <w:b/>
+          <w:bCs/>
+          <w:i/>
+          <w:iCs/>
+        </w:rPr>
+        <w:t xml:space="preserve"> </w:t>
+      </w:r>
+      <w:proofErr w:type="spellStart"/>
+      <w:r>
+        <w:rPr>
+          <w:rFonts w:ascii="Consolas" w:hAnsi="Consolas"/>
+          <w:b/>
+          <w:bCs/>
+          <w:i/>
+          <w:iCs/>
+        </w:rPr>
+        <w:t>cscli</w:t>
+      </w:r>
+      <w:proofErr w:type="spellEnd"/>
+      <w:r>
+        <w:rPr>
+          <w:rFonts w:ascii="Consolas" w:hAnsi="Consolas"/>
+          <w:b/>
+          <w:bCs/>
+          <w:i/>
+          <w:iCs/>
+        </w:rPr>
+        <w:t xml:space="preserve"> </w:t>
+      </w:r>
+      <w:proofErr w:type="spellStart"/>
+      <w:r>
+        <w:rPr>
+          <w:rFonts w:ascii="Consolas" w:hAnsi="Consolas"/>
+          <w:b/>
+          <w:bCs/>
+          <w:i/>
+          <w:iCs/>
+        </w:rPr>
+        <w:t>alerts</w:t>
+      </w:r>
+      <w:proofErr w:type="spellEnd"/>
+      <w:r>
+        <w:rPr>
+          <w:rFonts w:ascii="Consolas" w:hAnsi="Consolas"/>
+          <w:b/>
+          <w:bCs/>
+          <w:i/>
+          <w:iCs/>
+        </w:rPr>
+        <w:t xml:space="preserve"> lis</w:t>
+      </w:r>
+      <w:r>
+        <w:rPr>
+          <w:rFonts w:ascii="Consolas" w:hAnsi="Consolas"/>
+          <w:b/>
+          <w:bCs/>
+          <w:i/>
+          <w:iCs/>
+        </w:rPr>
+        <w:t>t</w:t>
+      </w:r>
+    </w:p>
+    <w:p>
+      <w:pPr>
+        <w:pStyle w:val="MjTekst"/>
+      </w:pPr>
+    </w:p>
+    <w:p>
+      <w:pPr>
+        <w:pStyle w:val="Nagwek2"/>
+        <w:ind w:left="567" w:hanging="567"/>
+      </w:pPr>
+      <w:r>
+        <w:t xml:space="preserve">Testowanie </w:t>
+      </w:r>
+      <w:proofErr w:type="spellStart"/>
+      <w:r>
+        <w:t>CrowdSec</w:t>
+      </w:r>
+      <w:proofErr w:type="spellEnd"/>
+      <w:r>
+        <w:t xml:space="preserve"> w lokalnej sieci</w:t>
+      </w:r>
+    </w:p>
+    <w:p>
+      <w:pPr>
+        <w:pStyle w:val="MjTekst"/>
+      </w:pPr>
+    </w:p>
+    <w:p>
+      <w:pPr>
+        <w:pStyle w:val="MjTekst"/>
+      </w:pPr>
+      <w:r>
+        <w:lastRenderedPageBreak/>
+        <w:t xml:space="preserve">Jeżeli chcemy testować </w:t>
+      </w:r>
+      <w:r>
+        <w:t xml:space="preserve">działanie </w:t>
+      </w:r>
+      <w:proofErr w:type="spellStart"/>
+      <w:r>
+        <w:t>CrowdSec</w:t>
+      </w:r>
+      <w:proofErr w:type="spellEnd"/>
+      <w:r>
+        <w:t xml:space="preserve"> </w:t>
+      </w:r>
+      <w:r>
+        <w:t>w lokalnej sieci</w:t>
+      </w:r>
+      <w:r>
+        <w:t xml:space="preserve"> (np. pomiędzy 2 maszynami wirtualnymi)</w:t>
+      </w:r>
+      <w:r>
+        <w:t xml:space="preserve">, to trzeba </w:t>
+      </w:r>
+      <w:r>
+        <w:t xml:space="preserve">najpierw </w:t>
+      </w:r>
+      <w:r>
+        <w:t xml:space="preserve">zmodyfikować </w:t>
+      </w:r>
+      <w:proofErr w:type="spellStart"/>
+      <w:r>
+        <w:t>whitelistę</w:t>
+      </w:r>
+      <w:proofErr w:type="spellEnd"/>
+      <w:r>
+        <w:t xml:space="preserve">, żeby blokowała </w:t>
+      </w:r>
+      <w:r>
+        <w:t>również</w:t>
+      </w:r>
+      <w:r>
+        <w:t xml:space="preserve"> lokalne adresy</w:t>
+      </w:r>
+      <w:r>
+        <w:t xml:space="preserve"> (domyślnie </w:t>
+      </w:r>
+      <w:proofErr w:type="spellStart"/>
+      <w:r>
+        <w:t>Crowdsec</w:t>
+      </w:r>
+      <w:proofErr w:type="spellEnd"/>
+      <w:r>
+        <w:t xml:space="preserve"> pozwala na wszystkie scenariusze i ataki pochodzące z lokalnych adresów).</w:t>
+      </w:r>
+    </w:p>
+    <w:p>
+      <w:pPr>
+        <w:pStyle w:val="MjTekst"/>
+      </w:pPr>
+      <w:r>
+        <w:t xml:space="preserve">Wykonujemy polecenie: </w:t>
+      </w:r>
+    </w:p>
+    <w:p>
+      <w:pPr>
+        <w:pStyle w:val="Kod"/>
+        <w:rPr>
+          <w:lang w:val="pl-PL"/>
+        </w:rPr>
+      </w:pPr>
+      <w:proofErr w:type="spellStart"/>
+      <w:r>
+        <w:rPr>
+          <w:lang w:val="pl-PL"/>
+        </w:rPr>
+        <w:t>sudo</w:t>
+      </w:r>
+      <w:proofErr w:type="spellEnd"/>
+      <w:r>
+        <w:rPr>
+          <w:lang w:val="pl-PL"/>
+        </w:rPr>
+        <w:t xml:space="preserve"> </w:t>
+      </w:r>
+      <w:proofErr w:type="spellStart"/>
+      <w:r>
+        <w:rPr>
+          <w:lang w:val="pl-PL"/>
+        </w:rPr>
+        <w:t>nano</w:t>
+      </w:r>
+      <w:proofErr w:type="spellEnd"/>
+      <w:r>
+        <w:rPr>
+          <w:lang w:val="pl-PL"/>
+        </w:rPr>
+        <w:t xml:space="preserve"> /</w:t>
+      </w:r>
+      <w:proofErr w:type="spellStart"/>
+      <w:r>
+        <w:rPr>
+          <w:lang w:val="pl-PL"/>
+        </w:rPr>
+        <w:t>etc</w:t>
+      </w:r>
+      <w:proofErr w:type="spellEnd"/>
+      <w:r>
+        <w:rPr>
+          <w:lang w:val="pl-PL"/>
+        </w:rPr>
+        <w:t>/</w:t>
+      </w:r>
+      <w:proofErr w:type="spellStart"/>
+      <w:r>
+        <w:rPr>
+          <w:lang w:val="pl-PL"/>
         </w:rPr>
         <w:t>crowdsec</w:t>
       </w:r>
       <w:proofErr w:type="spellEnd"/>
-    </w:p>
-    <w:p>
-      <w:pPr>
-        <w:pStyle w:val="MjTekst"/>
-        <w:rPr>
-          <w:lang w:val="en-US"/>
-        </w:rPr>
-      </w:pPr>
-    </w:p>
-    <w:p>
-      <w:pPr>
-        <w:pStyle w:val="MjTekst"/>
-      </w:pPr>
-      <w:bookmarkStart w:id="6" w:name="OLE_LINK11"/>
-      <w:r>
-        <w:t xml:space="preserve">Instalacja </w:t>
-      </w:r>
-      <w:proofErr w:type="spellStart"/>
-      <w:r>
-        <w:t>bouncera</w:t>
-      </w:r>
-      <w:proofErr w:type="spellEnd"/>
-      <w:r>
-        <w:t xml:space="preserve"> (</w:t>
-      </w:r>
-      <w:proofErr w:type="spellStart"/>
-      <w:r>
-        <w:t>blokera</w:t>
-      </w:r>
-      <w:proofErr w:type="spellEnd"/>
-      <w:r>
-        <w:t xml:space="preserve">) – Pozwala na automatyczne blokowanie złośliwego ruchu w </w:t>
-      </w:r>
-      <w:proofErr w:type="spellStart"/>
-      <w:r>
-        <w:t>iptables</w:t>
-      </w:r>
-      <w:proofErr w:type="spellEnd"/>
-      <w:r>
-        <w:t>.</w:t>
-      </w:r>
-    </w:p>
-    <w:p>
-      <w:pPr>
-        <w:pStyle w:val="MjTekst"/>
-        <w:jc w:val="center"/>
-        <w:rPr>
-          <w:rFonts w:ascii="Consolas" w:hAnsi="Consolas"/>
-          <w:b/>
-          <w:bCs/>
-          <w:i/>
-          <w:iCs/>
-          <w:lang w:val="en-US"/>
-        </w:rPr>
-      </w:pPr>
-      <w:bookmarkStart w:id="7" w:name="OLE_LINK10"/>
-      <w:bookmarkEnd w:id="6"/>
-      <w:proofErr w:type="spellStart"/>
-      <w:r>
-        <w:rPr>
-          <w:rFonts w:ascii="Consolas" w:hAnsi="Consolas"/>
-          <w:b/>
-          <w:bCs/>
-          <w:i/>
-          <w:iCs/>
-          <w:lang w:val="en-US"/>
+      <w:r>
+        <w:rPr>
+          <w:lang w:val="pl-PL"/>
+        </w:rPr>
+        <w:t>/</w:t>
+      </w:r>
+      <w:proofErr w:type="spellStart"/>
+      <w:r>
+        <w:rPr>
+          <w:lang w:val="pl-PL"/>
+        </w:rPr>
+        <w:t>parsers</w:t>
+      </w:r>
+      <w:proofErr w:type="spellEnd"/>
+      <w:r>
+        <w:rPr>
+          <w:lang w:val="pl-PL"/>
+        </w:rPr>
+        <w:t>/s02-enrich/</w:t>
+      </w:r>
+      <w:proofErr w:type="spellStart"/>
+      <w:r>
+        <w:rPr>
+          <w:lang w:val="pl-PL"/>
+        </w:rPr>
+        <w:t>whitelists.yaml</w:t>
+      </w:r>
+      <w:proofErr w:type="spellEnd"/>
+    </w:p>
+    <w:p>
+      <w:pPr>
+        <w:pStyle w:val="MjTekst"/>
+      </w:pPr>
+    </w:p>
+    <w:p>
+      <w:pPr>
+        <w:pStyle w:val="MjTekst"/>
+      </w:pPr>
+      <w:r>
+        <w:t>Następnie zastępujemy zawartość pliku poniższą:</w:t>
+      </w:r>
+    </w:p>
+    <w:p>
+      <w:pPr>
+        <w:pStyle w:val="Kod"/>
+        <w:spacing w:after="0" w:line="240" w:lineRule="auto"/>
+        <w:jc w:val="left"/>
+      </w:pPr>
+      <w:r>
+        <w:t xml:space="preserve">name: </w:t>
+      </w:r>
+      <w:proofErr w:type="spellStart"/>
+      <w:r>
+        <w:t>crowdsecurity</w:t>
+      </w:r>
+      <w:proofErr w:type="spellEnd"/>
+      <w:r>
+        <w:t>/whitelists</w:t>
+      </w:r>
+    </w:p>
+    <w:p>
+      <w:pPr>
+        <w:pStyle w:val="Kod"/>
+        <w:spacing w:after="0" w:line="240" w:lineRule="auto"/>
+        <w:jc w:val="left"/>
+      </w:pPr>
+      <w:r>
+        <w:t>description: "Whitelist events from private ipv4 addresses"</w:t>
+      </w:r>
+    </w:p>
+    <w:p>
+      <w:pPr>
+        <w:pStyle w:val="Kod"/>
+        <w:spacing w:after="0" w:line="240" w:lineRule="auto"/>
+        <w:jc w:val="left"/>
+      </w:pPr>
+      <w:r>
+        <w:t>whitelist:</w:t>
+      </w:r>
+    </w:p>
+    <w:p>
+      <w:pPr>
+        <w:pStyle w:val="Kod"/>
+        <w:spacing w:after="0" w:line="240" w:lineRule="auto"/>
+        <w:jc w:val="left"/>
+      </w:pPr>
+      <w:r>
+        <w:t xml:space="preserve">  reason: "localhost"</w:t>
+      </w:r>
+    </w:p>
+    <w:p>
+      <w:pPr>
+        <w:pStyle w:val="Kod"/>
+        <w:spacing w:after="0" w:line="240" w:lineRule="auto"/>
+        <w:jc w:val="left"/>
+      </w:pPr>
+      <w:r>
+        <w:t xml:space="preserve">  </w:t>
+      </w:r>
+      <w:proofErr w:type="spellStart"/>
+      <w:r>
+        <w:t>ip</w:t>
+      </w:r>
+      <w:proofErr w:type="spellEnd"/>
+      <w:r>
+        <w:t xml:space="preserve">: </w:t>
+      </w:r>
+    </w:p>
+    <w:p>
+      <w:pPr>
+        <w:pStyle w:val="Kod"/>
+        <w:spacing w:after="0" w:line="240" w:lineRule="auto"/>
+        <w:jc w:val="left"/>
+      </w:pPr>
+      <w:r>
+        <w:t xml:space="preserve">    - "::1"</w:t>
+      </w:r>
+    </w:p>
+    <w:p>
+      <w:pPr>
+        <w:pStyle w:val="Kod"/>
+        <w:spacing w:after="0" w:line="240" w:lineRule="auto"/>
+        <w:jc w:val="left"/>
+      </w:pPr>
+      <w:r>
+        <w:t xml:space="preserve">  </w:t>
+      </w:r>
+      <w:proofErr w:type="spellStart"/>
+      <w:r>
+        <w:t>cidr</w:t>
+      </w:r>
+      <w:proofErr w:type="spellEnd"/>
+      <w:r>
+        <w:t>:</w:t>
+      </w:r>
+    </w:p>
+    <w:p>
+      <w:pPr>
+        <w:pStyle w:val="Kod"/>
+        <w:spacing w:after="0" w:line="240" w:lineRule="auto"/>
+        <w:jc w:val="left"/>
+        <w:rPr>
+          <w:lang w:val="pl-PL"/>
+        </w:rPr>
+      </w:pPr>
+      <w:r>
+        <w:t xml:space="preserve">    </w:t>
+      </w:r>
+      <w:r>
+        <w:rPr>
+          <w:lang w:val="pl-PL"/>
+        </w:rPr>
+        <w:t>- "127.0.0.0/8"</w:t>
+      </w:r>
+    </w:p>
+    <w:p>
+      <w:pPr>
+        <w:pStyle w:val="Kod"/>
+        <w:spacing w:after="0" w:line="240" w:lineRule="auto"/>
+        <w:jc w:val="left"/>
+        <w:rPr>
+          <w:lang w:val="pl-PL"/>
+        </w:rPr>
+      </w:pPr>
+      <w:r>
+        <w:rPr>
+          <w:lang w:val="pl-PL"/>
+        </w:rPr>
+        <w:t xml:space="preserve">  # </w:t>
+      </w:r>
+      <w:proofErr w:type="spellStart"/>
+      <w:r>
+        <w:rPr>
+          <w:lang w:val="pl-PL"/>
+        </w:rPr>
+        <w:t>Wykomentuj</w:t>
+      </w:r>
+      <w:proofErr w:type="spellEnd"/>
+      <w:r>
+        <w:rPr>
+          <w:lang w:val="pl-PL"/>
+        </w:rPr>
+        <w:t xml:space="preserve"> lokalne sieci, jeśli chcesz wykrywać ataki z LAN:</w:t>
+      </w:r>
+    </w:p>
+    <w:p>
+      <w:pPr>
+        <w:pStyle w:val="Kod"/>
+        <w:spacing w:after="0" w:line="240" w:lineRule="auto"/>
+        <w:jc w:val="left"/>
+        <w:rPr>
+          <w:lang w:val="pl-PL"/>
+        </w:rPr>
+      </w:pPr>
+      <w:r>
+        <w:rPr>
+          <w:lang w:val="pl-PL"/>
+        </w:rPr>
+        <w:t xml:space="preserve">  # - "192.168.0.0/16"</w:t>
+      </w:r>
+    </w:p>
+    <w:p>
+      <w:pPr>
+        <w:pStyle w:val="Kod"/>
+        <w:spacing w:after="0" w:line="240" w:lineRule="auto"/>
+        <w:jc w:val="left"/>
+        <w:rPr>
+          <w:lang w:val="pl-PL"/>
+        </w:rPr>
+      </w:pPr>
+      <w:r>
+        <w:rPr>
+          <w:lang w:val="pl-PL"/>
+        </w:rPr>
+        <w:t xml:space="preserve">  # - "10.0.0.0/8"</w:t>
+      </w:r>
+    </w:p>
+    <w:p>
+      <w:pPr>
+        <w:pStyle w:val="Kod"/>
+        <w:spacing w:after="0" w:line="240" w:lineRule="auto"/>
+        <w:jc w:val="left"/>
+        <w:rPr>
+          <w:lang w:val="pl-PL"/>
+        </w:rPr>
+      </w:pPr>
+      <w:r>
+        <w:rPr>
+          <w:lang w:val="pl-PL"/>
+        </w:rPr>
+        <w:t xml:space="preserve">  # - "172.16.0.0/12"</w:t>
+      </w:r>
+    </w:p>
+    <w:p>
+      <w:pPr>
+        <w:pStyle w:val="MjTekst"/>
+      </w:pPr>
+    </w:p>
+    <w:p>
+      <w:pPr>
+        <w:pStyle w:val="MjTekst"/>
+      </w:pPr>
+      <w:r>
+        <w:t xml:space="preserve">Na koniec restartujemy </w:t>
+      </w:r>
+      <w:proofErr w:type="spellStart"/>
+      <w:r>
+        <w:t>CrowdSec</w:t>
+      </w:r>
+      <w:proofErr w:type="spellEnd"/>
+      <w:r>
+        <w:t>:</w:t>
+      </w:r>
+    </w:p>
+    <w:p>
+      <w:pPr>
+        <w:pStyle w:val="Kod"/>
+        <w:rPr>
+          <w:lang w:val="pl-PL"/>
+        </w:rPr>
+      </w:pPr>
+      <w:proofErr w:type="spellStart"/>
+      <w:r>
+        <w:rPr>
+          <w:lang w:val="pl-PL"/>
         </w:rPr>
         <w:t>sudo</w:t>
       </w:r>
       <w:proofErr w:type="spellEnd"/>
       <w:r>
         <w:rPr>
-          <w:rFonts w:ascii="Consolas" w:hAnsi="Consolas"/>
-          <w:b/>
-          <w:bCs/>
-          <w:i/>
-          <w:iCs/>
-          <w:lang w:val="en-US"/>
-        </w:rPr>
-        <w:t xml:space="preserve"> apt install </w:t>
-      </w:r>
-      <w:proofErr w:type="spellStart"/>
-      <w:r>
-        <w:rPr>
-          <w:rFonts w:ascii="Consolas" w:hAnsi="Consolas"/>
-          <w:b/>
-          <w:bCs/>
-          <w:i/>
-          <w:iCs/>
-          <w:lang w:val="en-US"/>
+          <w:lang w:val="pl-PL"/>
+        </w:rPr>
+        <w:t xml:space="preserve"> </w:t>
+      </w:r>
+      <w:proofErr w:type="spellStart"/>
+      <w:r>
+        <w:rPr>
+          <w:lang w:val="pl-PL"/>
+        </w:rPr>
+        <w:t>systemctl</w:t>
+      </w:r>
+      <w:proofErr w:type="spellEnd"/>
+      <w:r>
+        <w:rPr>
+          <w:lang w:val="pl-PL"/>
+        </w:rPr>
+        <w:t xml:space="preserve"> restart </w:t>
+      </w:r>
+      <w:proofErr w:type="spellStart"/>
+      <w:r>
+        <w:rPr>
+          <w:lang w:val="pl-PL"/>
         </w:rPr>
         <w:t>crowdsec</w:t>
       </w:r>
       <w:proofErr w:type="spellEnd"/>
-      <w:r>
-        <w:rPr>
-          <w:rFonts w:ascii="Consolas" w:hAnsi="Consolas"/>
-          <w:b/>
-          <w:bCs/>
-          <w:i/>
-          <w:iCs/>
-          <w:lang w:val="en-US"/>
-        </w:rPr>
-        <w:t>-firewall-bouncer-iptables -y</w:t>
-      </w:r>
-    </w:p>
-    <w:bookmarkEnd w:id="7"/>
-    <w:p>
-      <w:pPr>
-        <w:pStyle w:val="MjTekst"/>
-        <w:rPr>
-          <w:lang w:val="en-US"/>
-        </w:rPr>
-      </w:pPr>
-    </w:p>
-    <w:p>
-      <w:pPr>
-        <w:pStyle w:val="MjTekst"/>
-      </w:pPr>
-      <w:r>
-        <w:t xml:space="preserve">Restart </w:t>
-      </w:r>
-      <w:proofErr w:type="spellStart"/>
-      <w:r>
-        <w:t>bouncera</w:t>
-      </w:r>
-      <w:proofErr w:type="spellEnd"/>
-      <w:r>
-        <w:t xml:space="preserve"> – Uruchamia go po instalacji.</w:t>
-      </w:r>
-    </w:p>
-    <w:p>
-      <w:pPr>
-        <w:pStyle w:val="MjTekst"/>
-        <w:jc w:val="center"/>
-        <w:rPr>
-          <w:rFonts w:ascii="Consolas" w:hAnsi="Consolas"/>
-          <w:b/>
-          <w:bCs/>
-          <w:i/>
-          <w:iCs/>
-          <w:lang w:val="en-US"/>
-        </w:rPr>
-      </w:pPr>
-      <w:proofErr w:type="spellStart"/>
-      <w:r>
-        <w:rPr>
-          <w:rFonts w:ascii="Consolas" w:hAnsi="Consolas"/>
-          <w:b/>
-          <w:bCs/>
-          <w:i/>
-          <w:iCs/>
-          <w:lang w:val="en-US"/>
-        </w:rPr>
-        <w:t>sudo</w:t>
-      </w:r>
-      <w:proofErr w:type="spellEnd"/>
-      <w:r>
-        <w:rPr>
-          <w:rFonts w:ascii="Consolas" w:hAnsi="Consolas"/>
-          <w:b/>
-          <w:bCs/>
-          <w:i/>
-          <w:iCs/>
-          <w:lang w:val="en-US"/>
-        </w:rPr>
-        <w:t xml:space="preserve"> </w:t>
-      </w:r>
-      <w:proofErr w:type="spellStart"/>
-      <w:r>
-        <w:rPr>
-          <w:rFonts w:ascii="Consolas" w:hAnsi="Consolas"/>
-          <w:b/>
-          <w:bCs/>
-          <w:i/>
-          <w:iCs/>
-          <w:lang w:val="en-US"/>
-        </w:rPr>
-        <w:t>systemctl</w:t>
-      </w:r>
-      <w:proofErr w:type="spellEnd"/>
-      <w:r>
-        <w:rPr>
-          <w:rFonts w:ascii="Consolas" w:hAnsi="Consolas"/>
-          <w:b/>
-          <w:bCs/>
-          <w:i/>
-          <w:iCs/>
-          <w:lang w:val="en-US"/>
-        </w:rPr>
-        <w:t xml:space="preserve"> restart </w:t>
-      </w:r>
-      <w:proofErr w:type="spellStart"/>
-      <w:r>
-        <w:rPr>
-          <w:rFonts w:ascii="Consolas" w:hAnsi="Consolas"/>
-          <w:b/>
-          <w:bCs/>
-          <w:i/>
-          <w:iCs/>
-          <w:lang w:val="en-US"/>
-        </w:rPr>
-        <w:t>crowdsec</w:t>
-      </w:r>
-      <w:proofErr w:type="spellEnd"/>
-      <w:r>
-        <w:rPr>
-          <w:rFonts w:ascii="Consolas" w:hAnsi="Consolas"/>
-          <w:b/>
-          <w:bCs/>
-          <w:i/>
-          <w:iCs/>
-          <w:lang w:val="en-US"/>
-        </w:rPr>
-        <w:t>-firewall-bouncer</w:t>
-      </w:r>
-    </w:p>
-    <w:p>
-      <w:pPr>
-        <w:pStyle w:val="MjTekst"/>
-        <w:rPr>
-          <w:lang w:val="en-US"/>
-        </w:rPr>
-      </w:pPr>
-    </w:p>
-    <w:p>
-      <w:pPr>
-        <w:pStyle w:val="MjTekst"/>
-      </w:pPr>
-      <w:r>
-        <w:t xml:space="preserve">Instalacja </w:t>
-      </w:r>
-      <w:proofErr w:type="spellStart"/>
-      <w:r>
-        <w:t>dashboarda</w:t>
-      </w:r>
-      <w:proofErr w:type="spellEnd"/>
-      <w:r>
-        <w:t xml:space="preserve"> – Konfiguruje interfejs webowy </w:t>
-      </w:r>
-      <w:proofErr w:type="spellStart"/>
-      <w:r>
-        <w:t>CrowdSec</w:t>
-      </w:r>
-      <w:proofErr w:type="spellEnd"/>
-      <w:r>
-        <w:t>.</w:t>
-      </w:r>
-    </w:p>
-    <w:p>
-      <w:pPr>
-        <w:pStyle w:val="MjTekst"/>
-        <w:jc w:val="center"/>
-        <w:rPr>
-          <w:rFonts w:ascii="Consolas" w:hAnsi="Consolas"/>
-          <w:b/>
-          <w:bCs/>
-          <w:i/>
-          <w:iCs/>
-        </w:rPr>
-      </w:pPr>
-      <w:bookmarkStart w:id="8" w:name="OLE_LINK6"/>
-      <w:proofErr w:type="spellStart"/>
-      <w:r>
-        <w:rPr>
-          <w:rFonts w:ascii="Consolas" w:hAnsi="Consolas"/>
-          <w:b/>
-          <w:bCs/>
-          <w:i/>
-          <w:iCs/>
-        </w:rPr>
-        <w:lastRenderedPageBreak/>
-        <w:t>sudo</w:t>
-      </w:r>
-      <w:proofErr w:type="spellEnd"/>
-      <w:r>
-        <w:rPr>
-          <w:rFonts w:ascii="Consolas" w:hAnsi="Consolas"/>
-          <w:b/>
-          <w:bCs/>
-          <w:i/>
-          <w:iCs/>
-        </w:rPr>
-        <w:t xml:space="preserve"> </w:t>
-      </w:r>
-      <w:proofErr w:type="spellStart"/>
-      <w:r>
-        <w:rPr>
-          <w:rFonts w:ascii="Consolas" w:hAnsi="Consolas"/>
-          <w:b/>
-          <w:bCs/>
-          <w:i/>
-          <w:iCs/>
-        </w:rPr>
-        <w:t>cscli</w:t>
-      </w:r>
-      <w:proofErr w:type="spellEnd"/>
-      <w:r>
-        <w:rPr>
-          <w:rFonts w:ascii="Consolas" w:hAnsi="Consolas"/>
-          <w:b/>
-          <w:bCs/>
-          <w:i/>
-          <w:iCs/>
-        </w:rPr>
-        <w:t xml:space="preserve"> </w:t>
-      </w:r>
-      <w:proofErr w:type="spellStart"/>
-      <w:r>
-        <w:rPr>
-          <w:rFonts w:ascii="Consolas" w:hAnsi="Consolas"/>
-          <w:b/>
-          <w:bCs/>
-          <w:i/>
-          <w:iCs/>
-        </w:rPr>
-        <w:t>dashboard</w:t>
-      </w:r>
-      <w:proofErr w:type="spellEnd"/>
-      <w:r>
-        <w:rPr>
-          <w:rFonts w:ascii="Consolas" w:hAnsi="Consolas"/>
-          <w:b/>
-          <w:bCs/>
-          <w:i/>
-          <w:iCs/>
-        </w:rPr>
-        <w:t xml:space="preserve"> setup</w:t>
-      </w:r>
-    </w:p>
-    <w:bookmarkEnd w:id="8"/>
-    <w:p>
-      <w:pPr>
-        <w:pStyle w:val="MjTekst"/>
-      </w:pPr>
-    </w:p>
-    <w:p>
-      <w:pPr>
-        <w:pStyle w:val="MjTekst"/>
-      </w:pPr>
-      <w:r>
-        <w:t xml:space="preserve">Uruchomienie </w:t>
-      </w:r>
-      <w:proofErr w:type="spellStart"/>
-      <w:r>
-        <w:t>dashboarda</w:t>
-      </w:r>
-      <w:proofErr w:type="spellEnd"/>
-      <w:r>
-        <w:t xml:space="preserve"> – Odpala serwer WWW dla panelu </w:t>
-      </w:r>
-      <w:proofErr w:type="spellStart"/>
-      <w:r>
-        <w:t>CrowdSec</w:t>
-      </w:r>
-      <w:proofErr w:type="spellEnd"/>
-      <w:r>
-        <w:t>.</w:t>
-      </w:r>
-    </w:p>
-    <w:p>
-      <w:pPr>
-        <w:pStyle w:val="MjTekst"/>
-        <w:jc w:val="center"/>
-        <w:rPr>
-          <w:rFonts w:ascii="Consolas" w:hAnsi="Consolas"/>
-          <w:b/>
-          <w:bCs/>
-          <w:i/>
-          <w:iCs/>
-        </w:rPr>
-      </w:pPr>
-      <w:bookmarkStart w:id="9" w:name="OLE_LINK7"/>
-      <w:proofErr w:type="spellStart"/>
-      <w:r>
-        <w:rPr>
-          <w:rFonts w:ascii="Consolas" w:hAnsi="Consolas"/>
-          <w:b/>
-          <w:bCs/>
-          <w:i/>
-          <w:iCs/>
-        </w:rPr>
-        <w:t>sudo</w:t>
-      </w:r>
-      <w:proofErr w:type="spellEnd"/>
-      <w:r>
-        <w:rPr>
-          <w:rFonts w:ascii="Consolas" w:hAnsi="Consolas"/>
-          <w:b/>
-          <w:bCs/>
-          <w:i/>
-          <w:iCs/>
-        </w:rPr>
-        <w:t xml:space="preserve"> </w:t>
-      </w:r>
-      <w:proofErr w:type="spellStart"/>
-      <w:r>
-        <w:rPr>
-          <w:rFonts w:ascii="Consolas" w:hAnsi="Consolas"/>
-          <w:b/>
-          <w:bCs/>
-          <w:i/>
-          <w:iCs/>
-        </w:rPr>
-        <w:t>cscli</w:t>
-      </w:r>
-      <w:proofErr w:type="spellEnd"/>
-      <w:r>
-        <w:rPr>
-          <w:rFonts w:ascii="Consolas" w:hAnsi="Consolas"/>
-          <w:b/>
-          <w:bCs/>
-          <w:i/>
-          <w:iCs/>
-        </w:rPr>
-        <w:t xml:space="preserve"> </w:t>
-      </w:r>
-      <w:proofErr w:type="spellStart"/>
-      <w:r>
-        <w:rPr>
-          <w:rFonts w:ascii="Consolas" w:hAnsi="Consolas"/>
-          <w:b/>
-          <w:bCs/>
-          <w:i/>
-          <w:iCs/>
-        </w:rPr>
-        <w:t>dashboard</w:t>
-      </w:r>
-      <w:proofErr w:type="spellEnd"/>
-      <w:r>
-        <w:rPr>
-          <w:rFonts w:ascii="Consolas" w:hAnsi="Consolas"/>
-          <w:b/>
-          <w:bCs/>
-          <w:i/>
-          <w:iCs/>
-        </w:rPr>
-        <w:t xml:space="preserve"> start</w:t>
-      </w:r>
-    </w:p>
-    <w:bookmarkEnd w:id="9"/>
-    <w:p>
-      <w:pPr>
-        <w:pStyle w:val="MjTekst"/>
-      </w:pPr>
-    </w:p>
-    <w:p>
-      <w:pPr>
-        <w:pStyle w:val="MjTekst"/>
-      </w:pPr>
-      <w:r>
-        <w:t xml:space="preserve">Sprawdzenie statusu </w:t>
-      </w:r>
-      <w:proofErr w:type="spellStart"/>
-      <w:r>
-        <w:t>CrowdSec</w:t>
-      </w:r>
-      <w:proofErr w:type="spellEnd"/>
-      <w:r>
-        <w:t xml:space="preserve"> – Informacja, czy usługa działa poprawnie.</w:t>
-      </w:r>
-    </w:p>
-    <w:p>
-      <w:pPr>
-        <w:pStyle w:val="MjTekst"/>
-        <w:jc w:val="center"/>
-        <w:rPr>
-          <w:rFonts w:ascii="Consolas" w:hAnsi="Consolas"/>
-          <w:b/>
-          <w:bCs/>
-          <w:i/>
-          <w:iCs/>
-        </w:rPr>
-      </w:pPr>
-      <w:proofErr w:type="spellStart"/>
-      <w:r>
-        <w:rPr>
-          <w:rFonts w:ascii="Consolas" w:hAnsi="Consolas"/>
-          <w:b/>
-          <w:bCs/>
-          <w:i/>
-          <w:iCs/>
-        </w:rPr>
-        <w:t>sudo</w:t>
-      </w:r>
-      <w:proofErr w:type="spellEnd"/>
-      <w:r>
-        <w:rPr>
-          <w:rFonts w:ascii="Consolas" w:hAnsi="Consolas"/>
-          <w:b/>
-          <w:bCs/>
-          <w:i/>
-          <w:iCs/>
-        </w:rPr>
-        <w:t xml:space="preserve"> </w:t>
-      </w:r>
-      <w:proofErr w:type="spellStart"/>
-      <w:r>
-        <w:rPr>
-          <w:rFonts w:ascii="Consolas" w:hAnsi="Consolas"/>
-          <w:b/>
-          <w:bCs/>
-          <w:i/>
-          <w:iCs/>
-        </w:rPr>
-        <w:t>systemctl</w:t>
-      </w:r>
-      <w:proofErr w:type="spellEnd"/>
-      <w:r>
-        <w:rPr>
-          <w:rFonts w:ascii="Consolas" w:hAnsi="Consolas"/>
-          <w:b/>
-          <w:bCs/>
-          <w:i/>
-          <w:iCs/>
-        </w:rPr>
-        <w:t xml:space="preserve"> status </w:t>
-      </w:r>
-      <w:proofErr w:type="spellStart"/>
-      <w:r>
-        <w:rPr>
-          <w:rFonts w:ascii="Consolas" w:hAnsi="Consolas"/>
-          <w:b/>
-          <w:bCs/>
-          <w:i/>
-          <w:iCs/>
-        </w:rPr>
-        <w:t>crowdsec</w:t>
-      </w:r>
-      <w:proofErr w:type="spellEnd"/>
-    </w:p>
-    <w:p>
-      <w:pPr>
-        <w:pStyle w:val="MjTekst"/>
-      </w:pPr>
-    </w:p>
-    <w:p>
-      <w:pPr>
-        <w:pStyle w:val="MjTekst"/>
-      </w:pPr>
-      <w:r>
-        <w:t xml:space="preserve">Sprawdzenie, czy </w:t>
-      </w:r>
-      <w:proofErr w:type="spellStart"/>
-      <w:r>
-        <w:t>dashboard</w:t>
-      </w:r>
-      <w:proofErr w:type="spellEnd"/>
-      <w:r>
-        <w:t xml:space="preserve"> działa – Weryfikuje, czy </w:t>
-      </w:r>
-      <w:proofErr w:type="spellStart"/>
-      <w:r>
-        <w:t>CrowdSec</w:t>
-      </w:r>
-      <w:proofErr w:type="spellEnd"/>
-      <w:r>
-        <w:t xml:space="preserve"> Dashboard nasłuchuje na porcie 8080.</w:t>
-      </w:r>
-    </w:p>
-    <w:p>
-      <w:pPr>
-        <w:pStyle w:val="MjTekst"/>
-        <w:jc w:val="center"/>
-        <w:rPr>
-          <w:rFonts w:ascii="Consolas" w:hAnsi="Consolas"/>
-          <w:b/>
-          <w:bCs/>
-          <w:i/>
-          <w:iCs/>
-        </w:rPr>
-      </w:pPr>
-      <w:proofErr w:type="spellStart"/>
-      <w:r>
-        <w:rPr>
-          <w:rFonts w:ascii="Consolas" w:hAnsi="Consolas"/>
-          <w:b/>
-          <w:bCs/>
-          <w:i/>
-          <w:iCs/>
-        </w:rPr>
-        <w:t>sudo</w:t>
-      </w:r>
-      <w:proofErr w:type="spellEnd"/>
-      <w:r>
-        <w:rPr>
-          <w:rFonts w:ascii="Consolas" w:hAnsi="Consolas"/>
-          <w:b/>
-          <w:bCs/>
-          <w:i/>
-          <w:iCs/>
-        </w:rPr>
-        <w:t xml:space="preserve"> </w:t>
-      </w:r>
-      <w:proofErr w:type="spellStart"/>
-      <w:r>
-        <w:rPr>
-          <w:rFonts w:ascii="Consolas" w:hAnsi="Consolas"/>
-          <w:b/>
-          <w:bCs/>
-          <w:i/>
-          <w:iCs/>
-        </w:rPr>
-        <w:t>ss</w:t>
-      </w:r>
-      <w:proofErr w:type="spellEnd"/>
-      <w:r>
-        <w:rPr>
-          <w:rFonts w:ascii="Consolas" w:hAnsi="Consolas"/>
-          <w:b/>
-          <w:bCs/>
-          <w:i/>
-          <w:iCs/>
-        </w:rPr>
-        <w:t xml:space="preserve"> -</w:t>
-      </w:r>
-      <w:proofErr w:type="spellStart"/>
-      <w:r>
-        <w:rPr>
-          <w:rFonts w:ascii="Consolas" w:hAnsi="Consolas"/>
-          <w:b/>
-          <w:bCs/>
-          <w:i/>
-          <w:iCs/>
-        </w:rPr>
-        <w:t>tulnp</w:t>
-      </w:r>
-      <w:proofErr w:type="spellEnd"/>
-      <w:r>
-        <w:rPr>
-          <w:rFonts w:ascii="Consolas" w:hAnsi="Consolas"/>
-          <w:b/>
-          <w:bCs/>
-          <w:i/>
-          <w:iCs/>
-        </w:rPr>
-        <w:t xml:space="preserve"> | </w:t>
-      </w:r>
-      <w:proofErr w:type="spellStart"/>
-      <w:r>
-        <w:rPr>
-          <w:rFonts w:ascii="Consolas" w:hAnsi="Consolas"/>
-          <w:b/>
-          <w:bCs/>
-          <w:i/>
-          <w:iCs/>
-        </w:rPr>
-        <w:t>grep</w:t>
-      </w:r>
-      <w:proofErr w:type="spellEnd"/>
-      <w:r>
-        <w:rPr>
-          <w:rFonts w:ascii="Consolas" w:hAnsi="Consolas"/>
-          <w:b/>
-          <w:bCs/>
-          <w:i/>
-          <w:iCs/>
-        </w:rPr>
-        <w:t xml:space="preserve"> 8080</w:t>
-      </w:r>
-    </w:p>
-    <w:p>
-      <w:pPr>
-        <w:pStyle w:val="MjTekst"/>
-      </w:pPr>
-      <w:bookmarkStart w:id="10" w:name="OLE_LINK8"/>
-    </w:p>
-    <w:p>
-      <w:pPr>
-        <w:pStyle w:val="MjTekst"/>
-      </w:pPr>
-      <w:r>
-        <w:t xml:space="preserve">Sprawdzenie statystyk </w:t>
-      </w:r>
-      <w:bookmarkEnd w:id="10"/>
-      <w:r>
-        <w:t>działania – Wyświetla informacje o analizowanych logach i detekcjach.</w:t>
-      </w:r>
-    </w:p>
-    <w:p>
-      <w:pPr>
-        <w:pStyle w:val="MjTekst"/>
-        <w:jc w:val="center"/>
-        <w:rPr>
-          <w:rFonts w:ascii="Consolas" w:hAnsi="Consolas"/>
-          <w:b/>
-          <w:bCs/>
-          <w:i/>
-          <w:iCs/>
-        </w:rPr>
-      </w:pPr>
-      <w:proofErr w:type="spellStart"/>
-      <w:r>
-        <w:rPr>
-          <w:rFonts w:ascii="Consolas" w:hAnsi="Consolas"/>
-          <w:b/>
-          <w:bCs/>
-          <w:i/>
-          <w:iCs/>
-        </w:rPr>
-        <w:t>sudo</w:t>
-      </w:r>
-      <w:proofErr w:type="spellEnd"/>
-      <w:r>
-        <w:rPr>
-          <w:rFonts w:ascii="Consolas" w:hAnsi="Consolas"/>
-          <w:b/>
-          <w:bCs/>
-          <w:i/>
-          <w:iCs/>
-        </w:rPr>
-        <w:t xml:space="preserve"> </w:t>
-      </w:r>
-      <w:proofErr w:type="spellStart"/>
-      <w:r>
-        <w:rPr>
-          <w:rFonts w:ascii="Consolas" w:hAnsi="Consolas"/>
-          <w:b/>
-          <w:bCs/>
-          <w:i/>
-          <w:iCs/>
-        </w:rPr>
-        <w:t>cscli</w:t>
-      </w:r>
-      <w:proofErr w:type="spellEnd"/>
-      <w:r>
-        <w:rPr>
-          <w:rFonts w:ascii="Consolas" w:hAnsi="Consolas"/>
-          <w:b/>
-          <w:bCs/>
-          <w:i/>
-          <w:iCs/>
-        </w:rPr>
-        <w:t xml:space="preserve"> </w:t>
-      </w:r>
-      <w:proofErr w:type="spellStart"/>
-      <w:r>
-        <w:rPr>
-          <w:rFonts w:ascii="Consolas" w:hAnsi="Consolas"/>
-          <w:b/>
-          <w:bCs/>
-          <w:i/>
-          <w:iCs/>
-        </w:rPr>
-        <w:t>metrics</w:t>
-      </w:r>
-      <w:proofErr w:type="spellEnd"/>
-    </w:p>
-    <w:p>
-      <w:pPr>
-        <w:pStyle w:val="MjTekst"/>
-        <w:jc w:val="left"/>
-      </w:pPr>
-    </w:p>
-    <w:p>
-      <w:pPr>
-        <w:pStyle w:val="MjTekst"/>
-      </w:pPr>
-      <w:bookmarkStart w:id="11" w:name="OLE_LINK9"/>
-      <w:r>
-        <w:t xml:space="preserve">Sprawdzenie dostępnych </w:t>
-      </w:r>
-      <w:bookmarkEnd w:id="11"/>
-      <w:proofErr w:type="spellStart"/>
-      <w:r>
-        <w:t>parser</w:t>
-      </w:r>
-      <w:r>
-        <w:t>ów</w:t>
-      </w:r>
-      <w:proofErr w:type="spellEnd"/>
-      <w:r>
-        <w:t xml:space="preserve"> i scenariusz</w:t>
-      </w:r>
-      <w:r>
-        <w:t xml:space="preserve">y </w:t>
-      </w:r>
-    </w:p>
-    <w:p>
-      <w:pPr>
-        <w:pStyle w:val="MjTekst"/>
-        <w:jc w:val="center"/>
-        <w:rPr>
-          <w:rFonts w:ascii="Consolas" w:hAnsi="Consolas"/>
-          <w:b/>
-          <w:bCs/>
-          <w:i/>
-          <w:iCs/>
-          <w:lang w:val="en-US"/>
-        </w:rPr>
-      </w:pPr>
-      <w:proofErr w:type="spellStart"/>
-      <w:r>
-        <w:rPr>
-          <w:rFonts w:ascii="Consolas" w:hAnsi="Consolas"/>
-          <w:b/>
-          <w:bCs/>
-          <w:i/>
-          <w:iCs/>
-          <w:lang w:val="en-US"/>
-        </w:rPr>
-        <w:t>sudo</w:t>
-      </w:r>
-      <w:proofErr w:type="spellEnd"/>
-      <w:r>
-        <w:rPr>
-          <w:rFonts w:ascii="Consolas" w:hAnsi="Consolas"/>
-          <w:b/>
-          <w:bCs/>
-          <w:i/>
-          <w:iCs/>
-          <w:lang w:val="en-US"/>
-        </w:rPr>
-        <w:t xml:space="preserve"> </w:t>
-      </w:r>
-      <w:proofErr w:type="spellStart"/>
-      <w:r>
-        <w:rPr>
-          <w:rFonts w:ascii="Consolas" w:hAnsi="Consolas"/>
-          <w:b/>
-          <w:bCs/>
-          <w:i/>
-          <w:iCs/>
-          <w:lang w:val="en-US"/>
-        </w:rPr>
-        <w:t>cscli</w:t>
-      </w:r>
-      <w:proofErr w:type="spellEnd"/>
-      <w:r>
-        <w:rPr>
-          <w:rFonts w:ascii="Consolas" w:hAnsi="Consolas"/>
-          <w:b/>
-          <w:bCs/>
-          <w:i/>
-          <w:iCs/>
-          <w:lang w:val="en-US"/>
-        </w:rPr>
-        <w:t xml:space="preserve"> parsers list</w:t>
-      </w:r>
-    </w:p>
-    <w:p>
-      <w:pPr>
-        <w:pStyle w:val="MjTekst"/>
-        <w:jc w:val="center"/>
-        <w:rPr>
-          <w:rFonts w:ascii="Consolas" w:hAnsi="Consolas"/>
-          <w:b/>
-          <w:bCs/>
-          <w:i/>
-          <w:iCs/>
-          <w:lang w:val="en-US"/>
-        </w:rPr>
-      </w:pPr>
-      <w:proofErr w:type="spellStart"/>
-      <w:r>
-        <w:rPr>
-          <w:rFonts w:ascii="Consolas" w:hAnsi="Consolas"/>
-          <w:b/>
-          <w:bCs/>
-          <w:i/>
-          <w:iCs/>
-          <w:lang w:val="en-US"/>
-        </w:rPr>
-        <w:t>sudo</w:t>
-      </w:r>
-      <w:proofErr w:type="spellEnd"/>
-      <w:r>
-        <w:rPr>
-          <w:rFonts w:ascii="Consolas" w:hAnsi="Consolas"/>
-          <w:b/>
-          <w:bCs/>
-          <w:i/>
-          <w:iCs/>
-          <w:lang w:val="en-US"/>
-        </w:rPr>
-        <w:t xml:space="preserve"> </w:t>
-      </w:r>
-      <w:proofErr w:type="spellStart"/>
-      <w:r>
-        <w:rPr>
-          <w:rFonts w:ascii="Consolas" w:hAnsi="Consolas"/>
-          <w:b/>
-          <w:bCs/>
-          <w:i/>
-          <w:iCs/>
-          <w:lang w:val="en-US"/>
-        </w:rPr>
-        <w:t>cscli</w:t>
-      </w:r>
-      <w:proofErr w:type="spellEnd"/>
-      <w:r>
-        <w:rPr>
-          <w:rFonts w:ascii="Consolas" w:hAnsi="Consolas"/>
-          <w:b/>
-          <w:bCs/>
-          <w:i/>
-          <w:iCs/>
-          <w:lang w:val="en-US"/>
-        </w:rPr>
-        <w:t xml:space="preserve"> scenarios list</w:t>
-      </w:r>
     </w:p>
     <w:p>
       <w:pPr>
@@ -8694,6 +9519,53 @@
     <w:uiPriority w:val="99"/>
     <w:rsid w:val="00E302F9"/>
   </w:style>
+  <w:style w:type="paragraph" w:customStyle="1" w:styleId="Kod">
+    <w:name w:val="Kod"/>
+    <w:basedOn w:val="MjTekst"/>
+    <w:qFormat/>
+    <w:rsid w:val="00300A55"/>
+    <w:pPr>
+      <w:jc w:val="center"/>
+    </w:pPr>
+    <w:rPr>
+      <w:rFonts w:ascii="Consolas" w:hAnsi="Consolas"/>
+      <w:b/>
+      <w:bCs/>
+      <w:i/>
+      <w:iCs/>
+      <w:lang w:val="en-US"/>
+    </w:rPr>
+  </w:style>
+  <w:style w:type="paragraph" w:styleId="HTML-wstpniesformatowany">
+    <w:name w:val="HTML Preformatted"/>
+    <w:basedOn w:val="Normalny"/>
+    <w:link w:val="HTML-wstpniesformatowanyZnak"/>
+    <w:uiPriority w:val="99"/>
+    <w:semiHidden/>
+    <w:unhideWhenUsed/>
+    <w:rsid w:val="002410D1"/>
+    <w:pPr>
+      <w:spacing w:after="0" w:line="240" w:lineRule="auto"/>
+    </w:pPr>
+    <w:rPr>
+      <w:rFonts w:ascii="Consolas" w:hAnsi="Consolas"/>
+      <w:sz w:val="20"/>
+      <w:szCs w:val="20"/>
+    </w:rPr>
+  </w:style>
+  <w:style w:type="character" w:customStyle="1" w:styleId="HTML-wstpniesformatowanyZnak">
+    <w:name w:val="HTML - wstępnie sformatowany Znak"/>
+    <w:basedOn w:val="Domylnaczcionkaakapitu"/>
+    <w:link w:val="HTML-wstpniesformatowany"/>
+    <w:uiPriority w:val="99"/>
+    <w:semiHidden/>
+    <w:rsid w:val="002410D1"/>
+    <w:rPr>
+      <w:rFonts w:ascii="Consolas" w:hAnsi="Consolas"/>
+      <w:sz w:val="20"/>
+      <w:szCs w:val="20"/>
+    </w:rPr>
+  </w:style>
 </w:styles>
 </file>
 

</xml_diff>

<commit_message>
Dodano opis co ma zawierać sprawozdanie
</commit_message>
<xml_diff>
--- a/Opis_programu_CrowdSec.docx
+++ b/Opis_programu_CrowdSec.docx
@@ -3970,18 +3970,16 @@
           <w:bCs/>
           <w:i/>
           <w:iCs/>
-          <w:lang w:val="en-US"/>
-        </w:rPr>
-      </w:pPr>
-      <w:proofErr w:type="spellStart"/>
-      <w:r>
-        <w:rPr>
-          <w:rFonts w:ascii="Consolas" w:hAnsi="Consolas"/>
-          <w:b/>
-          <w:bCs/>
-          <w:i/>
-          <w:iCs/>
-          <w:lang w:val="en-US"/>
+        </w:rPr>
+      </w:pPr>
+      <w:proofErr w:type="spellStart"/>
+      <w:r>
+        <w:rPr>
+          <w:rFonts w:ascii="Consolas" w:hAnsi="Consolas"/>
+          <w:b/>
+          <w:bCs/>
+          <w:i/>
+          <w:iCs/>
         </w:rPr>
         <w:t>sudo</w:t>
       </w:r>
@@ -3993,19 +3991,61 @@
           <w:bCs/>
           <w:i/>
           <w:iCs/>
-          <w:lang w:val="en-US"/>
-        </w:rPr>
-        <w:t xml:space="preserve"> apt install </w:t>
-      </w:r>
-      <w:proofErr w:type="spellStart"/>
-      <w:r>
-        <w:rPr>
-          <w:rFonts w:ascii="Consolas" w:hAnsi="Consolas"/>
-          <w:b/>
-          <w:bCs/>
-          <w:i/>
-          <w:iCs/>
-          <w:lang w:val="en-US"/>
+        </w:rPr>
+        <w:t xml:space="preserve"> </w:t>
+      </w:r>
+      <w:proofErr w:type="spellStart"/>
+      <w:r>
+        <w:rPr>
+          <w:rFonts w:ascii="Consolas" w:hAnsi="Consolas"/>
+          <w:b/>
+          <w:bCs/>
+          <w:i/>
+          <w:iCs/>
+        </w:rPr>
+        <w:t>apt</w:t>
+      </w:r>
+      <w:proofErr w:type="spellEnd"/>
+      <w:r>
+        <w:rPr>
+          <w:rFonts w:ascii="Consolas" w:hAnsi="Consolas"/>
+          <w:b/>
+          <w:bCs/>
+          <w:i/>
+          <w:iCs/>
+        </w:rPr>
+        <w:t xml:space="preserve"> </w:t>
+      </w:r>
+      <w:proofErr w:type="spellStart"/>
+      <w:r>
+        <w:rPr>
+          <w:rFonts w:ascii="Consolas" w:hAnsi="Consolas"/>
+          <w:b/>
+          <w:bCs/>
+          <w:i/>
+          <w:iCs/>
+        </w:rPr>
+        <w:t>install</w:t>
+      </w:r>
+      <w:proofErr w:type="spellEnd"/>
+      <w:r>
+        <w:rPr>
+          <w:rFonts w:ascii="Consolas" w:hAnsi="Consolas"/>
+          <w:b/>
+          <w:bCs/>
+          <w:i/>
+          <w:iCs/>
+        </w:rPr>
+        <w:t xml:space="preserve"> </w:t>
+      </w:r>
+      <w:proofErr w:type="spellStart"/>
+      <w:r>
+        <w:rPr>
+          <w:rFonts w:ascii="Consolas" w:hAnsi="Consolas"/>
+          <w:b/>
+          <w:bCs/>
+          <w:i/>
+          <w:iCs/>
         </w:rPr>
         <w:t>crowdsec</w:t>
       </w:r>
@@ -4017,7 +4057,6 @@
           <w:bCs/>
           <w:i/>
           <w:iCs/>
-          <w:lang w:val="en-US"/>
         </w:rPr>
         <w:t xml:space="preserve"> -y</w:t>
       </w:r>
@@ -4025,9 +4064,6 @@
     <w:p>
       <w:pPr>
         <w:pStyle w:val="MjTekst"/>
-        <w:rPr>
-          <w:lang w:val="en-US"/>
-        </w:rPr>
       </w:pPr>
     </w:p>
     <w:p>
@@ -4833,16 +4869,203 @@
       </w:r>
       <w:proofErr w:type="spellEnd"/>
       <w:r>
+        <w:t xml:space="preserve"> serwera Apache – Pozwala na automatyczne blokowanie złośliwego ruchu dla serwera Apache</w:t>
+      </w:r>
+    </w:p>
+    <w:p>
+      <w:pPr>
+        <w:pStyle w:val="MjTekst"/>
+        <w:jc w:val="center"/>
+        <w:rPr>
+          <w:b/>
+          <w:bCs/>
+          <w:i/>
+          <w:iCs/>
+          <w:lang w:val="en-US"/>
+        </w:rPr>
+      </w:pPr>
+      <w:proofErr w:type="spellStart"/>
+      <w:r>
+        <w:rPr>
+          <w:rFonts w:ascii="Consolas" w:hAnsi="Consolas"/>
+          <w:b/>
+          <w:bCs/>
+          <w:i/>
+          <w:iCs/>
+          <w:lang w:val="en-US"/>
+        </w:rPr>
+        <w:t>sudo</w:t>
+      </w:r>
+      <w:proofErr w:type="spellEnd"/>
+      <w:r>
+        <w:rPr>
+          <w:rFonts w:ascii="Consolas" w:hAnsi="Consolas"/>
+          <w:b/>
+          <w:bCs/>
+          <w:i/>
+          <w:iCs/>
+          <w:lang w:val="en-US"/>
+        </w:rPr>
+        <w:t xml:space="preserve"> apt install crowdsec-</w:t>
+      </w:r>
+      <w:r>
+        <w:rPr>
+          <w:b/>
+          <w:bCs/>
+          <w:i/>
+          <w:iCs/>
+          <w:lang w:val="en-US"/>
+        </w:rPr>
+        <w:t>crowdsec-apache2-bouncer -y</w:t>
+      </w:r>
+    </w:p>
+    <w:p>
+      <w:pPr>
+        <w:pStyle w:val="MjTekst"/>
+        <w:rPr>
+          <w:lang w:val="en-US"/>
+        </w:rPr>
+      </w:pPr>
+    </w:p>
+    <w:p>
+      <w:pPr>
+        <w:pStyle w:val="MjTekst"/>
+      </w:pPr>
+      <w:r>
+        <w:t xml:space="preserve">Nowe scenariusze– </w:t>
+      </w:r>
+      <w:r>
+        <w:t>Doda</w:t>
+      </w:r>
+      <w:r>
+        <w:t>je</w:t>
+      </w:r>
+      <w:r>
+        <w:t xml:space="preserve"> więcej scenariuszy (np.</w:t>
+      </w:r>
+      <w:r>
+        <w:t xml:space="preserve"> w tym przypadku</w:t>
+      </w:r>
+      <w:r>
+        <w:t xml:space="preserve"> dla </w:t>
+      </w:r>
+      <w:proofErr w:type="spellStart"/>
+      <w:r>
+        <w:t>bruteforce</w:t>
+      </w:r>
+      <w:proofErr w:type="spellEnd"/>
+      <w:r>
+        <w:t xml:space="preserve"> SSH)</w:t>
+      </w:r>
+    </w:p>
+    <w:p>
+      <w:pPr>
+        <w:pStyle w:val="MjTekst"/>
+        <w:jc w:val="center"/>
+        <w:rPr>
+          <w:rFonts w:ascii="Consolas" w:hAnsi="Consolas"/>
+          <w:b/>
+          <w:bCs/>
+          <w:i/>
+          <w:iCs/>
+          <w:lang w:val="en-US"/>
+        </w:rPr>
+      </w:pPr>
+      <w:proofErr w:type="spellStart"/>
+      <w:r>
+        <w:rPr>
+          <w:rFonts w:ascii="Consolas" w:hAnsi="Consolas"/>
+          <w:b/>
+          <w:bCs/>
+          <w:i/>
+          <w:iCs/>
+          <w:lang w:val="en-US"/>
+        </w:rPr>
+        <w:t>sudo</w:t>
+      </w:r>
+      <w:proofErr w:type="spellEnd"/>
+      <w:r>
+        <w:rPr>
+          <w:rFonts w:ascii="Consolas" w:hAnsi="Consolas"/>
+          <w:b/>
+          <w:bCs/>
+          <w:i/>
+          <w:iCs/>
+          <w:lang w:val="en-US"/>
+        </w:rPr>
         <w:t xml:space="preserve"> </w:t>
       </w:r>
-      <w:r>
-        <w:t>serwera Apache</w:t>
-      </w:r>
-      <w:r>
-        <w:t xml:space="preserve"> – Pozwala na automatyczne blokowanie złośliwego ruchu </w:t>
-      </w:r>
-      <w:r>
-        <w:t>dla serwera Apache</w:t>
+      <w:proofErr w:type="spellStart"/>
+      <w:r>
+        <w:rPr>
+          <w:rFonts w:ascii="Consolas" w:hAnsi="Consolas"/>
+          <w:b/>
+          <w:bCs/>
+          <w:i/>
+          <w:iCs/>
+          <w:lang w:val="en-US"/>
+        </w:rPr>
+        <w:t>cscli</w:t>
+      </w:r>
+      <w:proofErr w:type="spellEnd"/>
+      <w:r>
+        <w:rPr>
+          <w:rFonts w:ascii="Consolas" w:hAnsi="Consolas"/>
+          <w:b/>
+          <w:bCs/>
+          <w:i/>
+          <w:iCs/>
+          <w:lang w:val="en-US"/>
+        </w:rPr>
+        <w:t xml:space="preserve"> collections install </w:t>
+      </w:r>
+      <w:proofErr w:type="spellStart"/>
+      <w:r>
+        <w:rPr>
+          <w:rFonts w:ascii="Consolas" w:hAnsi="Consolas"/>
+          <w:b/>
+          <w:bCs/>
+          <w:i/>
+          <w:iCs/>
+          <w:lang w:val="en-US"/>
+        </w:rPr>
+        <w:t>crowdsecurity</w:t>
+      </w:r>
+      <w:proofErr w:type="spellEnd"/>
+      <w:r>
+        <w:rPr>
+          <w:rFonts w:ascii="Consolas" w:hAnsi="Consolas"/>
+          <w:b/>
+          <w:bCs/>
+          <w:i/>
+          <w:iCs/>
+          <w:lang w:val="en-US"/>
+        </w:rPr>
+        <w:t>/ssh-bf</w:t>
+      </w:r>
+    </w:p>
+    <w:p>
+      <w:pPr>
+        <w:pStyle w:val="MjTekst"/>
+        <w:rPr>
+          <w:lang w:val="en-US"/>
+        </w:rPr>
+      </w:pPr>
+    </w:p>
+    <w:p>
+      <w:pPr>
+        <w:pStyle w:val="MjTekst"/>
+      </w:pPr>
+      <w:r>
+        <w:t xml:space="preserve">Restart </w:t>
+      </w:r>
+      <w:proofErr w:type="spellStart"/>
+      <w:r>
+        <w:t>CrowdSec</w:t>
+      </w:r>
+      <w:proofErr w:type="spellEnd"/>
+      <w:r>
+        <w:t xml:space="preserve"> – Wymuszona ponowna inicjalizacja po dodaniu nowych konfiguracji.</w:t>
       </w:r>
     </w:p>
     <w:p>
@@ -4850,22 +5073,21 @@
         <w:pStyle w:val="MjTekst"/>
         <w:jc w:val="center"/>
         <w:rPr>
-          <w:b/>
-          <w:bCs/>
-          <w:i/>
-          <w:iCs/>
-          <w:lang w:val="en-US"/>
-        </w:rPr>
-      </w:pPr>
-      <w:proofErr w:type="spellStart"/>
-      <w:r>
-        <w:rPr>
-          <w:rFonts w:ascii="Consolas" w:hAnsi="Consolas"/>
-          <w:b/>
-          <w:bCs/>
-          <w:i/>
-          <w:iCs/>
-          <w:lang w:val="en-US"/>
+          <w:rFonts w:ascii="Consolas" w:hAnsi="Consolas"/>
+          <w:b/>
+          <w:bCs/>
+          <w:i/>
+          <w:iCs/>
+        </w:rPr>
+      </w:pPr>
+      <w:proofErr w:type="spellStart"/>
+      <w:r>
+        <w:rPr>
+          <w:rFonts w:ascii="Consolas" w:hAnsi="Consolas"/>
+          <w:b/>
+          <w:bCs/>
+          <w:i/>
+          <w:iCs/>
         </w:rPr>
         <w:t>sudo</w:t>
       </w:r>
@@ -4877,97 +5099,6 @@
           <w:bCs/>
           <w:i/>
           <w:iCs/>
-          <w:lang w:val="en-US"/>
-        </w:rPr>
-        <w:t xml:space="preserve"> apt install crowdsec-</w:t>
-      </w:r>
-      <w:r>
-        <w:rPr>
-          <w:b/>
-          <w:bCs/>
-          <w:i/>
-          <w:iCs/>
-          <w:lang w:val="en-US"/>
-        </w:rPr>
-        <w:t>crowdsec-apache2-bouncer -y</w:t>
-      </w:r>
-    </w:p>
-    <w:p>
-      <w:pPr>
-        <w:pStyle w:val="MjTekst"/>
-        <w:rPr>
-          <w:lang w:val="en-US"/>
-        </w:rPr>
-      </w:pPr>
-    </w:p>
-    <w:p>
-      <w:pPr>
-        <w:pStyle w:val="MjTekst"/>
-      </w:pPr>
-      <w:r>
-        <w:t>Nowe scenariusze</w:t>
-      </w:r>
-      <w:r>
-        <w:t xml:space="preserve">– </w:t>
-      </w:r>
-      <w:r>
-        <w:t>Doda</w:t>
-      </w:r>
-      <w:r>
-        <w:t>je</w:t>
-      </w:r>
-      <w:r>
-        <w:t xml:space="preserve"> więcej scenariuszy (np.</w:t>
-      </w:r>
-      <w:r>
-        <w:t xml:space="preserve"> w tym przypadku</w:t>
-      </w:r>
-      <w:r>
-        <w:t xml:space="preserve"> dla </w:t>
-      </w:r>
-      <w:proofErr w:type="spellStart"/>
-      <w:r>
-        <w:t>bruteforce</w:t>
-      </w:r>
-      <w:proofErr w:type="spellEnd"/>
-      <w:r>
-        <w:t xml:space="preserve"> SSH)</w:t>
-      </w:r>
-    </w:p>
-    <w:p>
-      <w:pPr>
-        <w:pStyle w:val="MjTekst"/>
-        <w:jc w:val="center"/>
-        <w:rPr>
-          <w:rFonts w:ascii="Consolas" w:hAnsi="Consolas"/>
-          <w:b/>
-          <w:bCs/>
-          <w:i/>
-          <w:iCs/>
-          <w:lang w:val="en-US"/>
-        </w:rPr>
-      </w:pPr>
-      <w:proofErr w:type="spellStart"/>
-      <w:r>
-        <w:rPr>
-          <w:rFonts w:ascii="Consolas" w:hAnsi="Consolas"/>
-          <w:b/>
-          <w:bCs/>
-          <w:i/>
-          <w:iCs/>
-          <w:lang w:val="en-US"/>
-        </w:rPr>
-        <w:t>sudo</w:t>
-      </w:r>
-      <w:proofErr w:type="spellEnd"/>
-      <w:r>
-        <w:rPr>
-          <w:rFonts w:ascii="Consolas" w:hAnsi="Consolas"/>
-          <w:b/>
-          <w:bCs/>
-          <w:i/>
-          <w:iCs/>
-          <w:lang w:val="en-US"/>
         </w:rPr>
         <w:t xml:space="preserve"> </w:t>
       </w:r>
@@ -4979,113 +5110,6 @@
           <w:bCs/>
           <w:i/>
           <w:iCs/>
-          <w:lang w:val="en-US"/>
-        </w:rPr>
-        <w:t>cscli</w:t>
-      </w:r>
-      <w:proofErr w:type="spellEnd"/>
-      <w:r>
-        <w:rPr>
-          <w:rFonts w:ascii="Consolas" w:hAnsi="Consolas"/>
-          <w:b/>
-          <w:bCs/>
-          <w:i/>
-          <w:iCs/>
-          <w:lang w:val="en-US"/>
-        </w:rPr>
-        <w:t xml:space="preserve"> collections install </w:t>
-      </w:r>
-      <w:proofErr w:type="spellStart"/>
-      <w:r>
-        <w:rPr>
-          <w:rFonts w:ascii="Consolas" w:hAnsi="Consolas"/>
-          <w:b/>
-          <w:bCs/>
-          <w:i/>
-          <w:iCs/>
-          <w:lang w:val="en-US"/>
-        </w:rPr>
-        <w:t>crowdsecurity</w:t>
-      </w:r>
-      <w:proofErr w:type="spellEnd"/>
-      <w:r>
-        <w:rPr>
-          <w:rFonts w:ascii="Consolas" w:hAnsi="Consolas"/>
-          <w:b/>
-          <w:bCs/>
-          <w:i/>
-          <w:iCs/>
-          <w:lang w:val="en-US"/>
-        </w:rPr>
-        <w:t>/ssh-bf</w:t>
-      </w:r>
-    </w:p>
-    <w:p>
-      <w:pPr>
-        <w:pStyle w:val="MjTekst"/>
-        <w:rPr>
-          <w:lang w:val="en-US"/>
-        </w:rPr>
-      </w:pPr>
-    </w:p>
-    <w:p>
-      <w:pPr>
-        <w:pStyle w:val="MjTekst"/>
-      </w:pPr>
-      <w:r>
-        <w:t xml:space="preserve">Restart </w:t>
-      </w:r>
-      <w:proofErr w:type="spellStart"/>
-      <w:r>
-        <w:t>CrowdSec</w:t>
-      </w:r>
-      <w:proofErr w:type="spellEnd"/>
-      <w:r>
-        <w:t xml:space="preserve"> – Wymuszona ponowna inicjalizacja po dodaniu nowych konfiguracji.</w:t>
-      </w:r>
-    </w:p>
-    <w:p>
-      <w:pPr>
-        <w:pStyle w:val="MjTekst"/>
-        <w:jc w:val="center"/>
-        <w:rPr>
-          <w:rFonts w:ascii="Consolas" w:hAnsi="Consolas"/>
-          <w:b/>
-          <w:bCs/>
-          <w:i/>
-          <w:iCs/>
-        </w:rPr>
-      </w:pPr>
-      <w:proofErr w:type="spellStart"/>
-      <w:r>
-        <w:rPr>
-          <w:rFonts w:ascii="Consolas" w:hAnsi="Consolas"/>
-          <w:b/>
-          <w:bCs/>
-          <w:i/>
-          <w:iCs/>
-        </w:rPr>
-        <w:t>sudo</w:t>
-      </w:r>
-      <w:proofErr w:type="spellEnd"/>
-      <w:r>
-        <w:rPr>
-          <w:rFonts w:ascii="Consolas" w:hAnsi="Consolas"/>
-          <w:b/>
-          <w:bCs/>
-          <w:i/>
-          <w:iCs/>
-        </w:rPr>
-        <w:t xml:space="preserve"> </w:t>
-      </w:r>
-      <w:proofErr w:type="spellStart"/>
-      <w:r>
-        <w:rPr>
-          <w:rFonts w:ascii="Consolas" w:hAnsi="Consolas"/>
-          <w:b/>
-          <w:bCs/>
-          <w:i/>
-          <w:iCs/>
         </w:rPr>
         <w:t>systemctl</w:t>
       </w:r>
@@ -5116,23 +5140,14 @@
     <w:p>
       <w:pPr>
         <w:pStyle w:val="MjTekst"/>
-        <w:rPr>
-          <w:lang w:val="en-US"/>
-        </w:rPr>
-      </w:pPr>
-    </w:p>
-    <w:p>
-      <w:pPr>
-        <w:pStyle w:val="MjTekst"/>
-      </w:pPr>
-      <w:r>
-        <w:t>Lista zainstalowanych kolekcji</w:t>
-      </w:r>
-      <w:r>
-        <w:t xml:space="preserve"> – </w:t>
-      </w:r>
-      <w:r>
-        <w:t xml:space="preserve">Pozwala sprawdzić zainstalowane kolekcje </w:t>
+      </w:pPr>
+    </w:p>
+    <w:p>
+      <w:pPr>
+        <w:pStyle w:val="MjTekst"/>
+      </w:pPr>
+      <w:r>
+        <w:t xml:space="preserve">Lista zainstalowanych kolekcji – Pozwala sprawdzić zainstalowane kolekcje </w:t>
       </w:r>
       <w:proofErr w:type="spellStart"/>
       <w:r>
@@ -5376,6 +5391,7 @@
           <w:bCs/>
           <w:i/>
           <w:iCs/>
+          <w:lang w:val="en-US"/>
         </w:rPr>
       </w:pPr>
       <w:bookmarkStart w:id="8" w:name="OLE_LINK6"/>
@@ -5387,6 +5403,7 @@
           <w:bCs/>
           <w:i/>
           <w:iCs/>
+          <w:lang w:val="en-US"/>
         </w:rPr>
         <w:t>sudo</w:t>
       </w:r>
@@ -5398,6 +5415,7 @@
           <w:bCs/>
           <w:i/>
           <w:iCs/>
+          <w:lang w:val="en-US"/>
         </w:rPr>
         <w:t xml:space="preserve"> </w:t>
       </w:r>
@@ -5409,6 +5427,7 @@
           <w:bCs/>
           <w:i/>
           <w:iCs/>
+          <w:lang w:val="en-US"/>
         </w:rPr>
         <w:t>cscli</w:t>
       </w:r>
@@ -5420,6 +5439,87 @@
           <w:bCs/>
           <w:i/>
           <w:iCs/>
+          <w:lang w:val="en-US"/>
+        </w:rPr>
+        <w:t xml:space="preserve"> dashboard setup</w:t>
+      </w:r>
+      <w:r>
+        <w:rPr>
+          <w:rFonts w:ascii="Consolas" w:hAnsi="Consolas"/>
+          <w:b/>
+          <w:bCs/>
+          <w:i/>
+          <w:iCs/>
+          <w:lang w:val="en-US"/>
+        </w:rPr>
+        <w:t xml:space="preserve"> –listen 0.0.0.0</w:t>
+      </w:r>
+    </w:p>
+    <w:bookmarkEnd w:id="8"/>
+    <w:p>
+      <w:pPr>
+        <w:pStyle w:val="MjTekst"/>
+        <w:rPr>
+          <w:lang w:val="en-US"/>
+        </w:rPr>
+      </w:pPr>
+    </w:p>
+    <w:p>
+      <w:pPr>
+        <w:pStyle w:val="MjTekst"/>
+      </w:pPr>
+      <w:r>
+        <w:t xml:space="preserve">Uruchomienie </w:t>
+      </w:r>
+      <w:proofErr w:type="spellStart"/>
+      <w:r>
+        <w:t>dashboarda</w:t>
+      </w:r>
+      <w:proofErr w:type="spellEnd"/>
+      <w:r>
+        <w:t xml:space="preserve"> – Odpala serwer WWW dla panelu </w:t>
+      </w:r>
+      <w:proofErr w:type="spellStart"/>
+      <w:r>
+        <w:t>CrowdSec</w:t>
+      </w:r>
+      <w:proofErr w:type="spellEnd"/>
+      <w:r>
+        <w:t>.</w:t>
+      </w:r>
+    </w:p>
+    <w:p>
+      <w:pPr>
+        <w:pStyle w:val="MjTekst"/>
+        <w:jc w:val="center"/>
+        <w:rPr>
+          <w:rFonts w:ascii="Consolas" w:hAnsi="Consolas"/>
+          <w:b/>
+          <w:bCs/>
+          <w:i/>
+          <w:iCs/>
+        </w:rPr>
+      </w:pPr>
+      <w:bookmarkStart w:id="9" w:name="OLE_LINK7"/>
+      <w:proofErr w:type="spellStart"/>
+      <w:r>
+        <w:rPr>
+          <w:rFonts w:ascii="Consolas" w:hAnsi="Consolas"/>
+          <w:b/>
+          <w:bCs/>
+          <w:i/>
+          <w:iCs/>
+        </w:rPr>
+        <w:t>sudo</w:t>
+      </w:r>
+      <w:proofErr w:type="spellEnd"/>
+      <w:r>
+        <w:rPr>
+          <w:rFonts w:ascii="Consolas" w:hAnsi="Consolas"/>
+          <w:b/>
+          <w:bCs/>
+          <w:i/>
+          <w:iCs/>
         </w:rPr>
         <w:t xml:space="preserve"> </w:t>
       </w:r>
@@ -5432,6 +5532,28 @@
           <w:i/>
           <w:iCs/>
         </w:rPr>
+        <w:t>cscli</w:t>
+      </w:r>
+      <w:proofErr w:type="spellEnd"/>
+      <w:r>
+        <w:rPr>
+          <w:rFonts w:ascii="Consolas" w:hAnsi="Consolas"/>
+          <w:b/>
+          <w:bCs/>
+          <w:i/>
+          <w:iCs/>
+        </w:rPr>
+        <w:t xml:space="preserve"> </w:t>
+      </w:r>
+      <w:proofErr w:type="spellStart"/>
+      <w:r>
+        <w:rPr>
+          <w:rFonts w:ascii="Consolas" w:hAnsi="Consolas"/>
+          <w:b/>
+          <w:bCs/>
+          <w:i/>
+          <w:iCs/>
+        </w:rPr>
         <w:t>dashboard</w:t>
       </w:r>
       <w:proofErr w:type="spellEnd"/>
@@ -5443,61 +5565,21 @@
           <w:i/>
           <w:iCs/>
         </w:rPr>
-        <w:t xml:space="preserve"> setup</w:t>
-      </w:r>
-      <w:r>
-        <w:rPr>
-          <w:rFonts w:ascii="Consolas" w:hAnsi="Consolas"/>
-          <w:b/>
-          <w:bCs/>
-          <w:i/>
-          <w:iCs/>
-        </w:rPr>
-        <w:t xml:space="preserve"> –</w:t>
-      </w:r>
-      <w:proofErr w:type="spellStart"/>
-      <w:r>
-        <w:rPr>
-          <w:rFonts w:ascii="Consolas" w:hAnsi="Consolas"/>
-          <w:b/>
-          <w:bCs/>
-          <w:i/>
-          <w:iCs/>
-        </w:rPr>
-        <w:t>listen</w:t>
-      </w:r>
-      <w:proofErr w:type="spellEnd"/>
-      <w:r>
-        <w:rPr>
-          <w:rFonts w:ascii="Consolas" w:hAnsi="Consolas"/>
-          <w:b/>
-          <w:bCs/>
-          <w:i/>
-          <w:iCs/>
-        </w:rPr>
-        <w:t xml:space="preserve"> 0.0.0.0</w:t>
-      </w:r>
-    </w:p>
-    <w:bookmarkEnd w:id="8"/>
-    <w:p>
-      <w:pPr>
-        <w:pStyle w:val="MjTekst"/>
-      </w:pPr>
-    </w:p>
-    <w:p>
-      <w:pPr>
-        <w:pStyle w:val="MjTekst"/>
-      </w:pPr>
-      <w:r>
-        <w:t xml:space="preserve">Uruchomienie </w:t>
-      </w:r>
-      <w:proofErr w:type="spellStart"/>
-      <w:r>
-        <w:t>dashboarda</w:t>
-      </w:r>
-      <w:proofErr w:type="spellEnd"/>
-      <w:r>
-        <w:t xml:space="preserve"> – Odpala serwer WWW dla panelu </w:t>
+        <w:t xml:space="preserve"> start</w:t>
+      </w:r>
+    </w:p>
+    <w:bookmarkEnd w:id="9"/>
+    <w:p>
+      <w:pPr>
+        <w:pStyle w:val="MjTekst"/>
+      </w:pPr>
+    </w:p>
+    <w:p>
+      <w:pPr>
+        <w:pStyle w:val="MjTekst"/>
+      </w:pPr>
+      <w:r>
+        <w:t xml:space="preserve">Sprawdzenie statusu </w:t>
       </w:r>
       <w:proofErr w:type="spellStart"/>
       <w:r>
@@ -5505,7 +5587,7 @@
       </w:r>
       <w:proofErr w:type="spellEnd"/>
       <w:r>
-        <w:t>.</w:t>
+        <w:t xml:space="preserve"> – Informacja, czy usługa działa poprawnie.</w:t>
       </w:r>
     </w:p>
     <w:p>
@@ -5520,7 +5602,6 @@
           <w:iCs/>
         </w:rPr>
       </w:pPr>
-      <w:bookmarkStart w:id="9" w:name="OLE_LINK7"/>
       <w:proofErr w:type="spellStart"/>
       <w:r>
         <w:rPr>
@@ -5552,6 +5633,223 @@
           <w:i/>
           <w:iCs/>
         </w:rPr>
+        <w:t>systemctl</w:t>
+      </w:r>
+      <w:proofErr w:type="spellEnd"/>
+      <w:r>
+        <w:rPr>
+          <w:rFonts w:ascii="Consolas" w:hAnsi="Consolas"/>
+          <w:b/>
+          <w:bCs/>
+          <w:i/>
+          <w:iCs/>
+        </w:rPr>
+        <w:t xml:space="preserve"> status </w:t>
+      </w:r>
+      <w:proofErr w:type="spellStart"/>
+      <w:r>
+        <w:rPr>
+          <w:rFonts w:ascii="Consolas" w:hAnsi="Consolas"/>
+          <w:b/>
+          <w:bCs/>
+          <w:i/>
+          <w:iCs/>
+        </w:rPr>
+        <w:t>crowdsec</w:t>
+      </w:r>
+      <w:proofErr w:type="spellEnd"/>
+    </w:p>
+    <w:p>
+      <w:pPr>
+        <w:pStyle w:val="MjTekst"/>
+      </w:pPr>
+    </w:p>
+    <w:p>
+      <w:pPr>
+        <w:pStyle w:val="MjTekst"/>
+      </w:pPr>
+      <w:r>
+        <w:t xml:space="preserve">Sprawdzenie, czy </w:t>
+      </w:r>
+      <w:proofErr w:type="spellStart"/>
+      <w:r>
+        <w:t>dashboard</w:t>
+      </w:r>
+      <w:proofErr w:type="spellEnd"/>
+      <w:r>
+        <w:t xml:space="preserve"> działa – Weryfikuje, czy </w:t>
+      </w:r>
+      <w:proofErr w:type="spellStart"/>
+      <w:r>
+        <w:t>CrowdSec</w:t>
+      </w:r>
+      <w:proofErr w:type="spellEnd"/>
+      <w:r>
+        <w:t xml:space="preserve"> Dashboard nasłuchuje na porcie 8080.</w:t>
+      </w:r>
+    </w:p>
+    <w:p>
+      <w:pPr>
+        <w:pStyle w:val="MjTekst"/>
+        <w:jc w:val="center"/>
+        <w:rPr>
+          <w:rFonts w:ascii="Consolas" w:hAnsi="Consolas"/>
+          <w:b/>
+          <w:bCs/>
+          <w:i/>
+          <w:iCs/>
+        </w:rPr>
+      </w:pPr>
+      <w:proofErr w:type="spellStart"/>
+      <w:r>
+        <w:rPr>
+          <w:rFonts w:ascii="Consolas" w:hAnsi="Consolas"/>
+          <w:b/>
+          <w:bCs/>
+          <w:i/>
+          <w:iCs/>
+        </w:rPr>
+        <w:t>sudo</w:t>
+      </w:r>
+      <w:proofErr w:type="spellEnd"/>
+      <w:r>
+        <w:rPr>
+          <w:rFonts w:ascii="Consolas" w:hAnsi="Consolas"/>
+          <w:b/>
+          <w:bCs/>
+          <w:i/>
+          <w:iCs/>
+        </w:rPr>
+        <w:t xml:space="preserve"> </w:t>
+      </w:r>
+      <w:proofErr w:type="spellStart"/>
+      <w:r>
+        <w:rPr>
+          <w:rFonts w:ascii="Consolas" w:hAnsi="Consolas"/>
+          <w:b/>
+          <w:bCs/>
+          <w:i/>
+          <w:iCs/>
+        </w:rPr>
+        <w:t>ss</w:t>
+      </w:r>
+      <w:proofErr w:type="spellEnd"/>
+      <w:r>
+        <w:rPr>
+          <w:rFonts w:ascii="Consolas" w:hAnsi="Consolas"/>
+          <w:b/>
+          <w:bCs/>
+          <w:i/>
+          <w:iCs/>
+        </w:rPr>
+        <w:t xml:space="preserve"> -</w:t>
+      </w:r>
+      <w:proofErr w:type="spellStart"/>
+      <w:r>
+        <w:rPr>
+          <w:rFonts w:ascii="Consolas" w:hAnsi="Consolas"/>
+          <w:b/>
+          <w:bCs/>
+          <w:i/>
+          <w:iCs/>
+        </w:rPr>
+        <w:t>tulnp</w:t>
+      </w:r>
+      <w:proofErr w:type="spellEnd"/>
+      <w:r>
+        <w:rPr>
+          <w:rFonts w:ascii="Consolas" w:hAnsi="Consolas"/>
+          <w:b/>
+          <w:bCs/>
+          <w:i/>
+          <w:iCs/>
+        </w:rPr>
+        <w:t xml:space="preserve"> | </w:t>
+      </w:r>
+      <w:proofErr w:type="spellStart"/>
+      <w:r>
+        <w:rPr>
+          <w:rFonts w:ascii="Consolas" w:hAnsi="Consolas"/>
+          <w:b/>
+          <w:bCs/>
+          <w:i/>
+          <w:iCs/>
+        </w:rPr>
+        <w:t>grep</w:t>
+      </w:r>
+      <w:proofErr w:type="spellEnd"/>
+      <w:r>
+        <w:rPr>
+          <w:rFonts w:ascii="Consolas" w:hAnsi="Consolas"/>
+          <w:b/>
+          <w:bCs/>
+          <w:i/>
+          <w:iCs/>
+        </w:rPr>
+        <w:t xml:space="preserve"> 8080</w:t>
+      </w:r>
+    </w:p>
+    <w:p>
+      <w:pPr>
+        <w:pStyle w:val="MjTekst"/>
+      </w:pPr>
+      <w:bookmarkStart w:id="10" w:name="OLE_LINK8"/>
+    </w:p>
+    <w:p>
+      <w:pPr>
+        <w:pStyle w:val="MjTekst"/>
+      </w:pPr>
+      <w:r>
+        <w:t xml:space="preserve">Sprawdzenie statystyk </w:t>
+      </w:r>
+      <w:bookmarkEnd w:id="10"/>
+      <w:r>
+        <w:t>działania – Wyświetla informacje o analizowanych logach i detekcjach.</w:t>
+      </w:r>
+    </w:p>
+    <w:p>
+      <w:pPr>
+        <w:pStyle w:val="MjTekst"/>
+        <w:jc w:val="center"/>
+        <w:rPr>
+          <w:rFonts w:ascii="Consolas" w:hAnsi="Consolas"/>
+          <w:b/>
+          <w:bCs/>
+          <w:i/>
+          <w:iCs/>
+        </w:rPr>
+      </w:pPr>
+      <w:proofErr w:type="spellStart"/>
+      <w:r>
+        <w:rPr>
+          <w:rFonts w:ascii="Consolas" w:hAnsi="Consolas"/>
+          <w:b/>
+          <w:bCs/>
+          <w:i/>
+          <w:iCs/>
+        </w:rPr>
+        <w:t>sudo</w:t>
+      </w:r>
+      <w:proofErr w:type="spellEnd"/>
+      <w:r>
+        <w:rPr>
+          <w:rFonts w:ascii="Consolas" w:hAnsi="Consolas"/>
+          <w:b/>
+          <w:bCs/>
+          <w:i/>
+          <w:iCs/>
+        </w:rPr>
+        <w:t xml:space="preserve"> </w:t>
+      </w:r>
+      <w:proofErr w:type="spellStart"/>
+      <w:r>
+        <w:rPr>
+          <w:rFonts w:ascii="Consolas" w:hAnsi="Consolas"/>
+          <w:b/>
+          <w:bCs/>
+          <w:i/>
+          <w:iCs/>
+        </w:rPr>
         <w:t>cscli</w:t>
       </w:r>
       <w:proofErr w:type="spellEnd"/>
@@ -5574,40 +5872,38 @@
           <w:i/>
           <w:iCs/>
         </w:rPr>
-        <w:t>dashboard</w:t>
-      </w:r>
-      <w:proofErr w:type="spellEnd"/>
-      <w:r>
-        <w:rPr>
-          <w:rFonts w:ascii="Consolas" w:hAnsi="Consolas"/>
-          <w:b/>
-          <w:bCs/>
-          <w:i/>
-          <w:iCs/>
-        </w:rPr>
-        <w:t xml:space="preserve"> start</w:t>
-      </w:r>
-    </w:p>
-    <w:bookmarkEnd w:id="9"/>
-    <w:p>
-      <w:pPr>
-        <w:pStyle w:val="MjTekst"/>
-      </w:pPr>
-    </w:p>
-    <w:p>
-      <w:pPr>
-        <w:pStyle w:val="MjTekst"/>
-      </w:pPr>
-      <w:r>
-        <w:t xml:space="preserve">Sprawdzenie statusu </w:t>
-      </w:r>
-      <w:proofErr w:type="spellStart"/>
-      <w:r>
-        <w:t>CrowdSec</w:t>
-      </w:r>
-      <w:proofErr w:type="spellEnd"/>
-      <w:r>
-        <w:t xml:space="preserve"> – Informacja, czy usługa działa poprawnie.</w:t>
+        <w:t>metrics</w:t>
+      </w:r>
+      <w:proofErr w:type="spellEnd"/>
+    </w:p>
+    <w:p>
+      <w:pPr>
+        <w:pStyle w:val="MjTekst"/>
+        <w:jc w:val="left"/>
+      </w:pPr>
+    </w:p>
+    <w:p>
+      <w:pPr>
+        <w:pStyle w:val="MjTekst"/>
+      </w:pPr>
+      <w:bookmarkStart w:id="11" w:name="OLE_LINK9"/>
+      <w:r>
+        <w:t xml:space="preserve">Sprawdzenie dostępnych </w:t>
+      </w:r>
+      <w:bookmarkEnd w:id="11"/>
+      <w:proofErr w:type="spellStart"/>
+      <w:r>
+        <w:t>parser</w:t>
+      </w:r>
+      <w:r>
+        <w:t>ów</w:t>
+      </w:r>
+      <w:proofErr w:type="spellEnd"/>
+      <w:r>
+        <w:t xml:space="preserve"> i scenariusz</w:t>
+      </w:r>
+      <w:r>
+        <w:t xml:space="preserve">y </w:t>
       </w:r>
     </w:p>
     <w:p>
@@ -5620,16 +5916,18 @@
           <w:bCs/>
           <w:i/>
           <w:iCs/>
-        </w:rPr>
-      </w:pPr>
-      <w:proofErr w:type="spellStart"/>
-      <w:r>
-        <w:rPr>
-          <w:rFonts w:ascii="Consolas" w:hAnsi="Consolas"/>
-          <w:b/>
-          <w:bCs/>
-          <w:i/>
-          <w:iCs/>
+          <w:lang w:val="en-US"/>
+        </w:rPr>
+      </w:pPr>
+      <w:proofErr w:type="spellStart"/>
+      <w:r>
+        <w:rPr>
+          <w:rFonts w:ascii="Consolas" w:hAnsi="Consolas"/>
+          <w:b/>
+          <w:bCs/>
+          <w:i/>
+          <w:iCs/>
+          <w:lang w:val="en-US"/>
         </w:rPr>
         <w:t>sudo</w:t>
       </w:r>
@@ -5641,6 +5939,7 @@
           <w:bCs/>
           <w:i/>
           <w:iCs/>
+          <w:lang w:val="en-US"/>
         </w:rPr>
         <w:t xml:space="preserve"> </w:t>
       </w:r>
@@ -5652,60 +5951,21 @@
           <w:bCs/>
           <w:i/>
           <w:iCs/>
-        </w:rPr>
-        <w:t>systemctl</w:t>
-      </w:r>
-      <w:proofErr w:type="spellEnd"/>
-      <w:r>
-        <w:rPr>
-          <w:rFonts w:ascii="Consolas" w:hAnsi="Consolas"/>
-          <w:b/>
-          <w:bCs/>
-          <w:i/>
-          <w:iCs/>
-        </w:rPr>
-        <w:t xml:space="preserve"> status </w:t>
-      </w:r>
-      <w:proofErr w:type="spellStart"/>
-      <w:r>
-        <w:rPr>
-          <w:rFonts w:ascii="Consolas" w:hAnsi="Consolas"/>
-          <w:b/>
-          <w:bCs/>
-          <w:i/>
-          <w:iCs/>
-        </w:rPr>
-        <w:t>crowdsec</w:t>
-      </w:r>
-      <w:proofErr w:type="spellEnd"/>
-    </w:p>
-    <w:p>
-      <w:pPr>
-        <w:pStyle w:val="MjTekst"/>
-      </w:pPr>
-    </w:p>
-    <w:p>
-      <w:pPr>
-        <w:pStyle w:val="MjTekst"/>
-      </w:pPr>
-      <w:r>
-        <w:t xml:space="preserve">Sprawdzenie, czy </w:t>
-      </w:r>
-      <w:proofErr w:type="spellStart"/>
-      <w:r>
-        <w:t>dashboard</w:t>
-      </w:r>
-      <w:proofErr w:type="spellEnd"/>
-      <w:r>
-        <w:t xml:space="preserve"> działa – Weryfikuje, czy </w:t>
-      </w:r>
-      <w:proofErr w:type="spellStart"/>
-      <w:r>
-        <w:t>CrowdSec</w:t>
-      </w:r>
-      <w:proofErr w:type="spellEnd"/>
-      <w:r>
-        <w:t xml:space="preserve"> Dashboard nasłuchuje na porcie 8080.</w:t>
+          <w:lang w:val="en-US"/>
+        </w:rPr>
+        <w:t>cscli</w:t>
+      </w:r>
+      <w:proofErr w:type="spellEnd"/>
+      <w:r>
+        <w:rPr>
+          <w:rFonts w:ascii="Consolas" w:hAnsi="Consolas"/>
+          <w:b/>
+          <w:bCs/>
+          <w:i/>
+          <w:iCs/>
+          <w:lang w:val="en-US"/>
+        </w:rPr>
+        <w:t xml:space="preserve"> parsers list</w:t>
       </w:r>
     </w:p>
     <w:p>
@@ -5718,16 +5978,18 @@
           <w:bCs/>
           <w:i/>
           <w:iCs/>
-        </w:rPr>
-      </w:pPr>
-      <w:proofErr w:type="spellStart"/>
-      <w:r>
-        <w:rPr>
-          <w:rFonts w:ascii="Consolas" w:hAnsi="Consolas"/>
-          <w:b/>
-          <w:bCs/>
-          <w:i/>
-          <w:iCs/>
+          <w:lang w:val="en-US"/>
+        </w:rPr>
+      </w:pPr>
+      <w:proofErr w:type="spellStart"/>
+      <w:r>
+        <w:rPr>
+          <w:rFonts w:ascii="Consolas" w:hAnsi="Consolas"/>
+          <w:b/>
+          <w:bCs/>
+          <w:i/>
+          <w:iCs/>
+          <w:lang w:val="en-US"/>
         </w:rPr>
         <w:t>sudo</w:t>
       </w:r>
@@ -5739,6 +6001,7 @@
           <w:bCs/>
           <w:i/>
           <w:iCs/>
+          <w:lang w:val="en-US"/>
         </w:rPr>
         <w:t xml:space="preserve"> </w:t>
       </w:r>
@@ -5750,125 +6013,7 @@
           <w:bCs/>
           <w:i/>
           <w:iCs/>
-        </w:rPr>
-        <w:t>ss</w:t>
-      </w:r>
-      <w:proofErr w:type="spellEnd"/>
-      <w:r>
-        <w:rPr>
-          <w:rFonts w:ascii="Consolas" w:hAnsi="Consolas"/>
-          <w:b/>
-          <w:bCs/>
-          <w:i/>
-          <w:iCs/>
-        </w:rPr>
-        <w:t xml:space="preserve"> -</w:t>
-      </w:r>
-      <w:proofErr w:type="spellStart"/>
-      <w:r>
-        <w:rPr>
-          <w:rFonts w:ascii="Consolas" w:hAnsi="Consolas"/>
-          <w:b/>
-          <w:bCs/>
-          <w:i/>
-          <w:iCs/>
-        </w:rPr>
-        <w:t>tulnp</w:t>
-      </w:r>
-      <w:proofErr w:type="spellEnd"/>
-      <w:r>
-        <w:rPr>
-          <w:rFonts w:ascii="Consolas" w:hAnsi="Consolas"/>
-          <w:b/>
-          <w:bCs/>
-          <w:i/>
-          <w:iCs/>
-        </w:rPr>
-        <w:t xml:space="preserve"> | </w:t>
-      </w:r>
-      <w:proofErr w:type="spellStart"/>
-      <w:r>
-        <w:rPr>
-          <w:rFonts w:ascii="Consolas" w:hAnsi="Consolas"/>
-          <w:b/>
-          <w:bCs/>
-          <w:i/>
-          <w:iCs/>
-        </w:rPr>
-        <w:t>grep</w:t>
-      </w:r>
-      <w:proofErr w:type="spellEnd"/>
-      <w:r>
-        <w:rPr>
-          <w:rFonts w:ascii="Consolas" w:hAnsi="Consolas"/>
-          <w:b/>
-          <w:bCs/>
-          <w:i/>
-          <w:iCs/>
-        </w:rPr>
-        <w:t xml:space="preserve"> 8080</w:t>
-      </w:r>
-    </w:p>
-    <w:p>
-      <w:pPr>
-        <w:pStyle w:val="MjTekst"/>
-      </w:pPr>
-      <w:bookmarkStart w:id="10" w:name="OLE_LINK8"/>
-    </w:p>
-    <w:p>
-      <w:pPr>
-        <w:pStyle w:val="MjTekst"/>
-      </w:pPr>
-      <w:r>
-        <w:t xml:space="preserve">Sprawdzenie statystyk </w:t>
-      </w:r>
-      <w:bookmarkEnd w:id="10"/>
-      <w:r>
-        <w:t>działania – Wyświetla informacje o analizowanych logach i detekcjach.</w:t>
-      </w:r>
-    </w:p>
-    <w:p>
-      <w:pPr>
-        <w:pStyle w:val="MjTekst"/>
-        <w:jc w:val="center"/>
-        <w:rPr>
-          <w:rFonts w:ascii="Consolas" w:hAnsi="Consolas"/>
-          <w:b/>
-          <w:bCs/>
-          <w:i/>
-          <w:iCs/>
-        </w:rPr>
-      </w:pPr>
-      <w:proofErr w:type="spellStart"/>
-      <w:r>
-        <w:rPr>
-          <w:rFonts w:ascii="Consolas" w:hAnsi="Consolas"/>
-          <w:b/>
-          <w:bCs/>
-          <w:i/>
-          <w:iCs/>
-        </w:rPr>
-        <w:t>sudo</w:t>
-      </w:r>
-      <w:proofErr w:type="spellEnd"/>
-      <w:r>
-        <w:rPr>
-          <w:rFonts w:ascii="Consolas" w:hAnsi="Consolas"/>
-          <w:b/>
-          <w:bCs/>
-          <w:i/>
-          <w:iCs/>
-        </w:rPr>
-        <w:t xml:space="preserve"> </w:t>
-      </w:r>
-      <w:proofErr w:type="spellStart"/>
-      <w:r>
-        <w:rPr>
-          <w:rFonts w:ascii="Consolas" w:hAnsi="Consolas"/>
-          <w:b/>
-          <w:bCs/>
-          <w:i/>
-          <w:iCs/>
+          <w:lang w:val="en-US"/>
         </w:rPr>
         <w:t>cscli</w:t>
       </w:r>
@@ -5880,196 +6025,25 @@
           <w:bCs/>
           <w:i/>
           <w:iCs/>
-        </w:rPr>
-        <w:t xml:space="preserve"> </w:t>
-      </w:r>
-      <w:proofErr w:type="spellStart"/>
-      <w:r>
-        <w:rPr>
-          <w:rFonts w:ascii="Consolas" w:hAnsi="Consolas"/>
-          <w:b/>
-          <w:bCs/>
-          <w:i/>
-          <w:iCs/>
-        </w:rPr>
-        <w:t>metrics</w:t>
-      </w:r>
-      <w:proofErr w:type="spellEnd"/>
-    </w:p>
-    <w:p>
-      <w:pPr>
-        <w:pStyle w:val="MjTekst"/>
-        <w:jc w:val="left"/>
-      </w:pPr>
-    </w:p>
-    <w:p>
-      <w:pPr>
-        <w:pStyle w:val="MjTekst"/>
-      </w:pPr>
-      <w:bookmarkStart w:id="11" w:name="OLE_LINK9"/>
-      <w:r>
-        <w:t xml:space="preserve">Sprawdzenie dostępnych </w:t>
-      </w:r>
-      <w:bookmarkEnd w:id="11"/>
-      <w:proofErr w:type="spellStart"/>
-      <w:r>
-        <w:t>parser</w:t>
-      </w:r>
-      <w:r>
-        <w:t>ów</w:t>
-      </w:r>
-      <w:proofErr w:type="spellEnd"/>
-      <w:r>
-        <w:t xml:space="preserve"> i scenariusz</w:t>
-      </w:r>
-      <w:r>
-        <w:t xml:space="preserve">y </w:t>
-      </w:r>
-    </w:p>
-    <w:p>
-      <w:pPr>
-        <w:pStyle w:val="MjTekst"/>
-        <w:jc w:val="center"/>
-        <w:rPr>
-          <w:rFonts w:ascii="Consolas" w:hAnsi="Consolas"/>
-          <w:b/>
-          <w:bCs/>
-          <w:i/>
-          <w:iCs/>
           <w:lang w:val="en-US"/>
         </w:rPr>
-      </w:pPr>
-      <w:proofErr w:type="spellStart"/>
-      <w:r>
-        <w:rPr>
-          <w:rFonts w:ascii="Consolas" w:hAnsi="Consolas"/>
-          <w:b/>
-          <w:bCs/>
-          <w:i/>
-          <w:iCs/>
+        <w:t xml:space="preserve"> scenarios list</w:t>
+      </w:r>
+    </w:p>
+    <w:p>
+      <w:pPr>
+        <w:pStyle w:val="MjTekst"/>
+        <w:rPr>
           <w:lang w:val="en-US"/>
         </w:rPr>
-        <w:t>sudo</w:t>
-      </w:r>
-      <w:proofErr w:type="spellEnd"/>
-      <w:r>
-        <w:rPr>
-          <w:rFonts w:ascii="Consolas" w:hAnsi="Consolas"/>
-          <w:b/>
-          <w:bCs/>
-          <w:i/>
-          <w:iCs/>
-          <w:lang w:val="en-US"/>
-        </w:rPr>
-        <w:t xml:space="preserve"> </w:t>
-      </w:r>
-      <w:proofErr w:type="spellStart"/>
-      <w:r>
-        <w:rPr>
-          <w:rFonts w:ascii="Consolas" w:hAnsi="Consolas"/>
-          <w:b/>
-          <w:bCs/>
-          <w:i/>
-          <w:iCs/>
-          <w:lang w:val="en-US"/>
-        </w:rPr>
-        <w:t>cscli</w:t>
-      </w:r>
-      <w:proofErr w:type="spellEnd"/>
-      <w:r>
-        <w:rPr>
-          <w:rFonts w:ascii="Consolas" w:hAnsi="Consolas"/>
-          <w:b/>
-          <w:bCs/>
-          <w:i/>
-          <w:iCs/>
-          <w:lang w:val="en-US"/>
-        </w:rPr>
-        <w:t xml:space="preserve"> parsers list</w:t>
-      </w:r>
-    </w:p>
-    <w:p>
-      <w:pPr>
-        <w:pStyle w:val="MjTekst"/>
-        <w:jc w:val="center"/>
-        <w:rPr>
-          <w:rFonts w:ascii="Consolas" w:hAnsi="Consolas"/>
-          <w:b/>
-          <w:bCs/>
-          <w:i/>
-          <w:iCs/>
-          <w:lang w:val="en-US"/>
-        </w:rPr>
-      </w:pPr>
-      <w:proofErr w:type="spellStart"/>
-      <w:r>
-        <w:rPr>
-          <w:rFonts w:ascii="Consolas" w:hAnsi="Consolas"/>
-          <w:b/>
-          <w:bCs/>
-          <w:i/>
-          <w:iCs/>
-          <w:lang w:val="en-US"/>
-        </w:rPr>
-        <w:t>sudo</w:t>
-      </w:r>
-      <w:proofErr w:type="spellEnd"/>
-      <w:r>
-        <w:rPr>
-          <w:rFonts w:ascii="Consolas" w:hAnsi="Consolas"/>
-          <w:b/>
-          <w:bCs/>
-          <w:i/>
-          <w:iCs/>
-          <w:lang w:val="en-US"/>
-        </w:rPr>
-        <w:t xml:space="preserve"> </w:t>
-      </w:r>
-      <w:proofErr w:type="spellStart"/>
-      <w:r>
-        <w:rPr>
-          <w:rFonts w:ascii="Consolas" w:hAnsi="Consolas"/>
-          <w:b/>
-          <w:bCs/>
-          <w:i/>
-          <w:iCs/>
-          <w:lang w:val="en-US"/>
-        </w:rPr>
-        <w:t>cscli</w:t>
-      </w:r>
-      <w:proofErr w:type="spellEnd"/>
-      <w:r>
-        <w:rPr>
-          <w:rFonts w:ascii="Consolas" w:hAnsi="Consolas"/>
-          <w:b/>
-          <w:bCs/>
-          <w:i/>
-          <w:iCs/>
-          <w:lang w:val="en-US"/>
-        </w:rPr>
-        <w:t xml:space="preserve"> scenarios list</w:t>
-      </w:r>
-    </w:p>
-    <w:p>
-      <w:pPr>
-        <w:pStyle w:val="MjTekst"/>
-        <w:rPr>
-          <w:lang w:val="en-US"/>
-        </w:rPr>
-      </w:pPr>
-    </w:p>
-    <w:p>
-      <w:pPr>
-        <w:pStyle w:val="MjTekst"/>
-      </w:pPr>
-      <w:r>
-        <w:t xml:space="preserve">Sprawdzenie </w:t>
-      </w:r>
-      <w:r>
-        <w:t>zablokowanych adresów IP</w:t>
-      </w:r>
-      <w:r>
-        <w:t xml:space="preserve"> </w:t>
+      </w:pPr>
+    </w:p>
+    <w:p>
+      <w:pPr>
+        <w:pStyle w:val="MjTekst"/>
+      </w:pPr>
+      <w:r>
+        <w:t xml:space="preserve">Sprawdzenie zablokowanych adresów IP </w:t>
       </w:r>
     </w:p>
     <w:p>
@@ -6712,6 +6686,92 @@
         <w:t>crowdsec</w:t>
       </w:r>
       <w:proofErr w:type="spellEnd"/>
+    </w:p>
+    <w:p>
+      <w:pPr>
+        <w:pStyle w:val="MjTekst"/>
+      </w:pPr>
+    </w:p>
+    <w:p>
+      <w:pPr>
+        <w:pStyle w:val="MjTekst"/>
+      </w:pPr>
+    </w:p>
+    <w:p>
+      <w:pPr>
+        <w:pStyle w:val="MjTekst"/>
+      </w:pPr>
+    </w:p>
+    <w:p>
+      <w:pPr>
+        <w:pStyle w:val="MjTekst"/>
+      </w:pPr>
+      <w:r>
+        <w:t>PEŁNE SPRAWOZDANIE MA ZAWIERAĆ MIĘDZY INNYMI:</w:t>
+      </w:r>
+    </w:p>
+    <w:p>
+      <w:pPr>
+        <w:pStyle w:val="MjTekst"/>
+      </w:pPr>
+      <w:r>
+        <w:t>Opis narzędzia (producent, wersje</w:t>
+      </w:r>
+      <w:r>
+        <w:t>, itd.</w:t>
+      </w:r>
+      <w:r>
+        <w:t>)</w:t>
+      </w:r>
+    </w:p>
+    <w:p>
+      <w:pPr>
+        <w:pStyle w:val="MjTekst"/>
+      </w:pPr>
+      <w:r>
+        <w:t xml:space="preserve">Opis funkcjonalności ze </w:t>
+      </w:r>
+      <w:proofErr w:type="spellStart"/>
+      <w:r>
+        <w:t>screenami</w:t>
+      </w:r>
+      <w:proofErr w:type="spellEnd"/>
+      <w:r>
+        <w:t xml:space="preserve"> z </w:t>
+      </w:r>
+      <w:r>
+        <w:t>najważniejszych</w:t>
+      </w:r>
+      <w:r>
+        <w:t xml:space="preserve"> fragmentów aplikacji</w:t>
+      </w:r>
+    </w:p>
+    <w:p>
+      <w:pPr>
+        <w:pStyle w:val="MjTekst"/>
+      </w:pPr>
+      <w:r>
+        <w:t>Przykład zastosowania</w:t>
+      </w:r>
+    </w:p>
+    <w:p>
+      <w:pPr>
+        <w:pStyle w:val="MjTekst"/>
+      </w:pPr>
+      <w:r>
+        <w:t>O</w:t>
+      </w:r>
+      <w:r>
+        <w:t>pinie</w:t>
+      </w:r>
+      <w:r>
+        <w:t xml:space="preserve"> użytkowników</w:t>
+      </w:r>
+    </w:p>
+    <w:p>
+      <w:pPr>
+        <w:pStyle w:val="MjTekst"/>
+      </w:pPr>
     </w:p>
     <w:p>
       <w:pPr>

</xml_diff>

<commit_message>
Dodano część opisów do sprawka
</commit_message>
<xml_diff>
--- a/Opis_programu_CrowdSec.docx
+++ b/Opis_programu_CrowdSec.docx
@@ -1167,6 +1167,992 @@
       <w:pPr>
         <w:pStyle w:val="Nagwek1"/>
       </w:pPr>
+      <w:r>
+        <w:t>Historia programu</w:t>
+      </w:r>
+    </w:p>
+    <w:p>
+      <w:pPr>
+        <w:pStyle w:val="MjTekst"/>
+      </w:pPr>
+      <w:proofErr w:type="spellStart"/>
+      <w:r>
+        <w:t>CrowdSec</w:t>
+      </w:r>
+      <w:proofErr w:type="spellEnd"/>
+      <w:r>
+        <w:t xml:space="preserve"> został stworzony w 2019 roku przez francuskich specjalistów ds. </w:t>
+      </w:r>
+      <w:proofErr w:type="spellStart"/>
+      <w:r>
+        <w:t>cyberbezpieczeństwa</w:t>
+      </w:r>
+      <w:proofErr w:type="spellEnd"/>
+      <w:r>
+        <w:t>, którzy dostrzegli potrzebę bardziej skalowalnego i społecznościowego podejścia do wykrywania zagrożeń w porównaniu do tradycyjnych rozwiązań, takich jak Fail2Ban. Inspiracją dla projektu była idea zbiorowej obrony – im więcej użytkowników współpracuje, tym skuteczniejsza staje się ochrona przed atakami.</w:t>
+      </w:r>
+    </w:p>
+    <w:p>
+      <w:pPr>
+        <w:pStyle w:val="MjTekst"/>
+      </w:pPr>
+      <w:r>
+        <w:t xml:space="preserve">Pierwsza publiczna wersja programu (v1.0) została wydana w 2020 roku i szybko zyskała popularność wśród administratorów systemów oraz entuzjastów bezpieczeństwa IT, oferując rozbudowane możliwości </w:t>
+      </w:r>
+      <w:proofErr w:type="spellStart"/>
+      <w:r>
+        <w:t>parsowania</w:t>
+      </w:r>
+      <w:proofErr w:type="spellEnd"/>
+      <w:r>
+        <w:t xml:space="preserve"> logów, automatycznej reakcji na zagrożenia oraz współdzielenia informacji o atakujących adresach IP w ramach tzw. </w:t>
+      </w:r>
+      <w:proofErr w:type="spellStart"/>
+      <w:r>
+        <w:rPr>
+          <w:i/>
+          <w:iCs/>
+        </w:rPr>
+        <w:t>CrowdSec</w:t>
+      </w:r>
+      <w:proofErr w:type="spellEnd"/>
+      <w:r>
+        <w:rPr>
+          <w:i/>
+          <w:iCs/>
+        </w:rPr>
+        <w:t xml:space="preserve"> </w:t>
+      </w:r>
+      <w:proofErr w:type="spellStart"/>
+      <w:r>
+        <w:rPr>
+          <w:i/>
+          <w:iCs/>
+        </w:rPr>
+        <w:t>Community</w:t>
+      </w:r>
+      <w:proofErr w:type="spellEnd"/>
+      <w:r>
+        <w:rPr>
+          <w:i/>
+          <w:iCs/>
+        </w:rPr>
+        <w:t xml:space="preserve"> </w:t>
+      </w:r>
+      <w:proofErr w:type="spellStart"/>
+      <w:r>
+        <w:rPr>
+          <w:i/>
+          <w:iCs/>
+        </w:rPr>
+        <w:t>Blocklist</w:t>
+      </w:r>
+      <w:proofErr w:type="spellEnd"/>
+      <w:r>
+        <w:t>.</w:t>
+      </w:r>
+    </w:p>
+    <w:p>
+      <w:pPr>
+        <w:pStyle w:val="MjTekst"/>
+      </w:pPr>
+      <w:r>
+        <w:t>W kolejnych latach projekt dynamicznie się rozwijał:</w:t>
+      </w:r>
+    </w:p>
+    <w:p>
+      <w:pPr>
+        <w:pStyle w:val="MjTekst"/>
+        <w:numPr>
+          <w:ilvl w:val="0"/>
+          <w:numId w:val="15"/>
+        </w:numPr>
+      </w:pPr>
+      <w:r>
+        <w:rPr>
+          <w:b/>
+          <w:bCs/>
+        </w:rPr>
+        <w:t>2021 – Wersja 1.2</w:t>
+      </w:r>
+      <w:r>
+        <w:t xml:space="preserve"> przyniosła wsparcie dla wielu agentów w jednym środowisku, co znacznie ułatwiło wdrażanie </w:t>
+      </w:r>
+      <w:proofErr w:type="spellStart"/>
+      <w:r>
+        <w:t>CrowdSec</w:t>
+      </w:r>
+      <w:proofErr w:type="spellEnd"/>
+      <w:r>
+        <w:t xml:space="preserve"> w środowiskach z wieloma hostami.</w:t>
+      </w:r>
+    </w:p>
+    <w:p>
+      <w:pPr>
+        <w:pStyle w:val="MjTekst"/>
+        <w:numPr>
+          <w:ilvl w:val="0"/>
+          <w:numId w:val="15"/>
+        </w:numPr>
+      </w:pPr>
+      <w:r>
+        <w:rPr>
+          <w:b/>
+          <w:bCs/>
+        </w:rPr>
+        <w:t xml:space="preserve">2022 – Wprowadzenie </w:t>
+      </w:r>
+      <w:proofErr w:type="spellStart"/>
+      <w:r>
+        <w:rPr>
+          <w:b/>
+          <w:bCs/>
+          <w:i/>
+          <w:iCs/>
+        </w:rPr>
+        <w:t>Console</w:t>
+      </w:r>
+      <w:proofErr w:type="spellEnd"/>
+      <w:r>
+        <w:t xml:space="preserve">: uruchomiono </w:t>
+      </w:r>
+      <w:proofErr w:type="spellStart"/>
+      <w:r>
+        <w:rPr>
+          <w:i/>
+          <w:iCs/>
+        </w:rPr>
+        <w:t>CrowdSec</w:t>
+      </w:r>
+      <w:proofErr w:type="spellEnd"/>
+      <w:r>
+        <w:rPr>
+          <w:i/>
+          <w:iCs/>
+        </w:rPr>
+        <w:t xml:space="preserve"> </w:t>
+      </w:r>
+      <w:proofErr w:type="spellStart"/>
+      <w:r>
+        <w:rPr>
+          <w:i/>
+          <w:iCs/>
+        </w:rPr>
+        <w:t>Console</w:t>
+      </w:r>
+      <w:proofErr w:type="spellEnd"/>
+      <w:r>
+        <w:t xml:space="preserve"> – centralną platformę zarządzania, umożliwiającą wizualizację danych o atakach, kontrolę nad decyzjami blokującymi oraz konfigurację systemu w środowiskach produkcyjnych.</w:t>
+      </w:r>
+    </w:p>
+    <w:p>
+      <w:pPr>
+        <w:pStyle w:val="MjTekst"/>
+        <w:numPr>
+          <w:ilvl w:val="0"/>
+          <w:numId w:val="15"/>
+        </w:numPr>
+      </w:pPr>
+      <w:r>
+        <w:rPr>
+          <w:b/>
+          <w:bCs/>
+        </w:rPr>
+        <w:t>2023 – Wersja 1.4</w:t>
+      </w:r>
+      <w:r>
+        <w:t xml:space="preserve"> wprowadziła wsparcie dla architektury </w:t>
+      </w:r>
+      <w:proofErr w:type="spellStart"/>
+      <w:r>
+        <w:rPr>
+          <w:i/>
+          <w:iCs/>
+        </w:rPr>
+        <w:t>multi-machine</w:t>
+      </w:r>
+      <w:proofErr w:type="spellEnd"/>
+      <w:r>
+        <w:t xml:space="preserve">, pełniejszą integrację z popularnymi firewallami i narzędziami </w:t>
+      </w:r>
+      <w:proofErr w:type="spellStart"/>
+      <w:r>
+        <w:t>DevSecOps</w:t>
+      </w:r>
+      <w:proofErr w:type="spellEnd"/>
+      <w:r>
+        <w:t xml:space="preserve"> (m.in. </w:t>
+      </w:r>
+      <w:proofErr w:type="spellStart"/>
+      <w:r>
+        <w:t>Kubernetes</w:t>
+      </w:r>
+      <w:proofErr w:type="spellEnd"/>
+      <w:r>
+        <w:t xml:space="preserve">, </w:t>
+      </w:r>
+      <w:proofErr w:type="spellStart"/>
+      <w:r>
+        <w:t>Cloudflare</w:t>
+      </w:r>
+      <w:proofErr w:type="spellEnd"/>
+      <w:r>
+        <w:t>), a także rozbudowany system metryk i API REST.</w:t>
+      </w:r>
+    </w:p>
+    <w:p>
+      <w:pPr>
+        <w:pStyle w:val="MjTekst"/>
+        <w:numPr>
+          <w:ilvl w:val="0"/>
+          <w:numId w:val="15"/>
+        </w:numPr>
+      </w:pPr>
+      <w:r>
+        <w:rPr>
+          <w:b/>
+          <w:bCs/>
+        </w:rPr>
+        <w:t>2024 – Rozszerzenie integracji chmurowych</w:t>
+      </w:r>
+      <w:r>
+        <w:t xml:space="preserve">: </w:t>
+      </w:r>
+      <w:proofErr w:type="spellStart"/>
+      <w:r>
+        <w:t>CrowdSec</w:t>
+      </w:r>
+      <w:proofErr w:type="spellEnd"/>
+      <w:r>
+        <w:t xml:space="preserve"> zwiększył swoją obecność w środowiskach chmurowych, oferując oficjalne integracje z AWS, </w:t>
+      </w:r>
+      <w:proofErr w:type="spellStart"/>
+      <w:r>
+        <w:t>Azure</w:t>
+      </w:r>
+      <w:proofErr w:type="spellEnd"/>
+      <w:r>
+        <w:t xml:space="preserve"> i Google </w:t>
+      </w:r>
+      <w:proofErr w:type="spellStart"/>
+      <w:r>
+        <w:t>Cloud</w:t>
+      </w:r>
+      <w:proofErr w:type="spellEnd"/>
+      <w:r>
+        <w:t>, co pozwoliło użytkownikom łatwiej chronić infrastrukturę rozproszoną.</w:t>
+      </w:r>
+    </w:p>
+    <w:p>
+      <w:pPr>
+        <w:pStyle w:val="MjTekst"/>
+      </w:pPr>
+      <w:r>
+        <w:t>Dzięki open-</w:t>
+      </w:r>
+      <w:proofErr w:type="spellStart"/>
+      <w:r>
+        <w:t>source’owemu</w:t>
+      </w:r>
+      <w:proofErr w:type="spellEnd"/>
+      <w:r>
+        <w:t xml:space="preserve"> modelowi rozwoju, wsparciu społeczności i przejrzystości działania, </w:t>
+      </w:r>
+      <w:proofErr w:type="spellStart"/>
+      <w:r>
+        <w:t>CrowdSec</w:t>
+      </w:r>
+      <w:proofErr w:type="spellEnd"/>
+      <w:r>
+        <w:t xml:space="preserve"> stale ewoluuje, dodając nowe funkcje, ulepszenia oraz lepsze mechanizmy detekcji i korelacji zdarzeń. W ciągu kilku lat projekt przekształcił się w globalną sieć </w:t>
+      </w:r>
+      <w:proofErr w:type="spellStart"/>
+      <w:r>
+        <w:t>cyberobrony</w:t>
+      </w:r>
+      <w:proofErr w:type="spellEnd"/>
+      <w:r>
+        <w:t>, w której użytkownicy wzajemnie chronią się przed zagrożeniami, współdzieląc reputację adresów IP i informacje o nowych wektorach ataku.</w:t>
+      </w:r>
+    </w:p>
+    <w:p>
+      <w:pPr>
+        <w:pStyle w:val="MjTekst"/>
+      </w:pPr>
+      <w:r>
+        <w:lastRenderedPageBreak/>
+        <w:t xml:space="preserve">W 2025 roku społeczność </w:t>
+      </w:r>
+      <w:proofErr w:type="spellStart"/>
+      <w:r>
+        <w:t>CrowdSec</w:t>
+      </w:r>
+      <w:proofErr w:type="spellEnd"/>
+      <w:r>
+        <w:t xml:space="preserve"> liczy już setki tysięcy węzłów na całym świecie, aktywnie zasilających wspólną bazę wiedzy o zagrożeniach – co czyni ten projekt jednym z najbardziej dynamicznie rozwijających się systemów prewencji typu open </w:t>
+      </w:r>
+      <w:proofErr w:type="spellStart"/>
+      <w:r>
+        <w:t>source</w:t>
+      </w:r>
+      <w:proofErr w:type="spellEnd"/>
+      <w:r>
+        <w:t>.</w:t>
+      </w:r>
+    </w:p>
+    <w:p>
+      <w:pPr>
+        <w:pStyle w:val="Nagwek1"/>
+        <w:rPr>
+          <w:sz w:val="28"/>
+          <w:szCs w:val="28"/>
+        </w:rPr>
+      </w:pPr>
+      <w:r>
+        <w:t>Warianty i wersje programu</w:t>
+      </w:r>
+    </w:p>
+    <w:p>
+      <w:pPr>
+        <w:pStyle w:val="MjTekst"/>
+      </w:pPr>
+      <w:proofErr w:type="spellStart"/>
+      <w:r>
+        <w:t>CrowdSec</w:t>
+      </w:r>
+      <w:proofErr w:type="spellEnd"/>
+      <w:r>
+        <w:t xml:space="preserve"> jest dostępny w kilku wariantach, dostosowanych do różnych potrzeb użytkowników –</w:t>
+      </w:r>
+      <w:r>
+        <w:t> </w:t>
+      </w:r>
+      <w:r>
+        <w:t xml:space="preserve">od niewielkich środowisk lokalnych po zaawansowane architektury korporacyjne i chmurowe. Podstawową wersją jest </w:t>
+      </w:r>
+      <w:proofErr w:type="spellStart"/>
+      <w:r>
+        <w:t>CrowdSec</w:t>
+      </w:r>
+      <w:proofErr w:type="spellEnd"/>
+      <w:r>
+        <w:t xml:space="preserve"> Agent – darmowy, open-</w:t>
+      </w:r>
+      <w:proofErr w:type="spellStart"/>
+      <w:r>
+        <w:t>source’owy</w:t>
+      </w:r>
+      <w:proofErr w:type="spellEnd"/>
+      <w:r>
+        <w:t xml:space="preserve"> komponent analizujący logi i podejmujący lokalne decyzje o blokadach. Wersja ta może działać samodzielnie lub jako element większego klastra. Dla użytkowników wymagających centralnego zarządzania i lepszej widoczności, dostępna jest </w:t>
+      </w:r>
+      <w:proofErr w:type="spellStart"/>
+      <w:r>
+        <w:rPr>
+          <w:i/>
+          <w:iCs/>
+        </w:rPr>
+        <w:t>CrowdSec</w:t>
+      </w:r>
+      <w:proofErr w:type="spellEnd"/>
+      <w:r>
+        <w:rPr>
+          <w:i/>
+          <w:iCs/>
+        </w:rPr>
+        <w:t xml:space="preserve"> </w:t>
+      </w:r>
+      <w:proofErr w:type="spellStart"/>
+      <w:r>
+        <w:rPr>
+          <w:i/>
+          <w:iCs/>
+        </w:rPr>
+        <w:t>Console</w:t>
+      </w:r>
+      <w:proofErr w:type="spellEnd"/>
+      <w:r>
+        <w:t xml:space="preserve"> – dostępna zarówno jako bezpłatna usługa SaaS (dla społeczności), jak i w wersji </w:t>
+      </w:r>
+      <w:r>
+        <w:rPr>
+          <w:i/>
+          <w:iCs/>
+        </w:rPr>
+        <w:t>Enterprise</w:t>
+      </w:r>
+      <w:r>
+        <w:t>, oferującej rozszerzoną analitykę, SLA oraz integrację z korporacyjną infrastrukturą.</w:t>
+      </w:r>
+    </w:p>
+    <w:p>
+      <w:pPr>
+        <w:pStyle w:val="MjTekst"/>
+      </w:pPr>
+      <w:r>
+        <w:t xml:space="preserve">Wersja </w:t>
+      </w:r>
+      <w:r>
+        <w:rPr>
+          <w:b/>
+          <w:bCs/>
+          <w:i/>
+          <w:iCs/>
+        </w:rPr>
+        <w:t>open-</w:t>
+      </w:r>
+      <w:proofErr w:type="spellStart"/>
+      <w:r>
+        <w:rPr>
+          <w:b/>
+          <w:bCs/>
+          <w:i/>
+          <w:iCs/>
+        </w:rPr>
+        <w:t>source</w:t>
+      </w:r>
+      <w:proofErr w:type="spellEnd"/>
+      <w:r>
+        <w:rPr>
+          <w:b/>
+          <w:bCs/>
+        </w:rPr>
+        <w:t xml:space="preserve"> </w:t>
+      </w:r>
+      <w:proofErr w:type="spellStart"/>
+      <w:r>
+        <w:rPr>
+          <w:b/>
+          <w:bCs/>
+        </w:rPr>
+        <w:t>CrowdSec</w:t>
+      </w:r>
+      <w:proofErr w:type="spellEnd"/>
+      <w:r>
+        <w:t xml:space="preserve"> skupia się na zapewnieniu skutecznej ochrony dla pojedynczych hostów lub małych środowisk, oferując podstawowe funkcje wykrywania zagrożeń, współdzielenia danych o adresach IP oraz lokalnego reagowania poprzez </w:t>
+      </w:r>
+      <w:proofErr w:type="spellStart"/>
+      <w:r>
+        <w:rPr>
+          <w:i/>
+          <w:iCs/>
+        </w:rPr>
+        <w:t>bouncery</w:t>
+      </w:r>
+      <w:proofErr w:type="spellEnd"/>
+      <w:r>
+        <w:t xml:space="preserve">. Z kolei </w:t>
+      </w:r>
+      <w:proofErr w:type="spellStart"/>
+      <w:r>
+        <w:rPr>
+          <w:b/>
+          <w:bCs/>
+          <w:i/>
+          <w:iCs/>
+        </w:rPr>
+        <w:t>CrowdSec</w:t>
+      </w:r>
+      <w:proofErr w:type="spellEnd"/>
+      <w:r>
+        <w:rPr>
+          <w:b/>
+          <w:bCs/>
+          <w:i/>
+          <w:iCs/>
+        </w:rPr>
+        <w:t xml:space="preserve"> Enterprise</w:t>
+      </w:r>
+      <w:r>
+        <w:t xml:space="preserve"> jest przeznaczony dla większych organizacji i środowisk produkcyjnych. Zapewnia funkcje klasy korporacyjnej, takie jak: centralne zarządzanie wieloma agentami, rozszerzone API, dedykowane wsparcie techniczne, zgodność z politykami bezpieczeństwa, monitoring stanu komponentów w czasie rzeczywistym, zaawansowane raportowanie oraz wsparcie dla integracji z systemami SIEM, </w:t>
+      </w:r>
+      <w:proofErr w:type="spellStart"/>
+      <w:r>
+        <w:t>DevSecOps</w:t>
+      </w:r>
+      <w:proofErr w:type="spellEnd"/>
+      <w:r>
+        <w:t xml:space="preserve"> i zarządzaniem tożsamością.</w:t>
+      </w:r>
+    </w:p>
+    <w:p>
+      <w:pPr>
+        <w:pStyle w:val="MjTekst"/>
+      </w:pPr>
+      <w:r>
+        <w:t>W praktyce, użytkownicy mogą rozpocząć od darmowej wersji open-</w:t>
+      </w:r>
+      <w:proofErr w:type="spellStart"/>
+      <w:r>
+        <w:t>source</w:t>
+      </w:r>
+      <w:proofErr w:type="spellEnd"/>
+      <w:r>
+        <w:t xml:space="preserve"> i w razie potrzeby łatwo przejść na wariant komercyjny, zachowując dotychczasową infrastrukturę oraz zasady działania. Dzięki takiej strategii </w:t>
+      </w:r>
+      <w:proofErr w:type="spellStart"/>
+      <w:r>
+        <w:t>CrowdSec</w:t>
+      </w:r>
+      <w:proofErr w:type="spellEnd"/>
+      <w:r>
+        <w:t xml:space="preserve"> zyskał dużą popularność zarówno wśród hobbystów i</w:t>
+      </w:r>
+      <w:r>
+        <w:t> </w:t>
+      </w:r>
+      <w:r>
+        <w:t>administratorów małych serwerów, jak i wśród dużych firm oraz dostawców usług chmurowych.</w:t>
+      </w:r>
+    </w:p>
+    <w:p>
+      <w:pPr>
+        <w:pStyle w:val="Nagwek1"/>
+        <w:rPr>
+          <w:sz w:val="28"/>
+          <w:szCs w:val="28"/>
+        </w:rPr>
+      </w:pPr>
+      <w:r>
+        <w:t>Integracja i współpraca z innymi środowiskami</w:t>
+      </w:r>
+    </w:p>
+    <w:p>
+      <w:pPr>
+        <w:pStyle w:val="MjTekst"/>
+      </w:pPr>
+      <w:proofErr w:type="spellStart"/>
+      <w:r>
+        <w:t>CrowdSec</w:t>
+      </w:r>
+      <w:proofErr w:type="spellEnd"/>
+      <w:r>
+        <w:t xml:space="preserve"> został zaprojektowany z myślą o elastycznej integracji z różnorodnymi środowiskami, co czyni go wszechstronnym narzędziem zarówno w klasycznych, jak i nowoczesnych </w:t>
+      </w:r>
+      <w:proofErr w:type="spellStart"/>
+      <w:r>
+        <w:t>architekturach</w:t>
+      </w:r>
+      <w:proofErr w:type="spellEnd"/>
+      <w:r>
+        <w:t xml:space="preserve"> IT. Dzięki modularnej budowie i systemowi </w:t>
+      </w:r>
+      <w:proofErr w:type="spellStart"/>
+      <w:r>
+        <w:rPr>
+          <w:i/>
+          <w:iCs/>
+        </w:rPr>
+        <w:t>bouncerów</w:t>
+      </w:r>
+      <w:proofErr w:type="spellEnd"/>
+      <w:r>
+        <w:t xml:space="preserve">, może być z łatwością zintegrowany z popularnymi zaporami sieciowymi (np. </w:t>
+      </w:r>
+      <w:proofErr w:type="spellStart"/>
+      <w:r>
+        <w:t>iptables</w:t>
+      </w:r>
+      <w:proofErr w:type="spellEnd"/>
+      <w:r>
+        <w:t xml:space="preserve">, </w:t>
+      </w:r>
+      <w:proofErr w:type="spellStart"/>
+      <w:r>
+        <w:t>nftables</w:t>
+      </w:r>
+      <w:proofErr w:type="spellEnd"/>
+      <w:r>
+        <w:t xml:space="preserve">, PF, </w:t>
+      </w:r>
+      <w:proofErr w:type="spellStart"/>
+      <w:r>
+        <w:t>firewalld</w:t>
+      </w:r>
+      <w:proofErr w:type="spellEnd"/>
+      <w:r>
+        <w:t xml:space="preserve">), serwerami WWW (takimi jak </w:t>
+      </w:r>
+      <w:proofErr w:type="spellStart"/>
+      <w:r>
+        <w:t>Nginx</w:t>
+      </w:r>
+      <w:proofErr w:type="spellEnd"/>
+      <w:r>
+        <w:t xml:space="preserve">, Apache), a także z usługami dostarczanymi przez dostawców chmurowych, m.in. AWS WAF, </w:t>
+      </w:r>
+      <w:proofErr w:type="spellStart"/>
+      <w:r>
+        <w:t>Cloudflare</w:t>
+      </w:r>
+      <w:proofErr w:type="spellEnd"/>
+      <w:r>
+        <w:t xml:space="preserve"> czy </w:t>
+      </w:r>
+      <w:proofErr w:type="spellStart"/>
+      <w:r>
+        <w:t>Azure</w:t>
+      </w:r>
+      <w:proofErr w:type="spellEnd"/>
+      <w:r>
+        <w:t xml:space="preserve"> Firewall. </w:t>
+      </w:r>
+      <w:proofErr w:type="spellStart"/>
+      <w:r>
+        <w:t>CrowdSec</w:t>
+      </w:r>
+      <w:proofErr w:type="spellEnd"/>
+      <w:r>
+        <w:t xml:space="preserve"> oferuje również wsparcie dla środowisk konteneryzowanych (Docker) i orkiestracji (</w:t>
+      </w:r>
+      <w:proofErr w:type="spellStart"/>
+      <w:r>
+        <w:t>Kubernetes</w:t>
+      </w:r>
+      <w:proofErr w:type="spellEnd"/>
+      <w:r>
+        <w:t xml:space="preserve">), umożliwiając ochronę </w:t>
+      </w:r>
+      <w:proofErr w:type="spellStart"/>
+      <w:r>
+        <w:t>mikroserwisów</w:t>
+      </w:r>
+      <w:proofErr w:type="spellEnd"/>
+      <w:r>
+        <w:t xml:space="preserve"> i infrastruktury typu </w:t>
+      </w:r>
+      <w:proofErr w:type="spellStart"/>
+      <w:r>
+        <w:t>cloud</w:t>
+      </w:r>
+      <w:proofErr w:type="spellEnd"/>
+      <w:r>
+        <w:t xml:space="preserve">-native. Ponadto, integracja z systemami logowania i monitorowania – takimi jak </w:t>
+      </w:r>
+      <w:proofErr w:type="spellStart"/>
+      <w:r>
+        <w:t>Syslog</w:t>
+      </w:r>
+      <w:proofErr w:type="spellEnd"/>
+      <w:r>
+        <w:t xml:space="preserve">, </w:t>
+      </w:r>
+      <w:proofErr w:type="spellStart"/>
+      <w:r>
+        <w:t>Prometheus</w:t>
+      </w:r>
+      <w:proofErr w:type="spellEnd"/>
+      <w:r>
+        <w:t xml:space="preserve">, </w:t>
+      </w:r>
+      <w:proofErr w:type="spellStart"/>
+      <w:r>
+        <w:t>Grafana</w:t>
+      </w:r>
+      <w:proofErr w:type="spellEnd"/>
+      <w:r>
+        <w:t xml:space="preserve"> czy ELK </w:t>
+      </w:r>
+      <w:proofErr w:type="spellStart"/>
+      <w:r>
+        <w:t>Stack</w:t>
+      </w:r>
+      <w:proofErr w:type="spellEnd"/>
+      <w:r>
+        <w:t xml:space="preserve"> – pozwala na skuteczne śledzenie zagrożeń i ich wizualizację w czasie rzeczywistym. </w:t>
+      </w:r>
+      <w:proofErr w:type="spellStart"/>
+      <w:r>
+        <w:t>CrowdSec</w:t>
+      </w:r>
+      <w:proofErr w:type="spellEnd"/>
+      <w:r>
+        <w:t xml:space="preserve"> udostępnia REST API, które ułatwia włączenie go w istniejące przepływy </w:t>
+      </w:r>
+      <w:proofErr w:type="spellStart"/>
+      <w:r>
+        <w:t>DevOps</w:t>
+      </w:r>
+      <w:proofErr w:type="spellEnd"/>
+      <w:r>
+        <w:t xml:space="preserve"> i systemy SIEM (np. </w:t>
+      </w:r>
+      <w:proofErr w:type="spellStart"/>
+      <w:r>
+        <w:t>Splunk</w:t>
+      </w:r>
+      <w:proofErr w:type="spellEnd"/>
+      <w:r>
+        <w:t xml:space="preserve">, </w:t>
+      </w:r>
+      <w:proofErr w:type="spellStart"/>
+      <w:r>
+        <w:t>Graylog</w:t>
+      </w:r>
+      <w:proofErr w:type="spellEnd"/>
+      <w:r>
+        <w:t xml:space="preserve">), umożliwiając automatyzację reakcji na incydenty oraz lepszą korelację danych z innymi źródłami informacji. Tak szeroki zakres kompatybilności sprawia, że </w:t>
+      </w:r>
+      <w:proofErr w:type="spellStart"/>
+      <w:r>
+        <w:t>CrowdSec</w:t>
+      </w:r>
+      <w:proofErr w:type="spellEnd"/>
+      <w:r>
+        <w:t xml:space="preserve"> może pełnić rolę centralnego komponentu ochrony w złożonych i zróżnicowanych środowiskach IT.</w:t>
+      </w:r>
+    </w:p>
+    <w:p>
+      <w:pPr>
+        <w:pStyle w:val="MjTekst"/>
+        <w:jc w:val="center"/>
+      </w:pPr>
+      <w:r>
+        <w:rPr>
+          <w:noProof/>
+        </w:rPr>
+        <w:lastRenderedPageBreak/>
+        <w:drawing>
+          <wp:inline distT="0" distB="0" distL="0" distR="0" wp14:anchorId="17DB1FE5" wp14:editId="17CB1CA7">
+            <wp:extent cx="4438650" cy="4438650"/>
+            <wp:effectExtent l="0" t="0" r="0" b="0"/>
+            <wp:docPr id="371324498" name="Obraz 2" descr="Obraz zawierający tekst, zrzut ekranu, diagram, Czcionka&#10;&#10;Zawartość wygenerowana przez sztuczną inteligencję może być niepoprawna."/>
+            <wp:cNvGraphicFramePr>
+              <a:graphicFrameLocks xmlns:a="http://schemas.openxmlformats.org/drawingml/2006/main" noChangeAspect="1"/>
+            </wp:cNvGraphicFramePr>
+            <a:graphic xmlns:a="http://schemas.openxmlformats.org/drawingml/2006/main">
+              <a:graphicData uri="http://schemas.openxmlformats.org/drawingml/2006/picture">
+                <pic:pic xmlns:pic="http://schemas.openxmlformats.org/drawingml/2006/picture">
+                  <pic:nvPicPr>
+                    <pic:cNvPr id="371324498" name="Obraz 2" descr="Obraz zawierający tekst, zrzut ekranu, diagram, Czcionka&#10;&#10;Zawartość wygenerowana przez sztuczną inteligencję może być niepoprawna."/>
+                    <pic:cNvPicPr>
+                      <a:picLocks noChangeAspect="1" noChangeArrowheads="1"/>
+                    </pic:cNvPicPr>
+                  </pic:nvPicPr>
+                  <pic:blipFill>
+                    <a:blip r:embed="rId8">
+                      <a:extLst>
+                        <a:ext uri="{28A0092B-C50C-407E-A947-70E740481C1C}">
+                          <a14:useLocalDpi xmlns:a14="http://schemas.microsoft.com/office/drawing/2010/main" val="0"/>
+                        </a:ext>
+                      </a:extLst>
+                    </a:blip>
+                    <a:srcRect/>
+                    <a:stretch>
+                      <a:fillRect/>
+                    </a:stretch>
+                  </pic:blipFill>
+                  <pic:spPr bwMode="auto">
+                    <a:xfrm>
+                      <a:off x="0" y="0"/>
+                      <a:ext cx="4438650" cy="4438650"/>
+                    </a:xfrm>
+                    <a:prstGeom prst="rect">
+                      <a:avLst/>
+                    </a:prstGeom>
+                    <a:noFill/>
+                    <a:ln>
+                      <a:noFill/>
+                    </a:ln>
+                  </pic:spPr>
+                </pic:pic>
+              </a:graphicData>
+            </a:graphic>
+          </wp:inline>
+        </w:drawing>
+      </w:r>
+    </w:p>
+    <w:p>
+      <w:pPr>
+        <w:pStyle w:val="Nagwek1"/>
+        <w:rPr>
+          <w:sz w:val="28"/>
+          <w:szCs w:val="28"/>
+        </w:rPr>
+      </w:pPr>
+      <w:r>
+        <w:t>Architektura programu</w:t>
+      </w:r>
+    </w:p>
+    <w:p>
+      <w:pPr>
+        <w:pStyle w:val="MjTekst"/>
+      </w:pPr>
+      <w:proofErr w:type="spellStart"/>
+      <w:r>
+        <w:t>C</w:t>
+      </w:r>
+      <w:r>
+        <w:t>rowdSec</w:t>
+      </w:r>
+      <w:proofErr w:type="spellEnd"/>
+      <w:r>
+        <w:t xml:space="preserve"> składa się z trzech głównych komponentów:</w:t>
+      </w:r>
+    </w:p>
+    <w:p>
+      <w:pPr>
+        <w:pStyle w:val="MjTekst"/>
+        <w:numPr>
+          <w:ilvl w:val="0"/>
+          <w:numId w:val="14"/>
+        </w:numPr>
+      </w:pPr>
+      <w:r>
+        <w:rPr>
+          <w:b/>
+          <w:bCs/>
+        </w:rPr>
+        <w:t>Agent</w:t>
+      </w:r>
+      <w:r>
+        <w:t xml:space="preserve"> - lekki proces analizujący logi systemowe i aplikacyjne</w:t>
+      </w:r>
+    </w:p>
+    <w:p>
+      <w:pPr>
+        <w:pStyle w:val="MjTekst"/>
+        <w:numPr>
+          <w:ilvl w:val="0"/>
+          <w:numId w:val="14"/>
+        </w:numPr>
+      </w:pPr>
+      <w:proofErr w:type="spellStart"/>
+      <w:r>
+        <w:rPr>
+          <w:b/>
+          <w:bCs/>
+        </w:rPr>
+        <w:t>Local</w:t>
+      </w:r>
+      <w:proofErr w:type="spellEnd"/>
+      <w:r>
+        <w:rPr>
+          <w:b/>
+          <w:bCs/>
+        </w:rPr>
+        <w:t xml:space="preserve"> API</w:t>
+      </w:r>
+      <w:r>
+        <w:t xml:space="preserve"> - zarządza decyzjami o blokadach na poziomie lokalnym</w:t>
+      </w:r>
+    </w:p>
+    <w:p>
+      <w:pPr>
+        <w:pStyle w:val="MjTekst"/>
+        <w:numPr>
+          <w:ilvl w:val="0"/>
+          <w:numId w:val="14"/>
+        </w:numPr>
+      </w:pPr>
+      <w:proofErr w:type="spellStart"/>
+      <w:r>
+        <w:rPr>
+          <w:b/>
+          <w:bCs/>
+        </w:rPr>
+        <w:t>Bouncers</w:t>
+      </w:r>
+      <w:proofErr w:type="spellEnd"/>
+      <w:r>
+        <w:t xml:space="preserve"> - moduły wykonawcze implementujące decyzje o blokadach</w:t>
+      </w:r>
+    </w:p>
+    <w:p>
+      <w:pPr>
+        <w:pStyle w:val="MjTekst"/>
+      </w:pPr>
+      <w:r>
+        <w:t xml:space="preserve">Program działa jako </w:t>
+      </w:r>
+      <w:r>
+        <w:rPr>
+          <w:b/>
+          <w:bCs/>
+        </w:rPr>
+        <w:t>inteligentny filtr ruchu sieciowego</w:t>
+      </w:r>
+      <w:r>
+        <w:t>, wykorzystujący zarówno analizę sygnaturową (opartą na znanych wzorcach ataków), jak i behawioralną (wykrywającą anomalie). Jego architektura pozwala na skalowanie od pojedynczego serwera do rozproszonych środowisk chmurowych.</w:t>
+      </w:r>
+    </w:p>
+    <w:p>
+      <w:pPr>
+        <w:pStyle w:val="MjTekst"/>
+        <w:jc w:val="center"/>
+      </w:pPr>
+      <w:r>
+        <w:rPr>
+          <w:noProof/>
+        </w:rPr>
+        <w:lastRenderedPageBreak/>
+        <w:drawing>
+          <wp:inline distT="0" distB="0" distL="0" distR="0" wp14:anchorId="28364B9C" wp14:editId="6796F463">
+            <wp:extent cx="5495925" cy="3807220"/>
+            <wp:effectExtent l="0" t="0" r="0" b="3175"/>
+            <wp:docPr id="456002557" name="Obraz 1" descr="Obraz zawierający tekst, zrzut ekranu, diagram, Czcionka&#10;&#10;Zawartość wygenerowana przez sztuczną inteligencję może być niepoprawna."/>
+            <wp:cNvGraphicFramePr>
+              <a:graphicFrameLocks xmlns:a="http://schemas.openxmlformats.org/drawingml/2006/main" noChangeAspect="1"/>
+            </wp:cNvGraphicFramePr>
+            <a:graphic xmlns:a="http://schemas.openxmlformats.org/drawingml/2006/main">
+              <a:graphicData uri="http://schemas.openxmlformats.org/drawingml/2006/picture">
+                <pic:pic xmlns:pic="http://schemas.openxmlformats.org/drawingml/2006/picture">
+                  <pic:nvPicPr>
+                    <pic:cNvPr id="456002557" name="Obraz 1" descr="Obraz zawierający tekst, zrzut ekranu, diagram, Czcionka&#10;&#10;Zawartość wygenerowana przez sztuczną inteligencję może być niepoprawna."/>
+                    <pic:cNvPicPr>
+                      <a:picLocks noChangeAspect="1" noChangeArrowheads="1"/>
+                    </pic:cNvPicPr>
+                  </pic:nvPicPr>
+                  <pic:blipFill>
+                    <a:blip r:embed="rId9">
+                      <a:extLst>
+                        <a:ext uri="{28A0092B-C50C-407E-A947-70E740481C1C}">
+                          <a14:useLocalDpi xmlns:a14="http://schemas.microsoft.com/office/drawing/2010/main" val="0"/>
+                        </a:ext>
+                      </a:extLst>
+                    </a:blip>
+                    <a:srcRect/>
+                    <a:stretch>
+                      <a:fillRect/>
+                    </a:stretch>
+                  </pic:blipFill>
+                  <pic:spPr bwMode="auto">
+                    <a:xfrm>
+                      <a:off x="0" y="0"/>
+                      <a:ext cx="5499310" cy="3809565"/>
+                    </a:xfrm>
+                    <a:prstGeom prst="rect">
+                      <a:avLst/>
+                    </a:prstGeom>
+                    <a:noFill/>
+                    <a:ln>
+                      <a:noFill/>
+                    </a:ln>
+                  </pic:spPr>
+                </pic:pic>
+              </a:graphicData>
+            </a:graphic>
+          </wp:inline>
+        </w:drawing>
+      </w:r>
+    </w:p>
+    <w:p>
+      <w:pPr>
+        <w:pStyle w:val="PodpisObrazka"/>
+      </w:pPr>
+      <w:r>
+        <w:t xml:space="preserve">Architektura działania </w:t>
+      </w:r>
+      <w:proofErr w:type="spellStart"/>
+      <w:r>
+        <w:t>CrowdSec</w:t>
+      </w:r>
+      <w:proofErr w:type="spellEnd"/>
+    </w:p>
+    <w:p>
+      <w:pPr>
+        <w:pStyle w:val="Nagwek1"/>
+      </w:pPr>
       <w:bookmarkStart w:id="2" w:name="_Toc194134258"/>
       <w:r>
         <w:t>Opis funkcjonalności</w:t>
@@ -1347,6 +2333,7 @@
       </w:pPr>
       <w:proofErr w:type="spellStart"/>
       <w:r>
+        <w:lastRenderedPageBreak/>
         <w:t>CrowdSec</w:t>
       </w:r>
       <w:proofErr w:type="spellEnd"/>
@@ -1443,7 +2430,6 @@
         </w:numPr>
       </w:pPr>
       <w:r>
-        <w:lastRenderedPageBreak/>
         <w:t>Szybsza reakcja na nowe zagro</w:t>
       </w:r>
       <w:r>
@@ -2230,6 +3216,7 @@
           <w:b/>
           <w:bCs/>
         </w:rPr>
+        <w:lastRenderedPageBreak/>
         <w:t>4. Modularność i integracja z innymi systemami</w:t>
       </w:r>
     </w:p>
@@ -2562,7 +3549,6 @@
                 <w:b/>
                 <w:bCs/>
               </w:rPr>
-              <w:lastRenderedPageBreak/>
               <w:t>SIEM &amp; Logowanie</w:t>
             </w:r>
           </w:p>
@@ -2873,7 +3859,11 @@
       </w:r>
       <w:proofErr w:type="spellEnd"/>
       <w:r>
-        <w:t xml:space="preserve"> tak, aby podejrzane adresy IP najpierw były oznaczane jako "potencjalnie szkodliwe" i dopiero po kolejnych wykrytych anomaliach – blokowane.</w:t>
+        <w:t xml:space="preserve"> tak, aby podejrzane adresy IP najpierw były </w:t>
+      </w:r>
+      <w:r>
+        <w:lastRenderedPageBreak/>
+        <w:t>oznaczane jako "potencjalnie szkodliwe" i dopiero po kolejnych wykrytych anomaliach – blokowane.</w:t>
       </w:r>
     </w:p>
     <w:p>
@@ -2980,7 +3970,6 @@
         </w:numPr>
       </w:pPr>
       <w:r>
-        <w:lastRenderedPageBreak/>
         <w:t xml:space="preserve">Identyfikacja anomalii w ruchu HTTP (np. nagły wzrost żądań do jednego </w:t>
       </w:r>
       <w:proofErr w:type="spellStart"/>
@@ -3478,6 +4467,7 @@
           <w:b/>
           <w:bCs/>
         </w:rPr>
+        <w:lastRenderedPageBreak/>
         <w:t>Przykład:</w:t>
       </w:r>
       <w:r>
@@ -3559,11 +4549,7 @@
       </w:r>
       <w:proofErr w:type="spellEnd"/>
       <w:r>
-        <w:t xml:space="preserve">. Bez skutecznego monitorowania logów i identyfikacji zagrożeń, dalsze działania ochronne, takie jak blokowanie atakujących adresów IP, byłyby niemożliwe. Dzięki analizie logów z różnych źródeł (serwery, aplikacje, urządzenia </w:t>
-      </w:r>
-      <w:r>
-        <w:lastRenderedPageBreak/>
-        <w:t xml:space="preserve">sieciowe), </w:t>
+        <w:t xml:space="preserve">. Bez skutecznego monitorowania logów i identyfikacji zagrożeń, dalsze działania ochronne, takie jak blokowanie atakujących adresów IP, byłyby niemożliwe. Dzięki analizie logów z różnych źródeł (serwery, aplikacje, urządzenia sieciowe), </w:t>
       </w:r>
       <w:proofErr w:type="spellStart"/>
       <w:r>
@@ -3747,21 +4733,449 @@
         <w:pStyle w:val="Nagwek1"/>
       </w:pPr>
       <w:r>
-        <w:t xml:space="preserve">Instalacja, konfiguracja i uruchomienie </w:t>
-      </w:r>
+        <w:t xml:space="preserve">Identyfikacja </w:t>
+      </w:r>
+      <w:r>
+        <w:t xml:space="preserve">i reagowanie na </w:t>
+      </w:r>
+      <w:r>
+        <w:t>zagroże</w:t>
+      </w:r>
+      <w:r>
+        <w:t>nia</w:t>
+      </w:r>
+    </w:p>
+    <w:p>
+      <w:pPr>
+        <w:pStyle w:val="MjTekst"/>
+      </w:pPr>
       <w:proofErr w:type="spellStart"/>
       <w:r>
         <w:t>CrowdSec</w:t>
       </w:r>
       <w:proofErr w:type="spellEnd"/>
       <w:r>
-        <w:t xml:space="preserve"> na serwerze </w:t>
-      </w:r>
-      <w:proofErr w:type="spellStart"/>
-      <w:r>
-        <w:t>Ubuntu</w:t>
-      </w:r>
-      <w:proofErr w:type="spellEnd"/>
+        <w:t xml:space="preserve"> wykorzystuje zaawansowany mechanizm analizy logów oparty na </w:t>
+      </w:r>
+      <w:proofErr w:type="spellStart"/>
+      <w:r>
+        <w:t>parserach</w:t>
+      </w:r>
+      <w:proofErr w:type="spellEnd"/>
+      <w:r>
+        <w:t xml:space="preserve"> i scenariuszach detekcji, aby w czasie rzeczywistym identyfikować potencjalne zagrożenia. Podstawą działania systemu jest tzw. silnik decyzyjny (</w:t>
+      </w:r>
+      <w:proofErr w:type="spellStart"/>
+      <w:r>
+        <w:rPr>
+          <w:i/>
+          <w:iCs/>
+        </w:rPr>
+        <w:t>Decision</w:t>
+      </w:r>
+      <w:proofErr w:type="spellEnd"/>
+      <w:r>
+        <w:rPr>
+          <w:i/>
+          <w:iCs/>
+        </w:rPr>
+        <w:t xml:space="preserve"> Engine</w:t>
+      </w:r>
+      <w:r>
+        <w:t xml:space="preserve">), który analizuje zachowania użytkowników i ruch sieciowy na podstawie wcześniej zdefiniowanych reguł. Logi pochodzące z systemów operacyjnych, serwerów aplikacyjnych, zapór sieciowych czy usług chmurowych są przetwarzane przez agenta </w:t>
+      </w:r>
+      <w:proofErr w:type="spellStart"/>
+      <w:r>
+        <w:t>CrowdSec</w:t>
+      </w:r>
+      <w:proofErr w:type="spellEnd"/>
+      <w:r>
+        <w:t xml:space="preserve">, który za pomocą </w:t>
+      </w:r>
+      <w:proofErr w:type="spellStart"/>
+      <w:r>
+        <w:t>parserów</w:t>
+      </w:r>
+      <w:proofErr w:type="spellEnd"/>
+      <w:r>
+        <w:t xml:space="preserve"> dopasowuje dane do znanych wzorców ataków, takich jak </w:t>
+      </w:r>
+      <w:proofErr w:type="spellStart"/>
+      <w:r>
+        <w:t>brute-force</w:t>
+      </w:r>
+      <w:proofErr w:type="spellEnd"/>
+      <w:r>
+        <w:t xml:space="preserve">, próby logowania SSH z wielu adresów, skanowanie portów, </w:t>
+      </w:r>
+      <w:proofErr w:type="spellStart"/>
+      <w:r>
+        <w:t>exploitowanie</w:t>
+      </w:r>
+      <w:proofErr w:type="spellEnd"/>
+      <w:r>
+        <w:t xml:space="preserve"> popularnych luk w aplikacjach (np. </w:t>
+      </w:r>
+      <w:proofErr w:type="spellStart"/>
+      <w:r>
+        <w:t>SQLi</w:t>
+      </w:r>
+      <w:proofErr w:type="spellEnd"/>
+      <w:r>
+        <w:t xml:space="preserve">, RCE, LFI), a także nienaturalne częstotliwości zapytań HTTP wskazujące na potencjalny </w:t>
+      </w:r>
+      <w:proofErr w:type="spellStart"/>
+      <w:r>
+        <w:t>DDoS</w:t>
+      </w:r>
+      <w:proofErr w:type="spellEnd"/>
+      <w:r>
+        <w:t>.</w:t>
+      </w:r>
+    </w:p>
+    <w:p>
+      <w:pPr>
+        <w:pStyle w:val="MjTekst"/>
+      </w:pPr>
+      <w:r>
+        <w:lastRenderedPageBreak/>
+        <w:t>Wykryte incydenty są oceniane na podstawie tzw. scenariuszy (</w:t>
+      </w:r>
+      <w:proofErr w:type="spellStart"/>
+      <w:r>
+        <w:rPr>
+          <w:i/>
+          <w:iCs/>
+        </w:rPr>
+        <w:t>scenarios</w:t>
+      </w:r>
+      <w:proofErr w:type="spellEnd"/>
+      <w:r>
+        <w:t>) – czyli reguł opisanych w języku YAML, które zawierają warunki i progi reakcji. Jeśli warunki są spełnione, silnik podejmuje decyzję o zagrożeniu i wydaje tzw. decyzję blokującą (</w:t>
+      </w:r>
+      <w:proofErr w:type="spellStart"/>
+      <w:r>
+        <w:rPr>
+          <w:i/>
+          <w:iCs/>
+        </w:rPr>
+        <w:t>decision</w:t>
+      </w:r>
+      <w:proofErr w:type="spellEnd"/>
+      <w:r>
+        <w:t xml:space="preserve">), która jest następnie realizowana przez lokalnego </w:t>
+      </w:r>
+      <w:proofErr w:type="spellStart"/>
+      <w:r>
+        <w:t>bouncera</w:t>
+      </w:r>
+      <w:proofErr w:type="spellEnd"/>
+      <w:r>
+        <w:t xml:space="preserve"> (np. poprzez zablokowanie IP, przekierowanie ruchu, odrzucenie żądania). Każde podejrzane IP może być również zgłoszone do globalnej bazy </w:t>
+      </w:r>
+      <w:proofErr w:type="spellStart"/>
+      <w:r>
+        <w:t>CrowdSec</w:t>
+      </w:r>
+      <w:proofErr w:type="spellEnd"/>
+      <w:r>
+        <w:t xml:space="preserve"> </w:t>
+      </w:r>
+      <w:proofErr w:type="spellStart"/>
+      <w:r>
+        <w:t>Community</w:t>
+      </w:r>
+      <w:proofErr w:type="spellEnd"/>
+      <w:r>
+        <w:t xml:space="preserve"> </w:t>
+      </w:r>
+      <w:proofErr w:type="spellStart"/>
+      <w:r>
+        <w:t>Blocklist</w:t>
+      </w:r>
+      <w:proofErr w:type="spellEnd"/>
+      <w:r>
+        <w:t xml:space="preserve">, gdzie podlega dalszej weryfikacji przez algorytmy </w:t>
+      </w:r>
+      <w:proofErr w:type="spellStart"/>
+      <w:r>
+        <w:t>reputacyjne</w:t>
+      </w:r>
+      <w:proofErr w:type="spellEnd"/>
+      <w:r>
+        <w:t>, analizujące m.in. częstotliwość zgłoszeń, źródła, oraz korelację z innymi zdarzeniami w ekosystemie.</w:t>
+      </w:r>
+    </w:p>
+    <w:p>
+      <w:pPr>
+        <w:pStyle w:val="MjTekst"/>
+      </w:pPr>
+      <w:proofErr w:type="spellStart"/>
+      <w:r>
+        <w:t>CrowdSec</w:t>
+      </w:r>
+      <w:proofErr w:type="spellEnd"/>
+      <w:r>
+        <w:t xml:space="preserve"> klasyfikuje zagrożenia według ich charakteru i intensywności, co pozwala różnicować reakcję – od tymczasowej blokady IP po trwałe odrzucenie ruchu. Dodatkowo, użytkownicy mają możliwość dostosowania poziomów czułości detekcji, edycji scenariuszy oraz ręcznego zatwierdzania lub odrzucania decyzji. Dzięki temu </w:t>
+      </w:r>
+      <w:proofErr w:type="spellStart"/>
+      <w:r>
+        <w:t>CrowdSec</w:t>
+      </w:r>
+      <w:proofErr w:type="spellEnd"/>
+      <w:r>
+        <w:t xml:space="preserve"> nie tylko skutecznie wykrywa i eliminuje znane ataki, ale też umożliwia adaptację do indywidualnych potrzeb zabezpieczanego środowiska. W połączeniu z mechanizmami uczenia zbiorowego i szybkiej dystrybucji informacji o nowych wektorach ataku, program zapewnia dynamiczną i proaktywną ochronę.</w:t>
+      </w:r>
+    </w:p>
+    <w:p>
+      <w:pPr>
+        <w:pStyle w:val="MjTekst"/>
+      </w:pPr>
+    </w:p>
+    <w:p>
+      <w:pPr>
+        <w:pStyle w:val="MjTekst"/>
+      </w:pPr>
+      <w:r>
+        <w:rPr>
+          <w:noProof/>
+        </w:rPr>
+        <w:drawing>
+          <wp:inline distT="0" distB="0" distL="0" distR="0" wp14:anchorId="3EC53241" wp14:editId="20EDECD3">
+            <wp:extent cx="5943600" cy="3016250"/>
+            <wp:effectExtent l="0" t="0" r="0" b="0"/>
+            <wp:docPr id="279827019" name="Obraz 3" descr="Obraz zawierający tekst, diagram, zrzut ekranu, Plan&#10;&#10;Zawartość wygenerowana przez sztuczną inteligencję może być niepoprawna."/>
+            <wp:cNvGraphicFramePr>
+              <a:graphicFrameLocks xmlns:a="http://schemas.openxmlformats.org/drawingml/2006/main" noChangeAspect="1"/>
+            </wp:cNvGraphicFramePr>
+            <a:graphic xmlns:a="http://schemas.openxmlformats.org/drawingml/2006/main">
+              <a:graphicData uri="http://schemas.openxmlformats.org/drawingml/2006/picture">
+                <pic:pic xmlns:pic="http://schemas.openxmlformats.org/drawingml/2006/picture">
+                  <pic:nvPicPr>
+                    <pic:cNvPr id="279827019" name="Obraz 3" descr="Obraz zawierający tekst, diagram, zrzut ekranu, Plan&#10;&#10;Zawartość wygenerowana przez sztuczną inteligencję może być niepoprawna."/>
+                    <pic:cNvPicPr>
+                      <a:picLocks noChangeAspect="1" noChangeArrowheads="1"/>
+                    </pic:cNvPicPr>
+                  </pic:nvPicPr>
+                  <pic:blipFill>
+                    <a:blip r:embed="rId10">
+                      <a:extLst>
+                        <a:ext uri="{28A0092B-C50C-407E-A947-70E740481C1C}">
+                          <a14:useLocalDpi xmlns:a14="http://schemas.microsoft.com/office/drawing/2010/main" val="0"/>
+                        </a:ext>
+                      </a:extLst>
+                    </a:blip>
+                    <a:srcRect/>
+                    <a:stretch>
+                      <a:fillRect/>
+                    </a:stretch>
+                  </pic:blipFill>
+                  <pic:spPr bwMode="auto">
+                    <a:xfrm>
+                      <a:off x="0" y="0"/>
+                      <a:ext cx="5943600" cy="3016250"/>
+                    </a:xfrm>
+                    <a:prstGeom prst="rect">
+                      <a:avLst/>
+                    </a:prstGeom>
+                    <a:noFill/>
+                    <a:ln>
+                      <a:noFill/>
+                    </a:ln>
+                  </pic:spPr>
+                </pic:pic>
+              </a:graphicData>
+            </a:graphic>
+          </wp:inline>
+        </w:drawing>
+      </w:r>
+    </w:p>
+    <w:p>
+      <w:pPr>
+        <w:pStyle w:val="Nagwek1"/>
+      </w:pPr>
+      <w:r>
+        <w:t>Automatyzacja działania</w:t>
+      </w:r>
+    </w:p>
+    <w:p>
+      <w:pPr>
+        <w:pStyle w:val="MjTekst"/>
+      </w:pPr>
+      <w:proofErr w:type="spellStart"/>
+      <w:r>
+        <w:t>CrowdSec</w:t>
+      </w:r>
+      <w:proofErr w:type="spellEnd"/>
+      <w:r>
+        <w:t xml:space="preserve"> oferuje zaawansowaną automatyzację mechanizmów obronnych, dzięki której użytkownik nie musi ręcznie analizować logów ani reagować na incydenty bezpieczeństwa. System działa w sposób ciągły, monitorując logi w czasie rzeczywistym, identyfikując podejrzane zachowania i natychmiast podejmując działania zapobiegawcze. Automatyzacja obejmuje m.in. wykrywanie wzorców ataków (takich jak </w:t>
+      </w:r>
+      <w:proofErr w:type="spellStart"/>
+      <w:r>
+        <w:t>brute-force</w:t>
+      </w:r>
+      <w:proofErr w:type="spellEnd"/>
+      <w:r>
+        <w:t>, skanowanie portów, próby włamań) na podstawie zdefiniowanych scenariuszy (tzw. "</w:t>
+      </w:r>
+      <w:proofErr w:type="spellStart"/>
+      <w:r>
+        <w:t>scenarios</w:t>
+      </w:r>
+      <w:proofErr w:type="spellEnd"/>
+      <w:r>
+        <w:t>") oraz podejmowanie decyzji blokujących poprzez lokalny silnik decyzyjny (</w:t>
+      </w:r>
+      <w:proofErr w:type="spellStart"/>
+      <w:r>
+        <w:t>Decision</w:t>
+      </w:r>
+      <w:proofErr w:type="spellEnd"/>
+      <w:r>
+        <w:t xml:space="preserve"> Engine). Po zidentyfikowaniu zagrożenia, program automatycznie przekazuje decyzję do tzw. </w:t>
+      </w:r>
+      <w:proofErr w:type="spellStart"/>
+      <w:r>
+        <w:t>bouncerów</w:t>
+      </w:r>
+      <w:proofErr w:type="spellEnd"/>
+      <w:r>
+        <w:t xml:space="preserve"> – modułów odpowiedzialnych za wykonanie reakcji, np. blokadę IP na zaporze sieciowej, odcięcie sesji SSH, czy odrzucenie ruchu </w:t>
+      </w:r>
+      <w:r>
+        <w:lastRenderedPageBreak/>
+        <w:t xml:space="preserve">HTTP. Ponadto, </w:t>
+      </w:r>
+      <w:proofErr w:type="spellStart"/>
+      <w:r>
+        <w:t>CrowdSec</w:t>
+      </w:r>
+      <w:proofErr w:type="spellEnd"/>
+      <w:r>
+        <w:t xml:space="preserve"> może integrować się z popularnymi firewallami, serwerami aplikacji, systemami SIEM i środowiskami chmurowymi, co pozwala na automatyczne egzekwowanie polityk bezpieczeństwa w różnych warstwach infrastruktury. Dzięki tej automatyzacji użytkownik zyskuje system, który nie tylko identyfikuje zagrożenia, ale również natychmiast je neutralizuje bez konieczności interwencji człowieka, minimalizując czas reakcji i ryzyko eskalacji ataku.</w:t>
+      </w:r>
+    </w:p>
+    <w:p>
+      <w:pPr>
+        <w:pStyle w:val="Nagwek1"/>
+      </w:pPr>
+      <w:r>
+        <w:t>Opinie użytkowników</w:t>
+      </w:r>
+    </w:p>
+    <w:p>
+      <w:pPr>
+        <w:pStyle w:val="MjTekst"/>
+        <w:rPr>
+          <w:lang w:eastAsia="pl-PL"/>
+        </w:rPr>
+      </w:pPr>
+      <w:proofErr w:type="spellStart"/>
+      <w:r>
+        <w:rPr>
+          <w:lang w:eastAsia="pl-PL"/>
+        </w:rPr>
+        <w:t>CrowdSec</w:t>
+      </w:r>
+      <w:proofErr w:type="spellEnd"/>
+      <w:r>
+        <w:rPr>
+          <w:lang w:eastAsia="pl-PL"/>
+        </w:rPr>
+        <w:t xml:space="preserve"> cieszy się bardzo pozytywnym odbiorem wśród społeczności administratorów, specjalistów </w:t>
+      </w:r>
+      <w:proofErr w:type="spellStart"/>
+      <w:r>
+        <w:rPr>
+          <w:lang w:eastAsia="pl-PL"/>
+        </w:rPr>
+        <w:t>DevOps</w:t>
+      </w:r>
+      <w:proofErr w:type="spellEnd"/>
+      <w:r>
+        <w:rPr>
+          <w:lang w:eastAsia="pl-PL"/>
+        </w:rPr>
+        <w:t xml:space="preserve"> oraz entuzjastów bezpieczeństwa IT. Użytkownicy chwalą program przede wszystkim za jego skuteczność w wykrywaniu i blokowaniu realnych zagrożeń przy minimalnym wpływie na wydajność systemu. Dużym uznaniem cieszy się również otwartość projektu – dostępność kodu źródłowego, rozbudowana dokumentacja oraz aktywna społeczność sprawiają, że wdrożenie i dostosowanie </w:t>
+      </w:r>
+      <w:proofErr w:type="spellStart"/>
+      <w:r>
+        <w:rPr>
+          <w:lang w:eastAsia="pl-PL"/>
+        </w:rPr>
+        <w:t>CrowdSec</w:t>
+      </w:r>
+      <w:proofErr w:type="spellEnd"/>
+      <w:r>
+        <w:rPr>
+          <w:lang w:eastAsia="pl-PL"/>
+        </w:rPr>
+        <w:t xml:space="preserve"> do konkretnych środowisk jest stosunkowo proste nawet dla mniej doświadczonych użytkowników. Wielu administratorów podkreśla, że w porównaniu do starszych rozwiązań, takich jak Fail2Ban, </w:t>
+      </w:r>
+      <w:proofErr w:type="spellStart"/>
+      <w:r>
+        <w:rPr>
+          <w:lang w:eastAsia="pl-PL"/>
+        </w:rPr>
+        <w:t>CrowdSec</w:t>
+      </w:r>
+      <w:proofErr w:type="spellEnd"/>
+      <w:r>
+        <w:rPr>
+          <w:lang w:eastAsia="pl-PL"/>
+        </w:rPr>
+        <w:t xml:space="preserve"> oferuje lepszą skalowalność, szybszą reakcję na nowe zagrożenia oraz wyjątkowo przydatną funkcję współdzielonej bazy blokowanych adresów IP. Użytkownicy doceniają również integrację z narzędziami do wizualizacji (np. </w:t>
+      </w:r>
+      <w:proofErr w:type="spellStart"/>
+      <w:r>
+        <w:rPr>
+          <w:lang w:eastAsia="pl-PL"/>
+        </w:rPr>
+        <w:t>Grafana</w:t>
+      </w:r>
+      <w:proofErr w:type="spellEnd"/>
+      <w:r>
+        <w:rPr>
+          <w:lang w:eastAsia="pl-PL"/>
+        </w:rPr>
+        <w:t xml:space="preserve">) oraz centralne zarządzanie przez </w:t>
+      </w:r>
+      <w:proofErr w:type="spellStart"/>
+      <w:r>
+        <w:rPr>
+          <w:lang w:eastAsia="pl-PL"/>
+        </w:rPr>
+        <w:t>CrowdSec</w:t>
+      </w:r>
+      <w:proofErr w:type="spellEnd"/>
+      <w:r>
+        <w:rPr>
+          <w:lang w:eastAsia="pl-PL"/>
+        </w:rPr>
+        <w:t xml:space="preserve"> </w:t>
+      </w:r>
+      <w:proofErr w:type="spellStart"/>
+      <w:r>
+        <w:rPr>
+          <w:lang w:eastAsia="pl-PL"/>
+        </w:rPr>
+        <w:t>Console</w:t>
+      </w:r>
+      <w:proofErr w:type="spellEnd"/>
+      <w:r>
+        <w:rPr>
+          <w:lang w:eastAsia="pl-PL"/>
+        </w:rPr>
+        <w:t>, co znacząco ułatwia monitorowanie bezpieczeństwa w środowiskach rozproszonych. Pojawiające się uwagi krytyczne najczęściej dotyczą początkowej konfiguracji w bardziej złożonych infrastrukturach oraz potrzeby dostosowania scenariuszy do specyfiki logów, jednak ogólna opinia o programie pozostaje zdecydowanie pozytywna – wielu użytkowników określa go jako "nowoczesne i inteligentne podejście do prewencji zagrożeń".</w:t>
+      </w:r>
+    </w:p>
+    <w:p>
+      <w:pPr>
+        <w:pStyle w:val="Nagwek1"/>
+      </w:pPr>
+      <w:r>
+        <w:t>Krótka instrukcja obsługi</w:t>
+      </w:r>
     </w:p>
     <w:p>
       <w:pPr>
@@ -3787,428 +5201,534 @@
     </w:p>
     <w:p>
       <w:pPr>
-        <w:pStyle w:val="MjTekst"/>
-      </w:pPr>
-      <w:r>
-        <w:t>Aktualizacja pakietów – Pobiera najnowsze wersje pakietów i aktualizuje system.</w:t>
-      </w:r>
-    </w:p>
-    <w:p>
-      <w:pPr>
-        <w:pStyle w:val="MjTekst"/>
-        <w:jc w:val="center"/>
-        <w:rPr>
-          <w:rFonts w:ascii="Consolas" w:hAnsi="Consolas"/>
-          <w:b/>
-          <w:bCs/>
-          <w:i/>
-          <w:iCs/>
-          <w:lang w:val="en-US"/>
-        </w:rPr>
-      </w:pPr>
-      <w:proofErr w:type="spellStart"/>
-      <w:r>
-        <w:rPr>
-          <w:rFonts w:ascii="Consolas" w:hAnsi="Consolas"/>
-          <w:b/>
-          <w:bCs/>
-          <w:i/>
-          <w:iCs/>
-          <w:lang w:val="en-US"/>
-        </w:rPr>
-        <w:t>sudo</w:t>
-      </w:r>
-      <w:proofErr w:type="spellEnd"/>
-      <w:r>
-        <w:rPr>
-          <w:rFonts w:ascii="Consolas" w:hAnsi="Consolas"/>
-          <w:b/>
-          <w:bCs/>
-          <w:i/>
-          <w:iCs/>
-          <w:lang w:val="en-US"/>
-        </w:rPr>
-        <w:t xml:space="preserve"> apt update &amp;&amp; </w:t>
-      </w:r>
-      <w:proofErr w:type="spellStart"/>
-      <w:r>
-        <w:rPr>
-          <w:rFonts w:ascii="Consolas" w:hAnsi="Consolas"/>
-          <w:b/>
-          <w:bCs/>
-          <w:i/>
-          <w:iCs/>
-          <w:lang w:val="en-US"/>
-        </w:rPr>
-        <w:t>sudo</w:t>
-      </w:r>
-      <w:proofErr w:type="spellEnd"/>
-      <w:r>
-        <w:rPr>
-          <w:rFonts w:ascii="Consolas" w:hAnsi="Consolas"/>
-          <w:b/>
-          <w:bCs/>
-          <w:i/>
-          <w:iCs/>
-          <w:lang w:val="en-US"/>
-        </w:rPr>
-        <w:t xml:space="preserve"> apt upgrade -y</w:t>
-      </w:r>
-    </w:p>
-    <w:p>
-      <w:pPr>
-        <w:pStyle w:val="MjTekst"/>
-        <w:rPr>
-          <w:lang w:val="en-US"/>
-        </w:rPr>
-      </w:pPr>
-    </w:p>
-    <w:p>
-      <w:pPr>
-        <w:pStyle w:val="MjTekst"/>
-      </w:pPr>
-      <w:r>
-        <w:t xml:space="preserve">Dodanie repozytorium </w:t>
-      </w:r>
-      <w:proofErr w:type="spellStart"/>
-      <w:r>
-        <w:t>CrowdSec</w:t>
-      </w:r>
-      <w:proofErr w:type="spellEnd"/>
-      <w:r>
-        <w:t xml:space="preserve"> – Automatycznie konfiguruje źródła pakietów dla </w:t>
-      </w:r>
-      <w:proofErr w:type="spellStart"/>
-      <w:r>
-        <w:t>Ubuntu</w:t>
-      </w:r>
-      <w:proofErr w:type="spellEnd"/>
-      <w:r>
-        <w:t>.</w:t>
-      </w:r>
-    </w:p>
-    <w:p>
-      <w:pPr>
-        <w:pStyle w:val="MjTekst"/>
-        <w:jc w:val="center"/>
-        <w:rPr>
-          <w:rFonts w:ascii="Consolas" w:hAnsi="Consolas"/>
-          <w:b/>
-          <w:bCs/>
-          <w:i/>
-          <w:iCs/>
-          <w:lang w:val="en-US"/>
-        </w:rPr>
-      </w:pPr>
-      <w:r>
-        <w:rPr>
-          <w:rFonts w:ascii="Consolas" w:hAnsi="Consolas"/>
-          <w:b/>
-          <w:bCs/>
-          <w:i/>
-          <w:iCs/>
-          <w:lang w:val="en-US"/>
-        </w:rPr>
-        <w:t xml:space="preserve">curl -s https://packagecloud.io/install/repositories/crowdsec/crowdsec/script.deb.sh | </w:t>
-      </w:r>
-      <w:proofErr w:type="spellStart"/>
-      <w:r>
-        <w:rPr>
-          <w:rFonts w:ascii="Consolas" w:hAnsi="Consolas"/>
-          <w:b/>
-          <w:bCs/>
-          <w:i/>
-          <w:iCs/>
-          <w:lang w:val="en-US"/>
-        </w:rPr>
-        <w:t>sudo</w:t>
-      </w:r>
-      <w:proofErr w:type="spellEnd"/>
-      <w:r>
-        <w:rPr>
-          <w:rFonts w:ascii="Consolas" w:hAnsi="Consolas"/>
-          <w:b/>
-          <w:bCs/>
-          <w:i/>
-          <w:iCs/>
-          <w:lang w:val="en-US"/>
-        </w:rPr>
-        <w:t xml:space="preserve"> bash</w:t>
-      </w:r>
-    </w:p>
-    <w:p>
-      <w:pPr>
-        <w:pStyle w:val="MjTekst"/>
-        <w:rPr>
-          <w:lang w:val="en-US"/>
-        </w:rPr>
-      </w:pPr>
-    </w:p>
-    <w:p>
-      <w:pPr>
-        <w:pStyle w:val="MjTekst"/>
-      </w:pPr>
-      <w:r>
-        <w:t xml:space="preserve">Instalacja głównego silnika </w:t>
-      </w:r>
-      <w:proofErr w:type="spellStart"/>
-      <w:r>
-        <w:t>CrowdSec</w:t>
-      </w:r>
-      <w:proofErr w:type="spellEnd"/>
-      <w:r>
-        <w:t xml:space="preserve"> – Pobiera i instaluje główną aplikację.</w:t>
-      </w:r>
-    </w:p>
-    <w:p>
-      <w:pPr>
-        <w:pStyle w:val="MjTekst"/>
-        <w:jc w:val="center"/>
-        <w:rPr>
-          <w:rFonts w:ascii="Consolas" w:hAnsi="Consolas"/>
-          <w:b/>
-          <w:bCs/>
-          <w:i/>
-          <w:iCs/>
-        </w:rPr>
-      </w:pPr>
-      <w:proofErr w:type="spellStart"/>
-      <w:r>
-        <w:rPr>
-          <w:rFonts w:ascii="Consolas" w:hAnsi="Consolas"/>
-          <w:b/>
-          <w:bCs/>
-          <w:i/>
-          <w:iCs/>
-        </w:rPr>
-        <w:t>sudo</w:t>
-      </w:r>
-      <w:proofErr w:type="spellEnd"/>
-      <w:r>
-        <w:rPr>
-          <w:rFonts w:ascii="Consolas" w:hAnsi="Consolas"/>
-          <w:b/>
-          <w:bCs/>
-          <w:i/>
-          <w:iCs/>
-        </w:rPr>
-        <w:t xml:space="preserve"> </w:t>
-      </w:r>
-      <w:proofErr w:type="spellStart"/>
-      <w:r>
-        <w:rPr>
-          <w:rFonts w:ascii="Consolas" w:hAnsi="Consolas"/>
-          <w:b/>
-          <w:bCs/>
-          <w:i/>
-          <w:iCs/>
-        </w:rPr>
-        <w:t>apt</w:t>
-      </w:r>
-      <w:proofErr w:type="spellEnd"/>
-      <w:r>
-        <w:rPr>
-          <w:rFonts w:ascii="Consolas" w:hAnsi="Consolas"/>
-          <w:b/>
-          <w:bCs/>
-          <w:i/>
-          <w:iCs/>
-        </w:rPr>
-        <w:t xml:space="preserve"> </w:t>
-      </w:r>
-      <w:proofErr w:type="spellStart"/>
-      <w:r>
-        <w:rPr>
-          <w:rFonts w:ascii="Consolas" w:hAnsi="Consolas"/>
-          <w:b/>
-          <w:bCs/>
-          <w:i/>
-          <w:iCs/>
-        </w:rPr>
-        <w:t>install</w:t>
-      </w:r>
-      <w:proofErr w:type="spellEnd"/>
-      <w:r>
-        <w:rPr>
-          <w:rFonts w:ascii="Consolas" w:hAnsi="Consolas"/>
-          <w:b/>
-          <w:bCs/>
-          <w:i/>
-          <w:iCs/>
-        </w:rPr>
-        <w:t xml:space="preserve"> </w:t>
-      </w:r>
-      <w:proofErr w:type="spellStart"/>
-      <w:r>
-        <w:rPr>
-          <w:rFonts w:ascii="Consolas" w:hAnsi="Consolas"/>
-          <w:b/>
-          <w:bCs/>
-          <w:i/>
-          <w:iCs/>
-        </w:rPr>
-        <w:t>crowdsec</w:t>
-      </w:r>
-      <w:proofErr w:type="spellEnd"/>
-      <w:r>
-        <w:rPr>
-          <w:rFonts w:ascii="Consolas" w:hAnsi="Consolas"/>
-          <w:b/>
-          <w:bCs/>
-          <w:i/>
-          <w:iCs/>
-        </w:rPr>
-        <w:t xml:space="preserve"> -y</w:t>
-      </w:r>
-    </w:p>
-    <w:p>
-      <w:pPr>
-        <w:pStyle w:val="MjTekst"/>
-      </w:pPr>
-    </w:p>
-    <w:p>
-      <w:pPr>
-        <w:pStyle w:val="MjTekst"/>
-      </w:pPr>
-      <w:bookmarkStart w:id="5" w:name="OLE_LINK3"/>
-      <w:r>
-        <w:t xml:space="preserve">Włączenie i uruchomienie usługi – Aktywuje </w:t>
-      </w:r>
-      <w:proofErr w:type="spellStart"/>
-      <w:r>
-        <w:t>CrowdSec</w:t>
-      </w:r>
-      <w:proofErr w:type="spellEnd"/>
-      <w:r>
-        <w:t xml:space="preserve"> i uruchamia go automatycznie przy starcie systemu.</w:t>
-      </w:r>
-    </w:p>
-    <w:bookmarkEnd w:id="5"/>
-    <w:p>
-      <w:pPr>
-        <w:pStyle w:val="MjTekst"/>
-        <w:jc w:val="center"/>
-        <w:rPr>
-          <w:rFonts w:ascii="Consolas" w:hAnsi="Consolas"/>
-          <w:b/>
-          <w:bCs/>
-          <w:i/>
-          <w:iCs/>
-        </w:rPr>
-      </w:pPr>
-      <w:proofErr w:type="spellStart"/>
-      <w:r>
-        <w:rPr>
-          <w:rFonts w:ascii="Consolas" w:hAnsi="Consolas"/>
-          <w:b/>
-          <w:bCs/>
-          <w:i/>
-          <w:iCs/>
-        </w:rPr>
-        <w:t>sudo</w:t>
-      </w:r>
-      <w:proofErr w:type="spellEnd"/>
-      <w:r>
-        <w:rPr>
-          <w:rFonts w:ascii="Consolas" w:hAnsi="Consolas"/>
-          <w:b/>
-          <w:bCs/>
-          <w:i/>
-          <w:iCs/>
-        </w:rPr>
-        <w:t xml:space="preserve"> </w:t>
-      </w:r>
-      <w:proofErr w:type="spellStart"/>
-      <w:r>
-        <w:rPr>
-          <w:rFonts w:ascii="Consolas" w:hAnsi="Consolas"/>
-          <w:b/>
-          <w:bCs/>
-          <w:i/>
-          <w:iCs/>
-        </w:rPr>
-        <w:t>systemctl</w:t>
-      </w:r>
-      <w:proofErr w:type="spellEnd"/>
-      <w:r>
-        <w:rPr>
-          <w:rFonts w:ascii="Consolas" w:hAnsi="Consolas"/>
-          <w:b/>
-          <w:bCs/>
-          <w:i/>
-          <w:iCs/>
-        </w:rPr>
-        <w:t xml:space="preserve"> </w:t>
-      </w:r>
-      <w:proofErr w:type="spellStart"/>
-      <w:r>
-        <w:rPr>
-          <w:rFonts w:ascii="Consolas" w:hAnsi="Consolas"/>
-          <w:b/>
-          <w:bCs/>
-          <w:i/>
-          <w:iCs/>
-        </w:rPr>
-        <w:t>enable</w:t>
-      </w:r>
-      <w:proofErr w:type="spellEnd"/>
-      <w:r>
-        <w:rPr>
-          <w:rFonts w:ascii="Consolas" w:hAnsi="Consolas"/>
-          <w:b/>
-          <w:bCs/>
-          <w:i/>
-          <w:iCs/>
-        </w:rPr>
-        <w:t xml:space="preserve"> --</w:t>
-      </w:r>
-      <w:proofErr w:type="spellStart"/>
-      <w:r>
-        <w:rPr>
-          <w:rFonts w:ascii="Consolas" w:hAnsi="Consolas"/>
-          <w:b/>
-          <w:bCs/>
-          <w:i/>
-          <w:iCs/>
-        </w:rPr>
-        <w:t>now</w:t>
-      </w:r>
-      <w:proofErr w:type="spellEnd"/>
-      <w:r>
-        <w:rPr>
-          <w:rFonts w:ascii="Consolas" w:hAnsi="Consolas"/>
-          <w:b/>
-          <w:bCs/>
-          <w:i/>
-          <w:iCs/>
-        </w:rPr>
-        <w:t xml:space="preserve"> </w:t>
-      </w:r>
-      <w:proofErr w:type="spellStart"/>
-      <w:r>
-        <w:rPr>
-          <w:rFonts w:ascii="Consolas" w:hAnsi="Consolas"/>
-          <w:b/>
-          <w:bCs/>
-          <w:i/>
-          <w:iCs/>
-        </w:rPr>
-        <w:t>crowdsec</w:t>
-      </w:r>
-      <w:proofErr w:type="spellEnd"/>
-    </w:p>
-    <w:p>
-      <w:pPr>
-        <w:pStyle w:val="MjTekst"/>
-      </w:pPr>
-    </w:p>
-    <w:p>
-      <w:pPr>
         <w:pStyle w:val="Nagwek2"/>
         <w:ind w:left="567" w:hanging="567"/>
       </w:pPr>
       <w:r>
+        <w:t xml:space="preserve">Wstępna konfiguracja </w:t>
+      </w:r>
+      <w:proofErr w:type="spellStart"/>
+      <w:r>
+        <w:t>CrowdSec</w:t>
+      </w:r>
+      <w:proofErr w:type="spellEnd"/>
+    </w:p>
+    <w:p>
+      <w:pPr>
+        <w:pStyle w:val="Nagwek2"/>
+        <w:ind w:left="567" w:hanging="567"/>
+      </w:pPr>
+      <w:r>
+        <w:t xml:space="preserve">Uruchomienie </w:t>
+      </w:r>
+      <w:proofErr w:type="spellStart"/>
+      <w:r>
+        <w:t>CrowdSec</w:t>
+      </w:r>
+      <w:proofErr w:type="spellEnd"/>
+      <w:r>
+        <w:t xml:space="preserve"> i </w:t>
+      </w:r>
+      <w:proofErr w:type="spellStart"/>
+      <w:r>
+        <w:t>Dashboarda</w:t>
+      </w:r>
+      <w:proofErr w:type="spellEnd"/>
+    </w:p>
+    <w:p>
+      <w:pPr>
+        <w:pStyle w:val="Nagwek2"/>
+        <w:ind w:left="567" w:hanging="567"/>
+      </w:pPr>
+      <w:r>
+        <w:t xml:space="preserve">Testowanie </w:t>
+      </w:r>
+      <w:proofErr w:type="spellStart"/>
+      <w:r>
+        <w:t>CrowdSec</w:t>
+      </w:r>
+      <w:proofErr w:type="spellEnd"/>
+      <w:r>
+        <w:t xml:space="preserve"> w lokalnej sieci</w:t>
+      </w:r>
+    </w:p>
+    <w:p>
+      <w:pPr>
+        <w:pStyle w:val="MjTekst"/>
+      </w:pPr>
+    </w:p>
+    <w:p>
+      <w:pPr>
+        <w:pStyle w:val="MjTekst"/>
+      </w:pPr>
+    </w:p>
+    <w:p>
+      <w:pPr>
+        <w:pStyle w:val="Nagwek1"/>
+      </w:pPr>
+      <w:r>
+        <w:t xml:space="preserve">Instalacja, konfiguracja i uruchomienie </w:t>
+      </w:r>
+      <w:proofErr w:type="spellStart"/>
+      <w:r>
+        <w:t>CrowdSec</w:t>
+      </w:r>
+      <w:proofErr w:type="spellEnd"/>
+      <w:r>
+        <w:t xml:space="preserve"> na serwerze </w:t>
+      </w:r>
+      <w:proofErr w:type="spellStart"/>
+      <w:r>
+        <w:t>Ubuntu</w:t>
+      </w:r>
+      <w:proofErr w:type="spellEnd"/>
+    </w:p>
+    <w:p>
+      <w:pPr>
+        <w:pStyle w:val="Nagwek2"/>
+        <w:ind w:left="567" w:hanging="567"/>
+      </w:pPr>
+      <w:r>
+        <w:t xml:space="preserve">Instalacja </w:t>
+      </w:r>
+      <w:proofErr w:type="spellStart"/>
+      <w:r>
+        <w:t>CrowdSec</w:t>
+      </w:r>
+      <w:proofErr w:type="spellEnd"/>
+      <w:r>
+        <w:t xml:space="preserve"> na świeżym serwerze </w:t>
+      </w:r>
+      <w:proofErr w:type="spellStart"/>
+      <w:r>
+        <w:t>Ubuntu</w:t>
+      </w:r>
+      <w:proofErr w:type="spellEnd"/>
+    </w:p>
+    <w:p>
+      <w:pPr>
+        <w:pStyle w:val="MjTekst"/>
+      </w:pPr>
+      <w:r>
+        <w:t>Aktualizacja pakietów – Pobiera najnowsze wersje pakietów i aktualizuje system.</w:t>
+      </w:r>
+    </w:p>
+    <w:p>
+      <w:pPr>
+        <w:pStyle w:val="MjTekst"/>
+        <w:jc w:val="center"/>
+        <w:rPr>
+          <w:rFonts w:ascii="Consolas" w:hAnsi="Consolas"/>
+          <w:b/>
+          <w:bCs/>
+          <w:i/>
+          <w:iCs/>
+          <w:lang w:val="en-US"/>
+        </w:rPr>
+      </w:pPr>
+      <w:proofErr w:type="spellStart"/>
+      <w:r>
+        <w:rPr>
+          <w:rFonts w:ascii="Consolas" w:hAnsi="Consolas"/>
+          <w:b/>
+          <w:bCs/>
+          <w:i/>
+          <w:iCs/>
+          <w:lang w:val="en-US"/>
+        </w:rPr>
+        <w:t>sudo</w:t>
+      </w:r>
+      <w:proofErr w:type="spellEnd"/>
+      <w:r>
+        <w:rPr>
+          <w:rFonts w:ascii="Consolas" w:hAnsi="Consolas"/>
+          <w:b/>
+          <w:bCs/>
+          <w:i/>
+          <w:iCs/>
+          <w:lang w:val="en-US"/>
+        </w:rPr>
+        <w:t xml:space="preserve"> apt update &amp;&amp; </w:t>
+      </w:r>
+      <w:proofErr w:type="spellStart"/>
+      <w:r>
+        <w:rPr>
+          <w:rFonts w:ascii="Consolas" w:hAnsi="Consolas"/>
+          <w:b/>
+          <w:bCs/>
+          <w:i/>
+          <w:iCs/>
+          <w:lang w:val="en-US"/>
+        </w:rPr>
+        <w:t>sudo</w:t>
+      </w:r>
+      <w:proofErr w:type="spellEnd"/>
+      <w:r>
+        <w:rPr>
+          <w:rFonts w:ascii="Consolas" w:hAnsi="Consolas"/>
+          <w:b/>
+          <w:bCs/>
+          <w:i/>
+          <w:iCs/>
+          <w:lang w:val="en-US"/>
+        </w:rPr>
+        <w:t xml:space="preserve"> apt upgrade -y</w:t>
+      </w:r>
+    </w:p>
+    <w:p>
+      <w:pPr>
+        <w:pStyle w:val="MjTekst"/>
+        <w:rPr>
+          <w:lang w:val="en-US"/>
+        </w:rPr>
+      </w:pPr>
+    </w:p>
+    <w:p>
+      <w:pPr>
+        <w:pStyle w:val="MjTekst"/>
+      </w:pPr>
+      <w:r>
+        <w:t xml:space="preserve">Dodanie repozytorium </w:t>
+      </w:r>
+      <w:proofErr w:type="spellStart"/>
+      <w:r>
+        <w:t>CrowdSec</w:t>
+      </w:r>
+      <w:proofErr w:type="spellEnd"/>
+      <w:r>
+        <w:t xml:space="preserve"> – Automatycznie konfiguruje źródła pakietów dla </w:t>
+      </w:r>
+      <w:proofErr w:type="spellStart"/>
+      <w:r>
+        <w:t>Ubuntu</w:t>
+      </w:r>
+      <w:proofErr w:type="spellEnd"/>
+      <w:r>
+        <w:t>.</w:t>
+      </w:r>
+    </w:p>
+    <w:p>
+      <w:pPr>
+        <w:pStyle w:val="MjTekst"/>
+        <w:jc w:val="center"/>
+        <w:rPr>
+          <w:rFonts w:ascii="Consolas" w:hAnsi="Consolas"/>
+          <w:b/>
+          <w:bCs/>
+          <w:i/>
+          <w:iCs/>
+          <w:lang w:val="en-US"/>
+        </w:rPr>
+      </w:pPr>
+      <w:r>
+        <w:rPr>
+          <w:rFonts w:ascii="Consolas" w:hAnsi="Consolas"/>
+          <w:b/>
+          <w:bCs/>
+          <w:i/>
+          <w:iCs/>
+          <w:lang w:val="en-US"/>
+        </w:rPr>
         <w:lastRenderedPageBreak/>
+        <w:t xml:space="preserve">curl -s https://packagecloud.io/install/repositories/crowdsec/crowdsec/script.deb.sh | </w:t>
+      </w:r>
+      <w:proofErr w:type="spellStart"/>
+      <w:r>
+        <w:rPr>
+          <w:rFonts w:ascii="Consolas" w:hAnsi="Consolas"/>
+          <w:b/>
+          <w:bCs/>
+          <w:i/>
+          <w:iCs/>
+          <w:lang w:val="en-US"/>
+        </w:rPr>
+        <w:t>sudo</w:t>
+      </w:r>
+      <w:proofErr w:type="spellEnd"/>
+      <w:r>
+        <w:rPr>
+          <w:rFonts w:ascii="Consolas" w:hAnsi="Consolas"/>
+          <w:b/>
+          <w:bCs/>
+          <w:i/>
+          <w:iCs/>
+          <w:lang w:val="en-US"/>
+        </w:rPr>
+        <w:t xml:space="preserve"> bash</w:t>
+      </w:r>
+    </w:p>
+    <w:p>
+      <w:pPr>
+        <w:pStyle w:val="MjTekst"/>
+        <w:rPr>
+          <w:lang w:val="en-US"/>
+        </w:rPr>
+      </w:pPr>
+    </w:p>
+    <w:p>
+      <w:pPr>
+        <w:pStyle w:val="MjTekst"/>
+      </w:pPr>
+      <w:r>
+        <w:t xml:space="preserve">Instalacja głównego silnika </w:t>
+      </w:r>
+      <w:proofErr w:type="spellStart"/>
+      <w:r>
+        <w:t>CrowdSec</w:t>
+      </w:r>
+      <w:proofErr w:type="spellEnd"/>
+      <w:r>
+        <w:t xml:space="preserve"> – Pobiera i instaluje główną aplikację.</w:t>
+      </w:r>
+    </w:p>
+    <w:p>
+      <w:pPr>
+        <w:pStyle w:val="MjTekst"/>
+        <w:jc w:val="center"/>
+        <w:rPr>
+          <w:rFonts w:ascii="Consolas" w:hAnsi="Consolas"/>
+          <w:b/>
+          <w:bCs/>
+          <w:i/>
+          <w:iCs/>
+        </w:rPr>
+      </w:pPr>
+      <w:proofErr w:type="spellStart"/>
+      <w:r>
+        <w:rPr>
+          <w:rFonts w:ascii="Consolas" w:hAnsi="Consolas"/>
+          <w:b/>
+          <w:bCs/>
+          <w:i/>
+          <w:iCs/>
+        </w:rPr>
+        <w:t>sudo</w:t>
+      </w:r>
+      <w:proofErr w:type="spellEnd"/>
+      <w:r>
+        <w:rPr>
+          <w:rFonts w:ascii="Consolas" w:hAnsi="Consolas"/>
+          <w:b/>
+          <w:bCs/>
+          <w:i/>
+          <w:iCs/>
+        </w:rPr>
+        <w:t xml:space="preserve"> </w:t>
+      </w:r>
+      <w:proofErr w:type="spellStart"/>
+      <w:r>
+        <w:rPr>
+          <w:rFonts w:ascii="Consolas" w:hAnsi="Consolas"/>
+          <w:b/>
+          <w:bCs/>
+          <w:i/>
+          <w:iCs/>
+        </w:rPr>
+        <w:t>apt</w:t>
+      </w:r>
+      <w:proofErr w:type="spellEnd"/>
+      <w:r>
+        <w:rPr>
+          <w:rFonts w:ascii="Consolas" w:hAnsi="Consolas"/>
+          <w:b/>
+          <w:bCs/>
+          <w:i/>
+          <w:iCs/>
+        </w:rPr>
+        <w:t xml:space="preserve"> </w:t>
+      </w:r>
+      <w:proofErr w:type="spellStart"/>
+      <w:r>
+        <w:rPr>
+          <w:rFonts w:ascii="Consolas" w:hAnsi="Consolas"/>
+          <w:b/>
+          <w:bCs/>
+          <w:i/>
+          <w:iCs/>
+        </w:rPr>
+        <w:t>install</w:t>
+      </w:r>
+      <w:proofErr w:type="spellEnd"/>
+      <w:r>
+        <w:rPr>
+          <w:rFonts w:ascii="Consolas" w:hAnsi="Consolas"/>
+          <w:b/>
+          <w:bCs/>
+          <w:i/>
+          <w:iCs/>
+        </w:rPr>
+        <w:t xml:space="preserve"> </w:t>
+      </w:r>
+      <w:proofErr w:type="spellStart"/>
+      <w:r>
+        <w:rPr>
+          <w:rFonts w:ascii="Consolas" w:hAnsi="Consolas"/>
+          <w:b/>
+          <w:bCs/>
+          <w:i/>
+          <w:iCs/>
+        </w:rPr>
+        <w:t>crowdsec</w:t>
+      </w:r>
+      <w:proofErr w:type="spellEnd"/>
+      <w:r>
+        <w:rPr>
+          <w:rFonts w:ascii="Consolas" w:hAnsi="Consolas"/>
+          <w:b/>
+          <w:bCs/>
+          <w:i/>
+          <w:iCs/>
+        </w:rPr>
+        <w:t xml:space="preserve"> -y</w:t>
+      </w:r>
+    </w:p>
+    <w:p>
+      <w:pPr>
+        <w:pStyle w:val="MjTekst"/>
+      </w:pPr>
+    </w:p>
+    <w:p>
+      <w:pPr>
+        <w:pStyle w:val="MjTekst"/>
+      </w:pPr>
+      <w:bookmarkStart w:id="5" w:name="OLE_LINK3"/>
+      <w:r>
+        <w:t xml:space="preserve">Włączenie i uruchomienie usługi – Aktywuje </w:t>
+      </w:r>
+      <w:proofErr w:type="spellStart"/>
+      <w:r>
+        <w:t>CrowdSec</w:t>
+      </w:r>
+      <w:proofErr w:type="spellEnd"/>
+      <w:r>
+        <w:t xml:space="preserve"> i uruchamia go automatycznie przy starcie systemu.</w:t>
+      </w:r>
+    </w:p>
+    <w:bookmarkEnd w:id="5"/>
+    <w:p>
+      <w:pPr>
+        <w:pStyle w:val="MjTekst"/>
+        <w:jc w:val="center"/>
+        <w:rPr>
+          <w:rFonts w:ascii="Consolas" w:hAnsi="Consolas"/>
+          <w:b/>
+          <w:bCs/>
+          <w:i/>
+          <w:iCs/>
+        </w:rPr>
+      </w:pPr>
+      <w:proofErr w:type="spellStart"/>
+      <w:r>
+        <w:rPr>
+          <w:rFonts w:ascii="Consolas" w:hAnsi="Consolas"/>
+          <w:b/>
+          <w:bCs/>
+          <w:i/>
+          <w:iCs/>
+        </w:rPr>
+        <w:t>sudo</w:t>
+      </w:r>
+      <w:proofErr w:type="spellEnd"/>
+      <w:r>
+        <w:rPr>
+          <w:rFonts w:ascii="Consolas" w:hAnsi="Consolas"/>
+          <w:b/>
+          <w:bCs/>
+          <w:i/>
+          <w:iCs/>
+        </w:rPr>
+        <w:t xml:space="preserve"> </w:t>
+      </w:r>
+      <w:proofErr w:type="spellStart"/>
+      <w:r>
+        <w:rPr>
+          <w:rFonts w:ascii="Consolas" w:hAnsi="Consolas"/>
+          <w:b/>
+          <w:bCs/>
+          <w:i/>
+          <w:iCs/>
+        </w:rPr>
+        <w:t>systemctl</w:t>
+      </w:r>
+      <w:proofErr w:type="spellEnd"/>
+      <w:r>
+        <w:rPr>
+          <w:rFonts w:ascii="Consolas" w:hAnsi="Consolas"/>
+          <w:b/>
+          <w:bCs/>
+          <w:i/>
+          <w:iCs/>
+        </w:rPr>
+        <w:t xml:space="preserve"> </w:t>
+      </w:r>
+      <w:proofErr w:type="spellStart"/>
+      <w:r>
+        <w:rPr>
+          <w:rFonts w:ascii="Consolas" w:hAnsi="Consolas"/>
+          <w:b/>
+          <w:bCs/>
+          <w:i/>
+          <w:iCs/>
+        </w:rPr>
+        <w:t>enable</w:t>
+      </w:r>
+      <w:proofErr w:type="spellEnd"/>
+      <w:r>
+        <w:rPr>
+          <w:rFonts w:ascii="Consolas" w:hAnsi="Consolas"/>
+          <w:b/>
+          <w:bCs/>
+          <w:i/>
+          <w:iCs/>
+        </w:rPr>
+        <w:t xml:space="preserve"> --</w:t>
+      </w:r>
+      <w:proofErr w:type="spellStart"/>
+      <w:r>
+        <w:rPr>
+          <w:rFonts w:ascii="Consolas" w:hAnsi="Consolas"/>
+          <w:b/>
+          <w:bCs/>
+          <w:i/>
+          <w:iCs/>
+        </w:rPr>
+        <w:t>now</w:t>
+      </w:r>
+      <w:proofErr w:type="spellEnd"/>
+      <w:r>
+        <w:rPr>
+          <w:rFonts w:ascii="Consolas" w:hAnsi="Consolas"/>
+          <w:b/>
+          <w:bCs/>
+          <w:i/>
+          <w:iCs/>
+        </w:rPr>
+        <w:t xml:space="preserve"> </w:t>
+      </w:r>
+      <w:proofErr w:type="spellStart"/>
+      <w:r>
+        <w:rPr>
+          <w:rFonts w:ascii="Consolas" w:hAnsi="Consolas"/>
+          <w:b/>
+          <w:bCs/>
+          <w:i/>
+          <w:iCs/>
+        </w:rPr>
+        <w:t>crowdsec</w:t>
+      </w:r>
+      <w:proofErr w:type="spellEnd"/>
+    </w:p>
+    <w:p>
+      <w:pPr>
+        <w:pStyle w:val="MjTekst"/>
+      </w:pPr>
+    </w:p>
+    <w:p>
+      <w:pPr>
+        <w:pStyle w:val="Nagwek2"/>
+        <w:ind w:left="567" w:hanging="567"/>
+      </w:pPr>
+      <w:r>
         <w:t xml:space="preserve">Wstępna konfiguracja </w:t>
       </w:r>
       <w:proofErr w:type="spellStart"/>
@@ -5991,6 +7511,7 @@
           <w:iCs/>
           <w:lang w:val="en-US"/>
         </w:rPr>
+        <w:lastRenderedPageBreak/>
         <w:t>sudo</w:t>
       </w:r>
       <w:proofErr w:type="spellEnd"/>
@@ -6269,7 +7790,6 @@
         <w:pStyle w:val="MjTekst"/>
       </w:pPr>
       <w:r>
-        <w:lastRenderedPageBreak/>
         <w:t xml:space="preserve">Jeżeli chcemy testować </w:t>
       </w:r>
       <w:r>
@@ -6729,6 +8249,7 @@
         <w:pStyle w:val="MjTekst"/>
       </w:pPr>
       <w:r>
+        <w:lastRenderedPageBreak/>
         <w:t xml:space="preserve">Opis funkcjonalności ze </w:t>
       </w:r>
       <w:proofErr w:type="spellStart"/>
@@ -6737,13 +8258,7 @@
       </w:r>
       <w:proofErr w:type="spellEnd"/>
       <w:r>
-        <w:t xml:space="preserve"> z </w:t>
-      </w:r>
-      <w:r>
-        <w:t>najważniejszych</w:t>
-      </w:r>
-      <w:r>
-        <w:t xml:space="preserve"> fragmentów aplikacji</w:t>
+        <w:t xml:space="preserve"> z najważniejszych fragmentów aplikacji</w:t>
       </w:r>
     </w:p>
     <w:p>
@@ -6759,10 +8274,7 @@
         <w:pStyle w:val="MjTekst"/>
       </w:pPr>
       <w:r>
-        <w:t>O</w:t>
-      </w:r>
-      <w:r>
-        <w:t>pinie</w:t>
+        <w:t>Opinie</w:t>
       </w:r>
       <w:r>
         <w:t xml:space="preserve"> użytkowników</w:t>
@@ -6779,7 +8291,7 @@
       </w:pPr>
     </w:p>
     <w:sectPr>
-      <w:headerReference w:type="default" r:id="rId8"/>
+      <w:headerReference w:type="default" r:id="rId11"/>
       <w:pgSz w:w="12240" w:h="15840"/>
       <w:pgMar w:top="1276" w:right="1440" w:bottom="568" w:left="1440" w:header="709" w:footer="709" w:gutter="0"/>
       <w:cols w:space="708"/>
@@ -7871,6 +9383,119 @@
     </w:lvl>
   </w:abstractNum>
   <w:abstractNum w:abstractNumId="7" w15:restartNumberingAfterBreak="0">
+    <w:nsid w:val="3BB43414"/>
+    <w:multiLevelType w:val="multilevel"/>
+    <w:tmpl w:val="288CF30C"/>
+    <w:lvl w:ilvl="0">
+      <w:start w:val="1"/>
+      <w:numFmt w:val="decimal"/>
+      <w:lvlText w:val="%1."/>
+      <w:lvlJc w:val="left"/>
+      <w:pPr>
+        <w:tabs>
+          <w:tab w:val="num" w:pos="720"/>
+        </w:tabs>
+        <w:ind w:left="720" w:hanging="360"/>
+      </w:pPr>
+    </w:lvl>
+    <w:lvl w:ilvl="1" w:tentative="1">
+      <w:start w:val="1"/>
+      <w:numFmt w:val="decimal"/>
+      <w:lvlText w:val="%2."/>
+      <w:lvlJc w:val="left"/>
+      <w:pPr>
+        <w:tabs>
+          <w:tab w:val="num" w:pos="1440"/>
+        </w:tabs>
+        <w:ind w:left="1440" w:hanging="360"/>
+      </w:pPr>
+    </w:lvl>
+    <w:lvl w:ilvl="2" w:tentative="1">
+      <w:start w:val="1"/>
+      <w:numFmt w:val="decimal"/>
+      <w:lvlText w:val="%3."/>
+      <w:lvlJc w:val="left"/>
+      <w:pPr>
+        <w:tabs>
+          <w:tab w:val="num" w:pos="2160"/>
+        </w:tabs>
+        <w:ind w:left="2160" w:hanging="360"/>
+      </w:pPr>
+    </w:lvl>
+    <w:lvl w:ilvl="3" w:tentative="1">
+      <w:start w:val="1"/>
+      <w:numFmt w:val="decimal"/>
+      <w:lvlText w:val="%4."/>
+      <w:lvlJc w:val="left"/>
+      <w:pPr>
+        <w:tabs>
+          <w:tab w:val="num" w:pos="2880"/>
+        </w:tabs>
+        <w:ind w:left="2880" w:hanging="360"/>
+      </w:pPr>
+    </w:lvl>
+    <w:lvl w:ilvl="4" w:tentative="1">
+      <w:start w:val="1"/>
+      <w:numFmt w:val="decimal"/>
+      <w:lvlText w:val="%5."/>
+      <w:lvlJc w:val="left"/>
+      <w:pPr>
+        <w:tabs>
+          <w:tab w:val="num" w:pos="3600"/>
+        </w:tabs>
+        <w:ind w:left="3600" w:hanging="360"/>
+      </w:pPr>
+    </w:lvl>
+    <w:lvl w:ilvl="5" w:tentative="1">
+      <w:start w:val="1"/>
+      <w:numFmt w:val="decimal"/>
+      <w:lvlText w:val="%6."/>
+      <w:lvlJc w:val="left"/>
+      <w:pPr>
+        <w:tabs>
+          <w:tab w:val="num" w:pos="4320"/>
+        </w:tabs>
+        <w:ind w:left="4320" w:hanging="360"/>
+      </w:pPr>
+    </w:lvl>
+    <w:lvl w:ilvl="6" w:tentative="1">
+      <w:start w:val="1"/>
+      <w:numFmt w:val="decimal"/>
+      <w:lvlText w:val="%7."/>
+      <w:lvlJc w:val="left"/>
+      <w:pPr>
+        <w:tabs>
+          <w:tab w:val="num" w:pos="5040"/>
+        </w:tabs>
+        <w:ind w:left="5040" w:hanging="360"/>
+      </w:pPr>
+    </w:lvl>
+    <w:lvl w:ilvl="7" w:tentative="1">
+      <w:start w:val="1"/>
+      <w:numFmt w:val="decimal"/>
+      <w:lvlText w:val="%8."/>
+      <w:lvlJc w:val="left"/>
+      <w:pPr>
+        <w:tabs>
+          <w:tab w:val="num" w:pos="5760"/>
+        </w:tabs>
+        <w:ind w:left="5760" w:hanging="360"/>
+      </w:pPr>
+    </w:lvl>
+    <w:lvl w:ilvl="8" w:tentative="1">
+      <w:start w:val="1"/>
+      <w:numFmt w:val="decimal"/>
+      <w:lvlText w:val="%9."/>
+      <w:lvlJc w:val="left"/>
+      <w:pPr>
+        <w:tabs>
+          <w:tab w:val="num" w:pos="6480"/>
+        </w:tabs>
+        <w:ind w:left="6480" w:hanging="360"/>
+      </w:pPr>
+    </w:lvl>
+  </w:abstractNum>
+  <w:abstractNum w:abstractNumId="8" w15:restartNumberingAfterBreak="0">
     <w:nsid w:val="55CA78FC"/>
     <w:multiLevelType w:val="hybridMultilevel"/>
     <w:tmpl w:val="3BC8C6F0"/>
@@ -7983,7 +9608,7 @@
       </w:rPr>
     </w:lvl>
   </w:abstractNum>
-  <w:abstractNum w:abstractNumId="8" w15:restartNumberingAfterBreak="0">
+  <w:abstractNum w:abstractNumId="9" w15:restartNumberingAfterBreak="0">
     <w:nsid w:val="58C670EA"/>
     <w:multiLevelType w:val="hybridMultilevel"/>
     <w:tmpl w:val="0F7084FE"/>
@@ -8096,7 +9721,7 @@
       </w:rPr>
     </w:lvl>
   </w:abstractNum>
-  <w:abstractNum w:abstractNumId="9" w15:restartNumberingAfterBreak="0">
+  <w:abstractNum w:abstractNumId="10" w15:restartNumberingAfterBreak="0">
     <w:nsid w:val="64990B7E"/>
     <w:multiLevelType w:val="multilevel"/>
     <w:tmpl w:val="2DE62B4C"/>
@@ -8245,7 +9870,7 @@
       </w:rPr>
     </w:lvl>
   </w:abstractNum>
-  <w:abstractNum w:abstractNumId="10" w15:restartNumberingAfterBreak="0">
+  <w:abstractNum w:abstractNumId="11" w15:restartNumberingAfterBreak="0">
     <w:nsid w:val="723B0778"/>
     <w:multiLevelType w:val="multilevel"/>
     <w:tmpl w:val="8E2A56C0"/>
@@ -8394,7 +10019,7 @@
       </w:rPr>
     </w:lvl>
   </w:abstractNum>
-  <w:abstractNum w:abstractNumId="11" w15:restartNumberingAfterBreak="0">
+  <w:abstractNum w:abstractNumId="12" w15:restartNumberingAfterBreak="0">
     <w:nsid w:val="72EF121F"/>
     <w:multiLevelType w:val="multilevel"/>
     <w:tmpl w:val="C62030D2"/>
@@ -8543,7 +10168,156 @@
       </w:rPr>
     </w:lvl>
   </w:abstractNum>
-  <w:abstractNum w:abstractNumId="12" w15:restartNumberingAfterBreak="0">
+  <w:abstractNum w:abstractNumId="13" w15:restartNumberingAfterBreak="0">
+    <w:nsid w:val="769C0BE0"/>
+    <w:multiLevelType w:val="multilevel"/>
+    <w:tmpl w:val="8E68CB24"/>
+    <w:lvl w:ilvl="0">
+      <w:start w:val="1"/>
+      <w:numFmt w:val="bullet"/>
+      <w:lvlText w:val=""/>
+      <w:lvlJc w:val="left"/>
+      <w:pPr>
+        <w:tabs>
+          <w:tab w:val="num" w:pos="720"/>
+        </w:tabs>
+        <w:ind w:left="720" w:hanging="360"/>
+      </w:pPr>
+      <w:rPr>
+        <w:rFonts w:ascii="Symbol" w:hAnsi="Symbol" w:hint="default"/>
+        <w:sz w:val="20"/>
+      </w:rPr>
+    </w:lvl>
+    <w:lvl w:ilvl="1" w:tentative="1">
+      <w:start w:val="1"/>
+      <w:numFmt w:val="bullet"/>
+      <w:lvlText w:val="o"/>
+      <w:lvlJc w:val="left"/>
+      <w:pPr>
+        <w:tabs>
+          <w:tab w:val="num" w:pos="1440"/>
+        </w:tabs>
+        <w:ind w:left="1440" w:hanging="360"/>
+      </w:pPr>
+      <w:rPr>
+        <w:rFonts w:ascii="Courier New" w:hAnsi="Courier New" w:hint="default"/>
+        <w:sz w:val="20"/>
+      </w:rPr>
+    </w:lvl>
+    <w:lvl w:ilvl="2" w:tentative="1">
+      <w:start w:val="1"/>
+      <w:numFmt w:val="bullet"/>
+      <w:lvlText w:val=""/>
+      <w:lvlJc w:val="left"/>
+      <w:pPr>
+        <w:tabs>
+          <w:tab w:val="num" w:pos="2160"/>
+        </w:tabs>
+        <w:ind w:left="2160" w:hanging="360"/>
+      </w:pPr>
+      <w:rPr>
+        <w:rFonts w:ascii="Wingdings" w:hAnsi="Wingdings" w:hint="default"/>
+        <w:sz w:val="20"/>
+      </w:rPr>
+    </w:lvl>
+    <w:lvl w:ilvl="3" w:tentative="1">
+      <w:start w:val="1"/>
+      <w:numFmt w:val="bullet"/>
+      <w:lvlText w:val=""/>
+      <w:lvlJc w:val="left"/>
+      <w:pPr>
+        <w:tabs>
+          <w:tab w:val="num" w:pos="2880"/>
+        </w:tabs>
+        <w:ind w:left="2880" w:hanging="360"/>
+      </w:pPr>
+      <w:rPr>
+        <w:rFonts w:ascii="Wingdings" w:hAnsi="Wingdings" w:hint="default"/>
+        <w:sz w:val="20"/>
+      </w:rPr>
+    </w:lvl>
+    <w:lvl w:ilvl="4" w:tentative="1">
+      <w:start w:val="1"/>
+      <w:numFmt w:val="bullet"/>
+      <w:lvlText w:val=""/>
+      <w:lvlJc w:val="left"/>
+      <w:pPr>
+        <w:tabs>
+          <w:tab w:val="num" w:pos="3600"/>
+        </w:tabs>
+        <w:ind w:left="3600" w:hanging="360"/>
+      </w:pPr>
+      <w:rPr>
+        <w:rFonts w:ascii="Wingdings" w:hAnsi="Wingdings" w:hint="default"/>
+        <w:sz w:val="20"/>
+      </w:rPr>
+    </w:lvl>
+    <w:lvl w:ilvl="5" w:tentative="1">
+      <w:start w:val="1"/>
+      <w:numFmt w:val="bullet"/>
+      <w:lvlText w:val=""/>
+      <w:lvlJc w:val="left"/>
+      <w:pPr>
+        <w:tabs>
+          <w:tab w:val="num" w:pos="4320"/>
+        </w:tabs>
+        <w:ind w:left="4320" w:hanging="360"/>
+      </w:pPr>
+      <w:rPr>
+        <w:rFonts w:ascii="Wingdings" w:hAnsi="Wingdings" w:hint="default"/>
+        <w:sz w:val="20"/>
+      </w:rPr>
+    </w:lvl>
+    <w:lvl w:ilvl="6" w:tentative="1">
+      <w:start w:val="1"/>
+      <w:numFmt w:val="bullet"/>
+      <w:lvlText w:val=""/>
+      <w:lvlJc w:val="left"/>
+      <w:pPr>
+        <w:tabs>
+          <w:tab w:val="num" w:pos="5040"/>
+        </w:tabs>
+        <w:ind w:left="5040" w:hanging="360"/>
+      </w:pPr>
+      <w:rPr>
+        <w:rFonts w:ascii="Wingdings" w:hAnsi="Wingdings" w:hint="default"/>
+        <w:sz w:val="20"/>
+      </w:rPr>
+    </w:lvl>
+    <w:lvl w:ilvl="7" w:tentative="1">
+      <w:start w:val="1"/>
+      <w:numFmt w:val="bullet"/>
+      <w:lvlText w:val=""/>
+      <w:lvlJc w:val="left"/>
+      <w:pPr>
+        <w:tabs>
+          <w:tab w:val="num" w:pos="5760"/>
+        </w:tabs>
+        <w:ind w:left="5760" w:hanging="360"/>
+      </w:pPr>
+      <w:rPr>
+        <w:rFonts w:ascii="Wingdings" w:hAnsi="Wingdings" w:hint="default"/>
+        <w:sz w:val="20"/>
+      </w:rPr>
+    </w:lvl>
+    <w:lvl w:ilvl="8" w:tentative="1">
+      <w:start w:val="1"/>
+      <w:numFmt w:val="bullet"/>
+      <w:lvlText w:val=""/>
+      <w:lvlJc w:val="left"/>
+      <w:pPr>
+        <w:tabs>
+          <w:tab w:val="num" w:pos="6480"/>
+        </w:tabs>
+        <w:ind w:left="6480" w:hanging="360"/>
+      </w:pPr>
+      <w:rPr>
+        <w:rFonts w:ascii="Wingdings" w:hAnsi="Wingdings" w:hint="default"/>
+        <w:sz w:val="20"/>
+      </w:rPr>
+    </w:lvl>
+  </w:abstractNum>
+  <w:abstractNum w:abstractNumId="14" w15:restartNumberingAfterBreak="0">
     <w:nsid w:val="76CC4A16"/>
     <w:multiLevelType w:val="multilevel"/>
     <w:tmpl w:val="D206E244"/>
@@ -8696,7 +10470,7 @@
     <w:abstractNumId w:val="0"/>
   </w:num>
   <w:num w:numId="2" w16cid:durableId="755126669">
-    <w:abstractNumId w:val="8"/>
+    <w:abstractNumId w:val="9"/>
   </w:num>
   <w:num w:numId="3" w16cid:durableId="785654883">
     <w:abstractNumId w:val="6"/>
@@ -8705,10 +10479,10 @@
     <w:abstractNumId w:val="5"/>
   </w:num>
   <w:num w:numId="5" w16cid:durableId="805586723">
-    <w:abstractNumId w:val="10"/>
+    <w:abstractNumId w:val="11"/>
   </w:num>
   <w:num w:numId="6" w16cid:durableId="943616004">
-    <w:abstractNumId w:val="9"/>
+    <w:abstractNumId w:val="10"/>
   </w:num>
   <w:num w:numId="7" w16cid:durableId="980111088">
     <w:abstractNumId w:val="4"/>
@@ -8717,19 +10491,25 @@
     <w:abstractNumId w:val="3"/>
   </w:num>
   <w:num w:numId="9" w16cid:durableId="1902907472">
-    <w:abstractNumId w:val="12"/>
+    <w:abstractNumId w:val="14"/>
   </w:num>
   <w:num w:numId="10" w16cid:durableId="732579227">
-    <w:abstractNumId w:val="11"/>
+    <w:abstractNumId w:val="12"/>
   </w:num>
   <w:num w:numId="11" w16cid:durableId="1416589485">
     <w:abstractNumId w:val="2"/>
   </w:num>
   <w:num w:numId="12" w16cid:durableId="787547289">
-    <w:abstractNumId w:val="7"/>
+    <w:abstractNumId w:val="8"/>
   </w:num>
   <w:num w:numId="13" w16cid:durableId="2053379063">
     <w:abstractNumId w:val="1"/>
+  </w:num>
+  <w:num w:numId="14" w16cid:durableId="1653216591">
+    <w:abstractNumId w:val="7"/>
+  </w:num>
+  <w:num w:numId="15" w16cid:durableId="1684625367">
+    <w:abstractNumId w:val="13"/>
   </w:num>
   <w:numIdMacAtCleanup w:val="13"/>
 </w:numbering>

</xml_diff>

<commit_message>
Dodano kilka zdjęć i diagramów oraz poprawiono niektóre akapity
Zostało dodać zdjęcia do funkcjonalności, konfiguracji i dopisać akapit z testowaniem
</commit_message>
<xml_diff>
--- a/Opis_programu_CrowdSec.docx
+++ b/Opis_programu_CrowdSec.docx
@@ -2382,6 +2382,8 @@
       <w:proofErr w:type="spellStart"/>
       <w:r>
         <w:rPr>
+          <w:b/>
+          <w:bCs/>
           <w:i/>
           <w:iCs/>
         </w:rPr>
@@ -2390,6 +2392,8 @@
       <w:proofErr w:type="spellEnd"/>
       <w:r>
         <w:rPr>
+          <w:b/>
+          <w:bCs/>
           <w:i/>
           <w:iCs/>
         </w:rPr>
@@ -2398,6 +2402,8 @@
       <w:proofErr w:type="spellStart"/>
       <w:r>
         <w:rPr>
+          <w:b/>
+          <w:bCs/>
           <w:i/>
           <w:iCs/>
         </w:rPr>
@@ -2406,6 +2412,8 @@
       <w:proofErr w:type="spellEnd"/>
       <w:r>
         <w:rPr>
+          <w:b/>
+          <w:bCs/>
           <w:i/>
           <w:iCs/>
         </w:rPr>
@@ -2414,6 +2422,8 @@
       <w:proofErr w:type="spellStart"/>
       <w:r>
         <w:rPr>
+          <w:b/>
+          <w:bCs/>
           <w:i/>
           <w:iCs/>
         </w:rPr>
@@ -2617,9 +2627,28 @@
     </w:p>
     <w:p>
       <w:pPr>
-        <w:pStyle w:val="MjTekst"/>
-      </w:pPr>
-      <w:r>
+        <w:rPr>
+          <w:b/>
+          <w:bCs/>
+          <w:sz w:val="24"/>
+          <w:szCs w:val="24"/>
+          <w:lang w:val="pl-PL"/>
+        </w:rPr>
+      </w:pPr>
+      <w:r>
+        <w:rPr>
+          <w:b/>
+          <w:bCs/>
+        </w:rPr>
+        <w:br w:type="page"/>
+      </w:r>
+    </w:p>
+    <w:p>
+      <w:pPr>
+        <w:pStyle w:val="MjTekst"/>
+      </w:pPr>
+      <w:r>
+        <w:lastRenderedPageBreak/>
         <w:t>Dzięki open-</w:t>
       </w:r>
       <w:proofErr w:type="spellStart"/>
@@ -2636,7 +2665,13 @@
       </w:r>
       <w:proofErr w:type="spellEnd"/>
       <w:r>
-        <w:t xml:space="preserve"> stale ewoluuje, dodając nowe funkcje, ulepszenia oraz lepsze mechanizmy detekcji i korelacji zdarzeń. W ciągu kilku lat projekt przekształcił się w globalną sieć </w:t>
+        <w:t xml:space="preserve"> stale ewoluuje, dodając nowe funkcje, ulepszenia oraz lepsze mechanizmy detekcji i</w:t>
+      </w:r>
+      <w:r>
+        <w:t> </w:t>
+      </w:r>
+      <w:r>
+        <w:t xml:space="preserve">korelacji zdarzeń. W ciągu kilku lat projekt przekształcił się w globalną sieć </w:t>
       </w:r>
       <w:proofErr w:type="spellStart"/>
       <w:r>
@@ -2644,15 +2679,20 @@
       </w:r>
       <w:proofErr w:type="spellEnd"/>
       <w:r>
-        <w:t>, w której użytkownicy wzajemnie chronią się przed zagrożeniami, współdzieląc reputację adresów IP i informacje o nowych wektorach ataku.</w:t>
-      </w:r>
-    </w:p>
-    <w:p>
-      <w:pPr>
-        <w:pStyle w:val="MjTekst"/>
-      </w:pPr>
-      <w:r>
-        <w:lastRenderedPageBreak/>
+        <w:t>, w której użytkownicy wzajemnie chronią się przed zagrożeniami, współdzieląc reputację adresów IP i</w:t>
+      </w:r>
+      <w:r>
+        <w:t> </w:t>
+      </w:r>
+      <w:r>
+        <w:t>informacje o nowych wektorach ataku.</w:t>
+      </w:r>
+    </w:p>
+    <w:p>
+      <w:pPr>
+        <w:pStyle w:val="MjTekst"/>
+      </w:pPr>
+      <w:r>
         <w:t xml:space="preserve">W 2025 roku społeczność </w:t>
       </w:r>
       <w:proofErr w:type="spellStart"/>
@@ -2671,6 +2711,61 @@
       <w:r>
         <w:t>.</w:t>
       </w:r>
+    </w:p>
+    <w:p>
+      <w:pPr>
+        <w:pStyle w:val="MjTekst"/>
+      </w:pPr>
+      <w:r>
+        <w:drawing>
+          <wp:inline distT="0" distB="0" distL="0" distR="0" wp14:anchorId="3252DBEE" wp14:editId="11458DD5">
+            <wp:extent cx="5943600" cy="1526540"/>
+            <wp:effectExtent l="0" t="0" r="0" b="0"/>
+            <wp:docPr id="679801203" name="Obraz 1" descr="Obraz zawierający tekst, Czcionka, zrzut ekranu, Grafika&#10;&#10;Zawartość wygenerowana przez sztuczną inteligencję może być niepoprawna."/>
+            <wp:cNvGraphicFramePr>
+              <a:graphicFrameLocks xmlns:a="http://schemas.openxmlformats.org/drawingml/2006/main" noChangeAspect="1"/>
+            </wp:cNvGraphicFramePr>
+            <a:graphic xmlns:a="http://schemas.openxmlformats.org/drawingml/2006/main">
+              <a:graphicData uri="http://schemas.openxmlformats.org/drawingml/2006/picture">
+                <pic:pic xmlns:pic="http://schemas.openxmlformats.org/drawingml/2006/picture">
+                  <pic:nvPicPr>
+                    <pic:cNvPr id="679801203" name="Obraz 1" descr="Obraz zawierający tekst, Czcionka, zrzut ekranu, Grafika&#10;&#10;Zawartość wygenerowana przez sztuczną inteligencję może być niepoprawna."/>
+                    <pic:cNvPicPr/>
+                  </pic:nvPicPr>
+                  <pic:blipFill>
+                    <a:blip r:embed="rId8"/>
+                    <a:stretch>
+                      <a:fillRect/>
+                    </a:stretch>
+                  </pic:blipFill>
+                  <pic:spPr>
+                    <a:xfrm>
+                      <a:off x="0" y="0"/>
+                      <a:ext cx="5943600" cy="1526540"/>
+                    </a:xfrm>
+                    <a:prstGeom prst="rect">
+                      <a:avLst/>
+                    </a:prstGeom>
+                  </pic:spPr>
+                </pic:pic>
+              </a:graphicData>
+            </a:graphic>
+          </wp:inline>
+        </w:drawing>
+      </w:r>
+    </w:p>
+    <w:p>
+      <w:pPr>
+        <w:pStyle w:val="PodpisObrazka"/>
+      </w:pPr>
+      <w:r>
+        <w:t xml:space="preserve">Statystyki wykorzystania programu prezentowane przez twórców </w:t>
+      </w:r>
+      <w:proofErr w:type="spellStart"/>
+      <w:r>
+        <w:t>CrowdSec</w:t>
+      </w:r>
+      <w:proofErr w:type="spellEnd"/>
     </w:p>
     <w:p>
       <w:pPr>
@@ -2706,11 +2801,22 @@
       </w:r>
       <w:proofErr w:type="spellStart"/>
       <w:r>
+        <w:rPr>
+          <w:b/>
+          <w:bCs/>
+        </w:rPr>
         <w:t>CrowdSec</w:t>
       </w:r>
       <w:proofErr w:type="spellEnd"/>
       <w:r>
-        <w:t xml:space="preserve"> Agent – darmowy, open-</w:t>
+        <w:rPr>
+          <w:b/>
+          <w:bCs/>
+        </w:rPr>
+        <w:t xml:space="preserve"> Agent</w:t>
+      </w:r>
+      <w:r>
+        <w:t xml:space="preserve"> – darmowy, open-</w:t>
       </w:r>
       <w:proofErr w:type="spellStart"/>
       <w:r>
@@ -2723,6 +2829,8 @@
       <w:proofErr w:type="spellStart"/>
       <w:r>
         <w:rPr>
+          <w:b/>
+          <w:bCs/>
           <w:i/>
           <w:iCs/>
         </w:rPr>
@@ -2731,6 +2839,8 @@
       <w:proofErr w:type="spellEnd"/>
       <w:r>
         <w:rPr>
+          <w:b/>
+          <w:bCs/>
           <w:i/>
           <w:iCs/>
         </w:rPr>
@@ -2739,6 +2849,8 @@
       <w:proofErr w:type="spellStart"/>
       <w:r>
         <w:rPr>
+          <w:b/>
+          <w:bCs/>
           <w:i/>
           <w:iCs/>
         </w:rPr>
@@ -2878,6 +2990,63 @@
       <w:r>
         <w:t>administratorów małych serwerów, jak i wśród dużych firm oraz dostawców usług chmurowych.</w:t>
       </w:r>
+    </w:p>
+    <w:p>
+      <w:pPr>
+        <w:pStyle w:val="MjTekst"/>
+        <w:jc w:val="center"/>
+      </w:pPr>
+      <w:r>
+        <w:lastRenderedPageBreak/>
+        <w:drawing>
+          <wp:inline distT="0" distB="0" distL="0" distR="0" wp14:anchorId="2EEEDB2C" wp14:editId="068500E7">
+            <wp:extent cx="5943600" cy="1801495"/>
+            <wp:effectExtent l="0" t="0" r="0" b="8255"/>
+            <wp:docPr id="566497145" name="Obraz 1" descr="Obraz zawierający tekst, Czcionka, diagram, linia&#10;&#10;Zawartość wygenerowana przez sztuczną inteligencję może być niepoprawna."/>
+            <wp:cNvGraphicFramePr>
+              <a:graphicFrameLocks xmlns:a="http://schemas.openxmlformats.org/drawingml/2006/main" noChangeAspect="1"/>
+            </wp:cNvGraphicFramePr>
+            <a:graphic xmlns:a="http://schemas.openxmlformats.org/drawingml/2006/main">
+              <a:graphicData uri="http://schemas.openxmlformats.org/drawingml/2006/picture">
+                <pic:pic xmlns:pic="http://schemas.openxmlformats.org/drawingml/2006/picture">
+                  <pic:nvPicPr>
+                    <pic:cNvPr id="566497145" name="Obraz 1" descr="Obraz zawierający tekst, Czcionka, diagram, linia&#10;&#10;Zawartość wygenerowana przez sztuczną inteligencję może być niepoprawna."/>
+                    <pic:cNvPicPr/>
+                  </pic:nvPicPr>
+                  <pic:blipFill>
+                    <a:blip r:embed="rId9"/>
+                    <a:stretch>
+                      <a:fillRect/>
+                    </a:stretch>
+                  </pic:blipFill>
+                  <pic:spPr>
+                    <a:xfrm>
+                      <a:off x="0" y="0"/>
+                      <a:ext cx="5943600" cy="1801495"/>
+                    </a:xfrm>
+                    <a:prstGeom prst="rect">
+                      <a:avLst/>
+                    </a:prstGeom>
+                  </pic:spPr>
+                </pic:pic>
+              </a:graphicData>
+            </a:graphic>
+          </wp:inline>
+        </w:drawing>
+      </w:r>
+    </w:p>
+    <w:p>
+      <w:pPr>
+        <w:pStyle w:val="PodpisObrazka"/>
+      </w:pPr>
+      <w:r>
+        <w:t xml:space="preserve">Duże firmy, które zaufały </w:t>
+      </w:r>
+      <w:proofErr w:type="spellStart"/>
+      <w:r>
+        <w:t>CrowdSec</w:t>
+      </w:r>
+      <w:proofErr w:type="spellEnd"/>
     </w:p>
     <w:p>
       <w:pPr>
@@ -3011,6 +3180,8 @@
       <w:proofErr w:type="spellStart"/>
       <w:r>
         <w:rPr>
+          <w:b/>
+          <w:bCs/>
           <w:i/>
           <w:iCs/>
         </w:rPr>
@@ -3047,6 +3218,8 @@
       <w:proofErr w:type="spellStart"/>
       <w:r>
         <w:rPr>
+          <w:b/>
+          <w:bCs/>
           <w:i/>
           <w:iCs/>
         </w:rPr>
@@ -3054,7 +3227,109 @@
       </w:r>
       <w:proofErr w:type="spellEnd"/>
       <w:r>
-        <w:t xml:space="preserve"> – decyzje o zablokowaniu podejrzanego adresu IP.</w:t>
+        <w:rPr>
+          <w:b/>
+          <w:bCs/>
+        </w:rPr>
+        <w:t xml:space="preserve"> </w:t>
+      </w:r>
+      <w:r>
+        <w:t>– decyzje o zablokowaniu podejrzanego adresu IP.</w:t>
+      </w:r>
+    </w:p>
+    <w:p>
+      <w:pPr>
+        <w:pStyle w:val="MjTekst"/>
+      </w:pPr>
+      <w:r>
+        <w:t xml:space="preserve">Za wdrożenie tych decyzji odpowiadają </w:t>
+      </w:r>
+      <w:proofErr w:type="spellStart"/>
+      <w:r>
+        <w:rPr>
+          <w:b/>
+          <w:bCs/>
+        </w:rPr>
+        <w:t>bouncery</w:t>
+      </w:r>
+      <w:proofErr w:type="spellEnd"/>
+      <w:r>
+        <w:t xml:space="preserve">, które </w:t>
+      </w:r>
+      <w:r>
+        <w:t xml:space="preserve">stanowią </w:t>
+      </w:r>
+      <w:r>
+        <w:t xml:space="preserve">kluczowy element wykonawczy architektury </w:t>
+      </w:r>
+      <w:proofErr w:type="spellStart"/>
+      <w:r>
+        <w:t>CrowdSec</w:t>
+      </w:r>
+      <w:proofErr w:type="spellEnd"/>
+      <w:r>
+        <w:t xml:space="preserve"> — to one realizują decyzje podjęte przez agenta, np. blokując niepożądany ruch. Komunikacja między agentem a </w:t>
+      </w:r>
+      <w:proofErr w:type="spellStart"/>
+      <w:r>
+        <w:t>bouncerami</w:t>
+      </w:r>
+      <w:proofErr w:type="spellEnd"/>
+      <w:r>
+        <w:t xml:space="preserve"> odbywa się przez </w:t>
+      </w:r>
+      <w:proofErr w:type="spellStart"/>
+      <w:r>
+        <w:rPr>
+          <w:b/>
+          <w:bCs/>
+        </w:rPr>
+        <w:t>Local</w:t>
+      </w:r>
+      <w:proofErr w:type="spellEnd"/>
+      <w:r>
+        <w:rPr>
+          <w:b/>
+          <w:bCs/>
+        </w:rPr>
+        <w:t xml:space="preserve"> API</w:t>
+      </w:r>
+      <w:r>
+        <w:t xml:space="preserve">, najczęściej wystawione jako lokalny serwer REST HTTP (domyślnie na porcie 8080) lub przez </w:t>
+      </w:r>
+      <w:proofErr w:type="spellStart"/>
+      <w:r>
+        <w:t>socket</w:t>
+      </w:r>
+      <w:proofErr w:type="spellEnd"/>
+      <w:r>
+        <w:t xml:space="preserve"> Unix. Agent publikuje decyzje w formacie JSON, a </w:t>
+      </w:r>
+      <w:proofErr w:type="spellStart"/>
+      <w:r>
+        <w:t>bouncery</w:t>
+      </w:r>
+      <w:proofErr w:type="spellEnd"/>
+      <w:r>
+        <w:t xml:space="preserve"> cyklicznie odpyt</w:t>
+      </w:r>
+      <w:r>
+        <w:t>u</w:t>
+      </w:r>
+      <w:r>
+        <w:t>ją API w celu pobrania aktualnych decyzji.</w:t>
+      </w:r>
+    </w:p>
+    <w:p>
+      <w:pPr>
+        <w:rPr>
+          <w:sz w:val="24"/>
+          <w:szCs w:val="24"/>
+          <w:lang w:val="pl-PL"/>
+        </w:rPr>
+      </w:pPr>
+      <w:r>
+        <w:br w:type="page"/>
       </w:r>
     </w:p>
     <w:p>
@@ -3063,91 +3338,6 @@
       </w:pPr>
       <w:r>
         <w:lastRenderedPageBreak/>
-        <w:t xml:space="preserve">Za wdrożenie tych decyzji odpowiadają </w:t>
-      </w:r>
-      <w:proofErr w:type="spellStart"/>
-      <w:r>
-        <w:rPr>
-          <w:b/>
-          <w:bCs/>
-        </w:rPr>
-        <w:t>bouncery</w:t>
-      </w:r>
-      <w:proofErr w:type="spellEnd"/>
-      <w:r>
-        <w:t xml:space="preserve">, które </w:t>
-      </w:r>
-      <w:r>
-        <w:t xml:space="preserve">stanowią </w:t>
-      </w:r>
-      <w:r>
-        <w:t xml:space="preserve">kluczowy element wykonawczy architektury </w:t>
-      </w:r>
-      <w:proofErr w:type="spellStart"/>
-      <w:r>
-        <w:t>CrowdSec</w:t>
-      </w:r>
-      <w:proofErr w:type="spellEnd"/>
-      <w:r>
-        <w:t xml:space="preserve"> — to one realizują decyzje podjęte przez agenta, np. blokując niepożądany ruch. Komunikacja między agentem a </w:t>
-      </w:r>
-      <w:proofErr w:type="spellStart"/>
-      <w:r>
-        <w:t>bouncerami</w:t>
-      </w:r>
-      <w:proofErr w:type="spellEnd"/>
-      <w:r>
-        <w:t xml:space="preserve"> odbywa się przez </w:t>
-      </w:r>
-      <w:proofErr w:type="spellStart"/>
-      <w:r>
-        <w:rPr>
-          <w:b/>
-          <w:bCs/>
-        </w:rPr>
-        <w:t>Local</w:t>
-      </w:r>
-      <w:proofErr w:type="spellEnd"/>
-      <w:r>
-        <w:rPr>
-          <w:b/>
-          <w:bCs/>
-        </w:rPr>
-        <w:t xml:space="preserve"> API</w:t>
-      </w:r>
-      <w:r>
-        <w:t xml:space="preserve">, najczęściej wystawione jako lokalny serwer REST HTTP (domyślnie na porcie 8080) lub przez </w:t>
-      </w:r>
-      <w:proofErr w:type="spellStart"/>
-      <w:r>
-        <w:t>socket</w:t>
-      </w:r>
-      <w:proofErr w:type="spellEnd"/>
-      <w:r>
-        <w:t xml:space="preserve"> Unix. Agent publikuje decyzje w formacie JSON, a </w:t>
-      </w:r>
-      <w:proofErr w:type="spellStart"/>
-      <w:r>
-        <w:t>bouncery</w:t>
-      </w:r>
-      <w:proofErr w:type="spellEnd"/>
-      <w:r>
-        <w:t xml:space="preserve"> cyklicznie </w:t>
-      </w:r>
-      <w:proofErr w:type="spellStart"/>
-      <w:r>
-        <w:t>odpytywają</w:t>
-      </w:r>
-      <w:proofErr w:type="spellEnd"/>
-      <w:r>
-        <w:t xml:space="preserve"> API w celu pobrania aktualnych decyzji.</w:t>
-      </w:r>
-    </w:p>
-    <w:p>
-      <w:pPr>
-        <w:pStyle w:val="MjTekst"/>
-      </w:pPr>
-      <w:r>
         <w:t xml:space="preserve">Istnieje wiele typów </w:t>
       </w:r>
       <w:proofErr w:type="spellStart"/>
@@ -3332,7 +3522,13 @@
       </w:r>
       <w:proofErr w:type="spellEnd"/>
       <w:r>
-        <w:t xml:space="preserve">, które integrują się z aplikacjami własnymi, mogą być zaimplementowane w dowolnym języku programowania dzięki udostępnionemu protokołowi REST i SDK (np. </w:t>
+        <w:t>, które integrują się z aplikacjami własnymi, mogą być zaimplementowane w</w:t>
+      </w:r>
+      <w:r>
+        <w:t> </w:t>
+      </w:r>
+      <w:r>
+        <w:t xml:space="preserve">dowolnym języku programowania dzięki udostępnionemu protokołowi REST i SDK (np. </w:t>
       </w:r>
       <w:proofErr w:type="spellStart"/>
       <w:r>
@@ -3379,31 +3575,59 @@
       </w:r>
       <w:proofErr w:type="spellStart"/>
       <w:r>
+        <w:rPr>
+          <w:b/>
+          <w:bCs/>
+        </w:rPr>
         <w:t>Community</w:t>
       </w:r>
       <w:proofErr w:type="spellEnd"/>
       <w:r>
+        <w:rPr>
+          <w:b/>
+          <w:bCs/>
+        </w:rPr>
         <w:t xml:space="preserve"> </w:t>
       </w:r>
       <w:proofErr w:type="spellStart"/>
       <w:r>
+        <w:rPr>
+          <w:b/>
+          <w:bCs/>
+        </w:rPr>
         <w:t>Threat</w:t>
       </w:r>
       <w:proofErr w:type="spellEnd"/>
       <w:r>
+        <w:rPr>
+          <w:b/>
+          <w:bCs/>
+        </w:rPr>
         <w:t xml:space="preserve"> </w:t>
       </w:r>
       <w:proofErr w:type="spellStart"/>
       <w:r>
+        <w:rPr>
+          <w:b/>
+          <w:bCs/>
+        </w:rPr>
         <w:t>Intelligence</w:t>
       </w:r>
       <w:proofErr w:type="spellEnd"/>
       <w:r>
-        <w:t xml:space="preserve"> (CTI). Użytkownicy mogą dobrowolnie przesyłać informacje o zidentyfikowanych adresach IP, które są agregowane, analizowane i redystrybuowane w postaci globalnych list zagrożeń (</w:t>
-      </w:r>
-      <w:proofErr w:type="spellStart"/>
-      <w:r>
-        <w:rPr>
+        <w:t xml:space="preserve"> (CTI). Użytkownicy mogą dobrowolnie przesyłać informacje o</w:t>
+      </w:r>
+      <w:r>
+        <w:t> </w:t>
+      </w:r>
+      <w:r>
+        <w:t>zidentyfikowanych adresach IP, które są agregowane, analizowane i redystrybuowane w postaci globalnych list zagrożeń (</w:t>
+      </w:r>
+      <w:proofErr w:type="spellStart"/>
+      <w:r>
+        <w:rPr>
+          <w:b/>
+          <w:bCs/>
           <w:i/>
           <w:iCs/>
         </w:rPr>
@@ -3417,18 +3641,12 @@
     <w:p>
       <w:pPr>
         <w:pStyle w:val="MjTekst"/>
-      </w:pPr>
-    </w:p>
-    <w:p>
-      <w:pPr>
-        <w:pStyle w:val="MjTekst"/>
         <w:jc w:val="center"/>
       </w:pPr>
       <w:r>
         <w:rPr>
           <w:noProof/>
         </w:rPr>
-        <w:lastRenderedPageBreak/>
         <w:drawing>
           <wp:inline distT="0" distB="0" distL="0" distR="0" wp14:anchorId="1FBF2190" wp14:editId="02774791">
             <wp:extent cx="5495925" cy="3807220"/>
@@ -3447,7 +3665,7 @@
                     </pic:cNvPicPr>
                   </pic:nvPicPr>
                   <pic:blipFill>
-                    <a:blip r:embed="rId8">
+                    <a:blip r:embed="rId10">
                       <a:extLst>
                         <a:ext uri="{28A0092B-C50C-407E-A947-70E740481C1C}">
                           <a14:useLocalDpi xmlns:a14="http://schemas.microsoft.com/office/drawing/2010/main" val="0"/>
@@ -3491,16 +3709,408 @@
         <w:t>CrowdSec</w:t>
       </w:r>
       <w:proofErr w:type="spellEnd"/>
+      <w:r>
+        <w:br w:type="page"/>
+      </w:r>
     </w:p>
     <w:p>
       <w:pPr>
         <w:pStyle w:val="Nagwek1"/>
       </w:pPr>
-      <w:bookmarkStart w:id="5" w:name="_Toc197456432"/>
-      <w:r>
+      <w:bookmarkStart w:id="5" w:name="_Toc197456436"/>
+      <w:r>
+        <w:lastRenderedPageBreak/>
+        <w:t xml:space="preserve">Identyfikacja </w:t>
+      </w:r>
+      <w:r>
+        <w:t xml:space="preserve">i reagowanie na </w:t>
+      </w:r>
+      <w:r>
+        <w:t>zagroże</w:t>
+      </w:r>
+      <w:r>
+        <w:t>nia</w:t>
+      </w:r>
+      <w:bookmarkEnd w:id="5"/>
+    </w:p>
+    <w:p>
+      <w:pPr>
+        <w:pStyle w:val="MjTekst"/>
+      </w:pPr>
+      <w:proofErr w:type="spellStart"/>
+      <w:r>
+        <w:t>CrowdSec</w:t>
+      </w:r>
+      <w:proofErr w:type="spellEnd"/>
+      <w:r>
+        <w:t xml:space="preserve"> wykorzystuje zaawansowany mechanizm analizy logów oparty na </w:t>
+      </w:r>
+      <w:proofErr w:type="spellStart"/>
+      <w:r>
+        <w:rPr>
+          <w:b/>
+          <w:bCs/>
+        </w:rPr>
+        <w:t>parserach</w:t>
+      </w:r>
+      <w:proofErr w:type="spellEnd"/>
+      <w:r>
+        <w:t xml:space="preserve"> i</w:t>
+      </w:r>
+      <w:r>
+        <w:t> </w:t>
+      </w:r>
+      <w:r>
+        <w:rPr>
+          <w:b/>
+          <w:bCs/>
+        </w:rPr>
+        <w:t>scenariuszach detekcji</w:t>
+      </w:r>
+      <w:r>
+        <w:t xml:space="preserve">, aby w czasie rzeczywistym identyfikować potencjalne zagrożenia. Podstawą działania systemu jest tzw. </w:t>
+      </w:r>
+      <w:r>
+        <w:rPr>
+          <w:b/>
+          <w:bCs/>
+        </w:rPr>
+        <w:t>silnik decyzyjny</w:t>
+      </w:r>
+      <w:r>
+        <w:t xml:space="preserve"> (</w:t>
+      </w:r>
+      <w:proofErr w:type="spellStart"/>
+      <w:r>
+        <w:rPr>
+          <w:i/>
+          <w:iCs/>
+        </w:rPr>
+        <w:t>Decision</w:t>
+      </w:r>
+      <w:proofErr w:type="spellEnd"/>
+      <w:r>
+        <w:rPr>
+          <w:i/>
+          <w:iCs/>
+        </w:rPr>
+        <w:t xml:space="preserve"> Engine</w:t>
+      </w:r>
+      <w:r>
+        <w:t xml:space="preserve">), który analizuje zachowania użytkowników i ruch sieciowy na podstawie wcześniej zdefiniowanych reguł. Logi pochodzące z systemów operacyjnych, serwerów aplikacyjnych, zapór sieciowych czy usług chmurowych są przetwarzane przez </w:t>
+      </w:r>
+      <w:r>
+        <w:rPr>
+          <w:b/>
+          <w:bCs/>
+        </w:rPr>
+        <w:t>agenta</w:t>
+      </w:r>
+      <w:r>
+        <w:t xml:space="preserve"> </w:t>
+      </w:r>
+      <w:proofErr w:type="spellStart"/>
+      <w:r>
+        <w:t>CrowdSec</w:t>
+      </w:r>
+      <w:proofErr w:type="spellEnd"/>
+      <w:r>
+        <w:t xml:space="preserve">, który za pomocą </w:t>
+      </w:r>
+      <w:proofErr w:type="spellStart"/>
+      <w:r>
+        <w:t>parserów</w:t>
+      </w:r>
+      <w:proofErr w:type="spellEnd"/>
+      <w:r>
+        <w:t xml:space="preserve"> dopasowuje dane do znanych </w:t>
+      </w:r>
+      <w:r>
+        <w:rPr>
+          <w:b/>
+          <w:bCs/>
+        </w:rPr>
+        <w:t>wzorców ataków</w:t>
+      </w:r>
+      <w:r>
+        <w:t xml:space="preserve">, takich jak </w:t>
+      </w:r>
+      <w:proofErr w:type="spellStart"/>
+      <w:r>
+        <w:t>brute-force</w:t>
+      </w:r>
+      <w:proofErr w:type="spellEnd"/>
+      <w:r>
+        <w:t xml:space="preserve">, próby logowania SSH z wielu adresów, skanowanie portów, </w:t>
+      </w:r>
+      <w:proofErr w:type="spellStart"/>
+      <w:r>
+        <w:t>exploitowanie</w:t>
+      </w:r>
+      <w:proofErr w:type="spellEnd"/>
+      <w:r>
+        <w:t xml:space="preserve"> popularnych luk w aplikacjach (np. </w:t>
+      </w:r>
+      <w:proofErr w:type="spellStart"/>
+      <w:r>
+        <w:t>SQLi</w:t>
+      </w:r>
+      <w:proofErr w:type="spellEnd"/>
+      <w:r>
+        <w:t xml:space="preserve">, RCE, LFI), a także nienaturalne częstotliwości zapytań HTTP wskazujące na potencjalny </w:t>
+      </w:r>
+      <w:proofErr w:type="spellStart"/>
+      <w:r>
+        <w:t>DDoS</w:t>
+      </w:r>
+      <w:proofErr w:type="spellEnd"/>
+      <w:r>
+        <w:t>.</w:t>
+      </w:r>
+    </w:p>
+    <w:p>
+      <w:pPr>
+        <w:pStyle w:val="MjTekst"/>
+      </w:pPr>
+      <w:r>
+        <w:t>Wykryte incydenty są oceniane na podstawie tzw</w:t>
+      </w:r>
+      <w:r>
+        <w:t>.</w:t>
+      </w:r>
+      <w:r>
+        <w:rPr>
+          <w:b/>
+          <w:bCs/>
+        </w:rPr>
+        <w:t xml:space="preserve"> </w:t>
+      </w:r>
+      <w:r>
+        <w:t>scenariuszy</w:t>
+      </w:r>
+      <w:r>
+        <w:t xml:space="preserve"> (</w:t>
+      </w:r>
+      <w:proofErr w:type="spellStart"/>
+      <w:r>
+        <w:rPr>
+          <w:b/>
+          <w:bCs/>
+          <w:i/>
+          <w:iCs/>
+        </w:rPr>
+        <w:t>scenarios</w:t>
+      </w:r>
+      <w:proofErr w:type="spellEnd"/>
+      <w:r>
+        <w:t>) – czyli reguł opisanych w języku YAML, które zawierają warunki i progi reakcji. Jeśli warunki są spełnione, silnik podejmuje decyzję o zagrożeniu i wydaje tzw. decyzję blokującą (</w:t>
+      </w:r>
+      <w:proofErr w:type="spellStart"/>
+      <w:r>
+        <w:rPr>
+          <w:b/>
+          <w:bCs/>
+          <w:i/>
+          <w:iCs/>
+        </w:rPr>
+        <w:t>decision</w:t>
+      </w:r>
+      <w:proofErr w:type="spellEnd"/>
+      <w:r>
+        <w:t>), która jest następnie realizowana przez lokalnego</w:t>
+      </w:r>
+      <w:r>
+        <w:rPr>
+          <w:b/>
+          <w:bCs/>
+        </w:rPr>
+        <w:t xml:space="preserve"> </w:t>
+      </w:r>
+      <w:proofErr w:type="spellStart"/>
+      <w:r>
+        <w:rPr>
+          <w:b/>
+          <w:bCs/>
+        </w:rPr>
+        <w:t>bouncera</w:t>
+      </w:r>
+      <w:proofErr w:type="spellEnd"/>
+      <w:r>
+        <w:t xml:space="preserve"> (np. poprzez zablokowanie IP, przekierowanie ruchu, odrzucenie żądania). Każde podejrzane IP może być również zgłoszone do globalnej bazy </w:t>
+      </w:r>
+      <w:proofErr w:type="spellStart"/>
+      <w:r>
+        <w:rPr>
+          <w:b/>
+          <w:bCs/>
+        </w:rPr>
+        <w:t>CrowdSec</w:t>
+      </w:r>
+      <w:proofErr w:type="spellEnd"/>
+      <w:r>
+        <w:rPr>
+          <w:b/>
+          <w:bCs/>
+        </w:rPr>
+        <w:t xml:space="preserve"> </w:t>
+      </w:r>
+      <w:proofErr w:type="spellStart"/>
+      <w:r>
+        <w:rPr>
+          <w:b/>
+          <w:bCs/>
+        </w:rPr>
+        <w:t>Community</w:t>
+      </w:r>
+      <w:proofErr w:type="spellEnd"/>
+      <w:r>
+        <w:rPr>
+          <w:b/>
+          <w:bCs/>
+        </w:rPr>
+        <w:t xml:space="preserve"> </w:t>
+      </w:r>
+      <w:proofErr w:type="spellStart"/>
+      <w:r>
+        <w:rPr>
+          <w:b/>
+          <w:bCs/>
+        </w:rPr>
+        <w:t>Blocklist</w:t>
+      </w:r>
+      <w:proofErr w:type="spellEnd"/>
+      <w:r>
+        <w:t xml:space="preserve">, gdzie podlega dalszej weryfikacji przez algorytmy </w:t>
+      </w:r>
+      <w:proofErr w:type="spellStart"/>
+      <w:r>
+        <w:t>reputacyjne</w:t>
+      </w:r>
+      <w:proofErr w:type="spellEnd"/>
+      <w:r>
+        <w:t>, analizujące m.in. częstotliwość zgłoszeń, źródła, oraz korelację z innymi zdarzeniami w</w:t>
+      </w:r>
+      <w:r>
+        <w:t> </w:t>
+      </w:r>
+      <w:r>
+        <w:t>ekosystemie.</w:t>
+      </w:r>
+    </w:p>
+    <w:p>
+      <w:pPr>
+        <w:pStyle w:val="MjTekst"/>
+      </w:pPr>
+      <w:proofErr w:type="spellStart"/>
+      <w:r>
+        <w:t>CrowdSec</w:t>
+      </w:r>
+      <w:proofErr w:type="spellEnd"/>
+      <w:r>
+        <w:t xml:space="preserve"> klasyfikuje zagrożenia według ich charakteru i intensywności, co pozwala różnicować reakcję – od tymczasowej blokady IP po trwałe odrzucenie ruchu. Dodatkowo, użytkownicy mają możliwość dostosowania poziomów czułości detekcji, edycji scenariuszy oraz ręcznego zatwierdzania lub odrzucania decyzji. Dzięki temu </w:t>
+      </w:r>
+      <w:proofErr w:type="spellStart"/>
+      <w:r>
+        <w:t>CrowdSec</w:t>
+      </w:r>
+      <w:proofErr w:type="spellEnd"/>
+      <w:r>
+        <w:t xml:space="preserve"> nie tylko skutecznie wykrywa i</w:t>
+      </w:r>
+      <w:r>
+        <w:t> </w:t>
+      </w:r>
+      <w:r>
+        <w:t>eliminuje znane ataki, ale też umożliwia adaptację do indywidualnych potrzeb zabezpieczanego środowiska. W połączeniu z mechanizmami uczenia zbiorowego i szybkiej dystrybucji informacji o nowych wektorach ataku, program zapewnia dynamiczną i proaktywną ochronę.</w:t>
+      </w:r>
+    </w:p>
+    <w:p>
+      <w:pPr>
+        <w:pStyle w:val="MjTekst"/>
+      </w:pPr>
+      <w:r>
+        <w:rPr>
+          <w:noProof/>
+        </w:rPr>
+        <w:drawing>
+          <wp:inline distT="0" distB="0" distL="0" distR="0" wp14:anchorId="13AB80FA" wp14:editId="357FA427">
+            <wp:extent cx="5943600" cy="3016250"/>
+            <wp:effectExtent l="0" t="0" r="0" b="0"/>
+            <wp:docPr id="279827019" name="Obraz 3" descr="Obraz zawierający tekst, diagram, zrzut ekranu, Plan&#10;&#10;Zawartość wygenerowana przez sztuczną inteligencję może być niepoprawna."/>
+            <wp:cNvGraphicFramePr>
+              <a:graphicFrameLocks xmlns:a="http://schemas.openxmlformats.org/drawingml/2006/main" noChangeAspect="1"/>
+            </wp:cNvGraphicFramePr>
+            <a:graphic xmlns:a="http://schemas.openxmlformats.org/drawingml/2006/main">
+              <a:graphicData uri="http://schemas.openxmlformats.org/drawingml/2006/picture">
+                <pic:pic xmlns:pic="http://schemas.openxmlformats.org/drawingml/2006/picture">
+                  <pic:nvPicPr>
+                    <pic:cNvPr id="279827019" name="Obraz 3" descr="Obraz zawierający tekst, diagram, zrzut ekranu, Plan&#10;&#10;Zawartość wygenerowana przez sztuczną inteligencję może być niepoprawna."/>
+                    <pic:cNvPicPr>
+                      <a:picLocks noChangeAspect="1" noChangeArrowheads="1"/>
+                    </pic:cNvPicPr>
+                  </pic:nvPicPr>
+                  <pic:blipFill>
+                    <a:blip r:embed="rId11">
+                      <a:extLst>
+                        <a:ext uri="{28A0092B-C50C-407E-A947-70E740481C1C}">
+                          <a14:useLocalDpi xmlns:a14="http://schemas.microsoft.com/office/drawing/2010/main" val="0"/>
+                        </a:ext>
+                      </a:extLst>
+                    </a:blip>
+                    <a:srcRect/>
+                    <a:stretch>
+                      <a:fillRect/>
+                    </a:stretch>
+                  </pic:blipFill>
+                  <pic:spPr bwMode="auto">
+                    <a:xfrm>
+                      <a:off x="0" y="0"/>
+                      <a:ext cx="5943600" cy="3016250"/>
+                    </a:xfrm>
+                    <a:prstGeom prst="rect">
+                      <a:avLst/>
+                    </a:prstGeom>
+                    <a:noFill/>
+                    <a:ln>
+                      <a:noFill/>
+                    </a:ln>
+                  </pic:spPr>
+                </pic:pic>
+              </a:graphicData>
+            </a:graphic>
+          </wp:inline>
+        </w:drawing>
+      </w:r>
+    </w:p>
+    <w:p>
+      <w:pPr>
+        <w:pStyle w:val="PodpisObrazka"/>
+      </w:pPr>
+      <w:r>
+        <w:t xml:space="preserve">Silnik decyzyjny </w:t>
+      </w:r>
+      <w:proofErr w:type="spellStart"/>
+      <w:r>
+        <w:t>CrowdSec</w:t>
+      </w:r>
+      <w:proofErr w:type="spellEnd"/>
+      <w:r>
+        <w:t xml:space="preserve"> – podstawa działania programu</w:t>
+      </w:r>
+      <w:r>
+        <w:br w:type="page"/>
+      </w:r>
+    </w:p>
+    <w:p>
+      <w:pPr>
+        <w:pStyle w:val="Nagwek1"/>
+      </w:pPr>
+      <w:bookmarkStart w:id="6" w:name="_Toc197456432"/>
+      <w:r>
+        <w:lastRenderedPageBreak/>
         <w:t>Bezpieczeństwo i prywatność</w:t>
       </w:r>
-      <w:bookmarkEnd w:id="5"/>
+      <w:bookmarkEnd w:id="6"/>
     </w:p>
     <w:p>
       <w:pPr>
@@ -3512,7 +4122,13 @@
       </w:r>
       <w:proofErr w:type="spellEnd"/>
       <w:r>
-        <w:t xml:space="preserve"> został zaprojektowany z myślą o zachowaniu równowagi pomiędzy efektywną ochroną a poszanowaniem prywatności użytkowników. Kluczową kwestią jest sposób przetwarzania i przesyłania danych telemetrycznych, jak również ochrona przed nadużyciami w rozproszonej sieci detekcyjnej.</w:t>
+        <w:t xml:space="preserve"> został zaprojektowany z myślą o zachowaniu równowagi pomiędzy efektywną ochroną a poszanowaniem prywatności użytkowników. Kluczową kwestią jest sposób przetwarzania i</w:t>
+      </w:r>
+      <w:r>
+        <w:t> </w:t>
+      </w:r>
+      <w:r>
+        <w:t>przesyłania danych telemetrycznych, jak również ochrona przed nadużyciami w rozproszonej sieci detekcyjnej.</w:t>
       </w:r>
     </w:p>
     <w:p>
@@ -3618,7 +4234,13 @@
       </w:r>
       <w:proofErr w:type="spellEnd"/>
       <w:r>
-        <w:t xml:space="preserve"> stosuje system reputacji i walidacji zgłoszeń. Informacje pochodzące od wielu agentów są korelowane – tylko adresy IP wskazywane przez wielu niezależnych uczestników społeczności trafiają na globalne listy zagrożeń. Dodatkowo, każde zgłoszenie musi być zgodne z wcześniej zdefiniowanym scenariuszem detekcyjnym, co minimalizuje ryzyko błędów wynikających z błędnej konfiguracji.</w:t>
+        <w:t xml:space="preserve"> stosuje system reputacji i walidacji zgłoszeń. Informacje pochodzące od wielu agentów są korelowane – tylko adresy IP wskazywane przez wielu niezależnych uczestników społeczności trafiają na globalne listy zagrożeń. Dodatkowo, każde zgłoszenie musi być zgodne z wcześniej zdefiniowanym scenariuszem detekcyjnym, co minimalizuje ryzyko błędów wynikających z</w:t>
+      </w:r>
+      <w:r>
+        <w:t> </w:t>
+      </w:r>
+      <w:r>
+        <w:t>błędnej konfiguracji.</w:t>
       </w:r>
     </w:p>
     <w:p>
@@ -3663,7 +4285,6 @@
           <w:b/>
           <w:bCs/>
         </w:rPr>
-        <w:lastRenderedPageBreak/>
         <w:t xml:space="preserve">Atak na </w:t>
       </w:r>
       <w:proofErr w:type="spellStart"/>
@@ -3780,17 +4401,30 @@
     </w:p>
     <w:p>
       <w:pPr>
+        <w:rPr>
+          <w:sz w:val="24"/>
+          <w:szCs w:val="24"/>
+          <w:lang w:val="pl-PL"/>
+        </w:rPr>
+      </w:pPr>
+      <w:r>
+        <w:br w:type="page"/>
+      </w:r>
+    </w:p>
+    <w:p>
+      <w:pPr>
         <w:pStyle w:val="Nagwek1"/>
         <w:rPr>
           <w:sz w:val="28"/>
           <w:szCs w:val="28"/>
         </w:rPr>
       </w:pPr>
-      <w:bookmarkStart w:id="6" w:name="_Toc197456433"/>
-      <w:r>
+      <w:bookmarkStart w:id="7" w:name="_Toc197456433"/>
+      <w:r>
+        <w:lastRenderedPageBreak/>
         <w:t>Integracja i współpraca z innymi środowiskami</w:t>
       </w:r>
-      <w:bookmarkEnd w:id="6"/>
+      <w:bookmarkEnd w:id="7"/>
     </w:p>
     <w:p>
       <w:pPr>
@@ -3813,7 +4447,23 @@
         <w:t xml:space="preserve"> IT. </w:t>
       </w:r>
       <w:r>
-        <w:t xml:space="preserve">Program jest przede wszystkim dostępny na systemy Linux (w tym popularne dystrybucje takie jak </w:t>
+        <w:t xml:space="preserve">Program jest przede wszystkim dostępny na systemy </w:t>
+      </w:r>
+      <w:r>
+        <w:rPr>
+          <w:b/>
+          <w:bCs/>
+        </w:rPr>
+        <w:t>Linux</w:t>
+      </w:r>
+      <w:r>
+        <w:t xml:space="preserve"> (w tym</w:t>
+      </w:r>
+      <w:r>
+        <w:t xml:space="preserve"> na</w:t>
+      </w:r>
+      <w:r>
+        <w:t xml:space="preserve"> popularne dystrybucje takie jak </w:t>
       </w:r>
       <w:proofErr w:type="spellStart"/>
       <w:r>
@@ -3845,18 +4495,19 @@
       </w:r>
       <w:proofErr w:type="spellEnd"/>
       <w:r>
-        <w:t xml:space="preserve">), gdzie działa jako usługa analizująca logi i podejmująca działania obronne. Wspiera zarówno środowiska serwerowe, jak i lokalne maszyny </w:t>
-      </w:r>
-      <w:proofErr w:type="spellStart"/>
-      <w:r>
-        <w:t>developerskie.</w:t>
-      </w:r>
-      <w:r>
-        <w:t>Dzięki</w:t>
-      </w:r>
-      <w:proofErr w:type="spellEnd"/>
-      <w:r>
-        <w:t xml:space="preserve"> modularnej budowie i systemowi </w:t>
+        <w:t>), gdzie działa jako usługa analizująca logi i podejmująca działania obronne. Wspiera zarówno środowiska serwerowe, jak i</w:t>
+      </w:r>
+      <w:r>
+        <w:t> </w:t>
+      </w:r>
+      <w:r>
+        <w:t>lokalne maszyny developerskie.</w:t>
+      </w:r>
+      <w:r>
+        <w:t xml:space="preserve"> </w:t>
+      </w:r>
+      <w:r>
+        <w:t xml:space="preserve">Dzięki modularnej budowie i systemowi </w:t>
       </w:r>
       <w:proofErr w:type="spellStart"/>
       <w:r>
@@ -3868,7 +4519,23 @@
       </w:r>
       <w:proofErr w:type="spellEnd"/>
       <w:r>
-        <w:t xml:space="preserve">, może być z łatwością zintegrowany z popularnymi zaporami sieciowymi (np. </w:t>
+        <w:t>, może być z</w:t>
+      </w:r>
+      <w:r>
+        <w:t> </w:t>
+      </w:r>
+      <w:r>
+        <w:t xml:space="preserve">łatwością zintegrowany z popularnymi </w:t>
+      </w:r>
+      <w:r>
+        <w:rPr>
+          <w:b/>
+          <w:bCs/>
+        </w:rPr>
+        <w:t>zaporami sieciowymi</w:t>
+      </w:r>
+      <w:r>
+        <w:t xml:space="preserve"> (np. </w:t>
       </w:r>
       <w:proofErr w:type="spellStart"/>
       <w:r>
@@ -3892,7 +4559,17 @@
       </w:r>
       <w:proofErr w:type="spellEnd"/>
       <w:r>
-        <w:t xml:space="preserve">), serwerami WWW (takimi jak </w:t>
+        <w:t xml:space="preserve">), </w:t>
+      </w:r>
+      <w:r>
+        <w:rPr>
+          <w:b/>
+          <w:bCs/>
+        </w:rPr>
+        <w:t xml:space="preserve">serwerami WWW </w:t>
+      </w:r>
+      <w:r>
+        <w:t xml:space="preserve">(takimi jak </w:t>
       </w:r>
       <w:proofErr w:type="spellStart"/>
       <w:r>
@@ -3900,7 +4577,17 @@
       </w:r>
       <w:proofErr w:type="spellEnd"/>
       <w:r>
-        <w:t xml:space="preserve">, Apache), a także z usługami dostarczanymi przez dostawców chmurowych, m.in. AWS WAF, </w:t>
+        <w:t xml:space="preserve">, Apache), a także z </w:t>
+      </w:r>
+      <w:r>
+        <w:rPr>
+          <w:b/>
+          <w:bCs/>
+        </w:rPr>
+        <w:t>usługami dostarczanymi przez dostawców chmurowych</w:t>
+      </w:r>
+      <w:r>
+        <w:t xml:space="preserve">, m.in. AWS WAF, </w:t>
       </w:r>
       <w:proofErr w:type="spellStart"/>
       <w:r>
@@ -3918,13 +4605,38 @@
       <w:r>
         <w:t xml:space="preserve"> Firewall. </w:t>
       </w:r>
+    </w:p>
+    <w:p>
+      <w:pPr>
+        <w:pStyle w:val="MjTekst"/>
+      </w:pPr>
       <w:proofErr w:type="spellStart"/>
       <w:r>
         <w:t>CrowdSec</w:t>
       </w:r>
       <w:proofErr w:type="spellEnd"/>
       <w:r>
-        <w:t xml:space="preserve"> oferuje również wsparcie dla środowisk konteneryzowanych (Docker) i orkiestracji (</w:t>
+        <w:t xml:space="preserve"> oferuje również wsparcie dla </w:t>
+      </w:r>
+      <w:r>
+        <w:rPr>
+          <w:b/>
+          <w:bCs/>
+        </w:rPr>
+        <w:t>środowisk konteneryzowanych</w:t>
+      </w:r>
+      <w:r>
+        <w:t xml:space="preserve"> (Docker) i </w:t>
+      </w:r>
+      <w:r>
+        <w:rPr>
+          <w:b/>
+          <w:bCs/>
+        </w:rPr>
+        <w:t>orkiestracji</w:t>
+      </w:r>
+      <w:r>
+        <w:t xml:space="preserve"> (</w:t>
       </w:r>
       <w:proofErr w:type="spellStart"/>
       <w:r>
@@ -3948,7 +4660,17 @@
       </w:r>
       <w:proofErr w:type="spellEnd"/>
       <w:r>
-        <w:t xml:space="preserve">-native. Ponadto, integracja z systemami logowania i monitorowania – takimi jak </w:t>
+        <w:t xml:space="preserve">-native. Ponadto, integracja z </w:t>
+      </w:r>
+      <w:r>
+        <w:rPr>
+          <w:b/>
+          <w:bCs/>
+        </w:rPr>
+        <w:t>systemami logowania i monitorowania</w:t>
+      </w:r>
+      <w:r>
+        <w:t xml:space="preserve"> – takimi jak </w:t>
       </w:r>
       <w:proofErr w:type="spellStart"/>
       <w:r>
@@ -3982,21 +4704,53 @@
       <w:r>
         <w:t xml:space="preserve"> – pozwala na skuteczne śledzenie zagrożeń i ich wizualizację w czasie rzeczywistym. </w:t>
       </w:r>
+    </w:p>
+    <w:p>
+      <w:pPr>
+        <w:pStyle w:val="MjTekst"/>
+      </w:pPr>
       <w:proofErr w:type="spellStart"/>
       <w:r>
         <w:t>CrowdSec</w:t>
       </w:r>
       <w:proofErr w:type="spellEnd"/>
       <w:r>
-        <w:t xml:space="preserve"> udostępnia REST API, które ułatwia włączenie go w istniejące przepływy </w:t>
-      </w:r>
-      <w:proofErr w:type="spellStart"/>
-      <w:r>
+        <w:t xml:space="preserve"> udostępnia </w:t>
+      </w:r>
+      <w:r>
+        <w:rPr>
+          <w:b/>
+          <w:bCs/>
+        </w:rPr>
+        <w:t>REST API</w:t>
+      </w:r>
+      <w:r>
+        <w:t xml:space="preserve">, które ułatwia włączenie go w istniejące przepływy </w:t>
+      </w:r>
+      <w:proofErr w:type="spellStart"/>
+      <w:r>
+        <w:rPr>
+          <w:b/>
+          <w:bCs/>
+        </w:rPr>
         <w:t>DevOps</w:t>
       </w:r>
       <w:proofErr w:type="spellEnd"/>
       <w:r>
-        <w:t xml:space="preserve"> i systemy SIEM (np. </w:t>
+        <w:t xml:space="preserve"> i</w:t>
+      </w:r>
+      <w:r>
+        <w:t> </w:t>
+      </w:r>
+      <w:r>
+        <w:rPr>
+          <w:b/>
+          <w:bCs/>
+        </w:rPr>
+        <w:t>systemy SIEM</w:t>
+      </w:r>
+      <w:r>
+        <w:t xml:space="preserve"> (np. </w:t>
       </w:r>
       <w:proofErr w:type="spellStart"/>
       <w:r>
@@ -4032,11 +4786,10 @@
         <w:rPr>
           <w:noProof/>
         </w:rPr>
-        <w:lastRenderedPageBreak/>
         <w:drawing>
-          <wp:inline distT="0" distB="0" distL="0" distR="0" wp14:anchorId="17DB1FE5" wp14:editId="17CB1CA7">
-            <wp:extent cx="4438650" cy="4438650"/>
-            <wp:effectExtent l="0" t="0" r="0" b="0"/>
+          <wp:inline distT="0" distB="0" distL="0" distR="0" wp14:anchorId="17DB1FE5" wp14:editId="3F6430F2">
+            <wp:extent cx="4282440" cy="4282440"/>
+            <wp:effectExtent l="0" t="0" r="3810" b="3810"/>
             <wp:docPr id="371324498" name="Obraz 2" descr="Obraz zawierający tekst, zrzut ekranu, diagram, Czcionka&#10;&#10;Zawartość wygenerowana przez sztuczną inteligencję może być niepoprawna."/>
             <wp:cNvGraphicFramePr>
               <a:graphicFrameLocks xmlns:a="http://schemas.openxmlformats.org/drawingml/2006/main" noChangeAspect="1"/>
@@ -4051,7 +4804,7 @@
                     </pic:cNvPicPr>
                   </pic:nvPicPr>
                   <pic:blipFill>
-                    <a:blip r:embed="rId9">
+                    <a:blip r:embed="rId12">
                       <a:extLst>
                         <a:ext uri="{28A0092B-C50C-407E-A947-70E740481C1C}">
                           <a14:useLocalDpi xmlns:a14="http://schemas.microsoft.com/office/drawing/2010/main" val="0"/>
@@ -4066,7 +4819,7 @@
                   <pic:spPr bwMode="auto">
                     <a:xfrm>
                       <a:off x="0" y="0"/>
-                      <a:ext cx="4438650" cy="4438650"/>
+                      <a:ext cx="4282440" cy="4282440"/>
                     </a:xfrm>
                     <a:prstGeom prst="rect">
                       <a:avLst/>
@@ -4085,18 +4838,33 @@
     </w:p>
     <w:p>
       <w:pPr>
-        <w:pStyle w:val="MjTekst"/>
-      </w:pPr>
+        <w:pStyle w:val="PodpisObrazka"/>
+      </w:pPr>
+      <w:r>
+        <w:t xml:space="preserve">Przykładowe integracje programu </w:t>
+      </w:r>
+      <w:proofErr w:type="spellStart"/>
+      <w:r>
+        <w:t>CrowdSec</w:t>
+      </w:r>
+      <w:proofErr w:type="spellEnd"/>
+      <w:r>
+        <w:t xml:space="preserve"> w rozwiązaniach firm trzecich</w:t>
+      </w:r>
+      <w:r>
+        <w:br w:type="page"/>
+      </w:r>
     </w:p>
     <w:p>
       <w:pPr>
         <w:pStyle w:val="Nagwek1"/>
       </w:pPr>
-      <w:bookmarkStart w:id="7" w:name="_Toc197456434"/>
-      <w:r>
+      <w:bookmarkStart w:id="8" w:name="_Toc197456434"/>
+      <w:r>
+        <w:lastRenderedPageBreak/>
         <w:t>Opis funkcjonalności</w:t>
       </w:r>
-      <w:bookmarkEnd w:id="7"/>
+      <w:bookmarkEnd w:id="8"/>
     </w:p>
     <w:p>
       <w:pPr>
@@ -4130,6 +4898,7 @@
     <w:p>
       <w:pPr>
         <w:pStyle w:val="MjTekst"/>
+        <w:spacing w:after="0"/>
       </w:pPr>
       <w:r>
         <w:rPr>
@@ -4146,6 +4915,8 @@
           <w:ilvl w:val="0"/>
           <w:numId w:val="3"/>
         </w:numPr>
+        <w:spacing w:after="60"/>
+        <w:ind w:left="714" w:hanging="357"/>
       </w:pPr>
       <w:r>
         <w:t>Monitorowanie ruchu na serwerach,</w:t>
@@ -4158,6 +4929,8 @@
           <w:ilvl w:val="0"/>
           <w:numId w:val="3"/>
         </w:numPr>
+        <w:spacing w:after="60"/>
+        <w:ind w:left="714" w:hanging="357"/>
       </w:pPr>
       <w:r>
         <w:t xml:space="preserve">Wykrywanie ataków </w:t>
@@ -4272,7 +5045,6 @@
       </w:pPr>
       <w:proofErr w:type="spellStart"/>
       <w:r>
-        <w:lastRenderedPageBreak/>
         <w:t>CrowdSec</w:t>
       </w:r>
       <w:proofErr w:type="spellEnd"/>
@@ -4291,6 +5063,7 @@
     <w:p>
       <w:pPr>
         <w:pStyle w:val="MjTekst"/>
+        <w:spacing w:after="0"/>
       </w:pPr>
       <w:r>
         <w:rPr>
@@ -4307,6 +5080,8 @@
           <w:ilvl w:val="0"/>
           <w:numId w:val="4"/>
         </w:numPr>
+        <w:spacing w:after="60"/>
+        <w:ind w:left="714" w:hanging="357"/>
       </w:pPr>
       <w:r>
         <w:t>Automatyczna aktualizacja listy złośliwych adresów IP,</w:t>
@@ -4351,6 +5126,7 @@
     <w:p>
       <w:pPr>
         <w:pStyle w:val="MjTekst"/>
+        <w:spacing w:after="0"/>
       </w:pPr>
       <w:r>
         <w:rPr>
@@ -4367,6 +5143,8 @@
           <w:ilvl w:val="0"/>
           <w:numId w:val="13"/>
         </w:numPr>
+        <w:spacing w:after="60"/>
+        <w:ind w:left="714" w:hanging="357"/>
       </w:pPr>
       <w:r>
         <w:t>Szybsza reakcja na nowe zagro</w:t>
@@ -4388,6 +5166,8 @@
           <w:ilvl w:val="0"/>
           <w:numId w:val="13"/>
         </w:numPr>
+        <w:spacing w:after="60"/>
+        <w:ind w:left="714" w:hanging="357"/>
       </w:pPr>
       <w:r>
         <w:t>Mniejsza liczba fa</w:t>
@@ -4607,6 +5387,7 @@
                 <w:b/>
                 <w:bCs/>
               </w:rPr>
+              <w:lastRenderedPageBreak/>
               <w:t>Typ</w:t>
             </w:r>
           </w:p>
@@ -5023,6 +5804,16 @@
     <w:p>
       <w:pPr>
         <w:pStyle w:val="MjTekst"/>
+        <w:rPr>
+          <w:b/>
+          <w:bCs/>
+        </w:rPr>
+      </w:pPr>
+    </w:p>
+    <w:p>
+      <w:pPr>
+        <w:pStyle w:val="MjTekst"/>
+        <w:spacing w:after="0"/>
       </w:pPr>
       <w:r>
         <w:rPr>
@@ -5039,6 +5830,8 @@
           <w:ilvl w:val="0"/>
           <w:numId w:val="5"/>
         </w:numPr>
+        <w:spacing w:after="60"/>
+        <w:ind w:left="714" w:hanging="357"/>
       </w:pPr>
       <w:r>
         <w:t xml:space="preserve">Po wykryciu skanowania portów, </w:t>
@@ -5075,6 +5868,8 @@
           <w:ilvl w:val="0"/>
           <w:numId w:val="5"/>
         </w:numPr>
+        <w:spacing w:after="60"/>
+        <w:ind w:left="714" w:hanging="357"/>
       </w:pPr>
       <w:r>
         <w:t xml:space="preserve">W przypadku ataku </w:t>
@@ -5155,7 +5950,6 @@
           <w:b/>
           <w:bCs/>
         </w:rPr>
-        <w:lastRenderedPageBreak/>
         <w:t>4. Modularność i integracja z innymi systemami</w:t>
       </w:r>
     </w:p>
@@ -5538,6 +6332,16 @@
     <w:p>
       <w:pPr>
         <w:pStyle w:val="MjTekst"/>
+        <w:rPr>
+          <w:b/>
+          <w:bCs/>
+        </w:rPr>
+      </w:pPr>
+    </w:p>
+    <w:p>
+      <w:pPr>
+        <w:pStyle w:val="MjTekst"/>
+        <w:spacing w:after="0"/>
       </w:pPr>
       <w:r>
         <w:rPr>
@@ -5554,6 +6358,8 @@
           <w:ilvl w:val="0"/>
           <w:numId w:val="6"/>
         </w:numPr>
+        <w:spacing w:after="60"/>
+        <w:ind w:left="714" w:hanging="357"/>
       </w:pPr>
       <w:r>
         <w:t xml:space="preserve">Wdrożenie </w:t>
@@ -5574,6 +6380,8 @@
           <w:ilvl w:val="0"/>
           <w:numId w:val="6"/>
         </w:numPr>
+        <w:spacing w:after="60"/>
+        <w:ind w:left="714" w:hanging="357"/>
       </w:pPr>
       <w:r>
         <w:t xml:space="preserve">Integracja z </w:t>
@@ -5647,6 +6455,7 @@
       </w:pPr>
       <w:proofErr w:type="spellStart"/>
       <w:r>
+        <w:lastRenderedPageBreak/>
         <w:t>CrowdSec</w:t>
       </w:r>
       <w:proofErr w:type="spellEnd"/>
@@ -5657,6 +6466,7 @@
     <w:p>
       <w:pPr>
         <w:pStyle w:val="MjTekst"/>
+        <w:spacing w:after="0"/>
       </w:pPr>
       <w:r>
         <w:rPr>
@@ -5673,6 +6483,8 @@
           <w:ilvl w:val="0"/>
           <w:numId w:val="7"/>
         </w:numPr>
+        <w:spacing w:after="60"/>
+        <w:ind w:left="714" w:hanging="357"/>
       </w:pPr>
       <w:r>
         <w:t>Zabezpieczenie dużych środowisk produkcyjnych,</w:t>
@@ -5756,6 +6568,7 @@
     <w:p>
       <w:pPr>
         <w:pStyle w:val="MjTekst"/>
+        <w:spacing w:after="0"/>
       </w:pPr>
       <w:r>
         <w:rPr>
@@ -5798,11 +6611,7 @@
       </w:r>
       <w:proofErr w:type="spellEnd"/>
       <w:r>
-        <w:t xml:space="preserve"> tak, aby podejrzane adresy IP najpierw były </w:t>
-      </w:r>
-      <w:r>
-        <w:lastRenderedPageBreak/>
-        <w:t>oznaczane jako "potencjalnie szkodliwe" i dopiero po kolejnych wykrytych anomaliach – blokowane.</w:t>
+        <w:t xml:space="preserve"> tak, aby podejrzane adresy IP najpierw były oznaczane jako "potencjalnie szkodliwe" i dopiero po kolejnych wykrytych anomaliach – blokowane.</w:t>
       </w:r>
     </w:p>
     <w:p>
@@ -5879,6 +6688,7 @@
     <w:p>
       <w:pPr>
         <w:pStyle w:val="MjTekst"/>
+        <w:spacing w:after="0"/>
       </w:pPr>
       <w:r>
         <w:rPr>
@@ -5895,6 +6705,8 @@
           <w:ilvl w:val="0"/>
           <w:numId w:val="9"/>
         </w:numPr>
+        <w:spacing w:after="0"/>
+        <w:ind w:left="714" w:hanging="357"/>
       </w:pPr>
       <w:r>
         <w:t>Wykrywanie botów analizujących stronę poprzez nietypowe odstępy czasowe między żądaniami,</w:t>
@@ -5907,6 +6719,8 @@
           <w:ilvl w:val="0"/>
           <w:numId w:val="9"/>
         </w:numPr>
+        <w:spacing w:after="0"/>
+        <w:ind w:left="714" w:hanging="357"/>
       </w:pPr>
       <w:r>
         <w:t xml:space="preserve">Identyfikacja anomalii w ruchu HTTP (np. nagły wzrost żądań do jednego </w:t>
@@ -6009,6 +6823,7 @@
     <w:p>
       <w:pPr>
         <w:pStyle w:val="MjTekst"/>
+        <w:spacing w:after="0"/>
       </w:pPr>
       <w:r>
         <w:rPr>
@@ -6025,6 +6840,8 @@
           <w:ilvl w:val="0"/>
           <w:numId w:val="10"/>
         </w:numPr>
+        <w:spacing w:after="60"/>
+        <w:ind w:left="714" w:hanging="357"/>
       </w:pPr>
       <w:r>
         <w:rPr>
@@ -6044,12 +6861,15 @@
           <w:ilvl w:val="0"/>
           <w:numId w:val="10"/>
         </w:numPr>
-      </w:pPr>
-      <w:r>
-        <w:rPr>
-          <w:b/>
-          <w:bCs/>
-        </w:rPr>
+        <w:spacing w:after="60"/>
+        <w:ind w:left="714" w:hanging="357"/>
+      </w:pPr>
+      <w:r>
+        <w:rPr>
+          <w:b/>
+          <w:bCs/>
+        </w:rPr>
+        <w:lastRenderedPageBreak/>
         <w:t>Raporty statystyczne</w:t>
       </w:r>
       <w:r>
@@ -6376,6 +7196,7 @@
     <w:p>
       <w:pPr>
         <w:pStyle w:val="MjTekst"/>
+        <w:spacing w:after="0"/>
       </w:pPr>
       <w:r>
         <w:rPr>
@@ -6406,7 +7227,6 @@
           <w:b/>
           <w:bCs/>
         </w:rPr>
-        <w:lastRenderedPageBreak/>
         <w:t>Przykład:</w:t>
       </w:r>
       <w:r>
@@ -6419,8 +7239,8 @@
         <w:pStyle w:val="Nagwek2"/>
         <w:ind w:left="567" w:hanging="567"/>
       </w:pPr>
-      <w:bookmarkStart w:id="8" w:name="OLE_LINK1"/>
       <w:bookmarkStart w:id="9" w:name="_Toc197456435"/>
+      <w:bookmarkStart w:id="10" w:name="OLE_LINK1"/>
       <w:r>
         <w:t xml:space="preserve">Wybrane </w:t>
       </w:r>
@@ -6438,7 +7258,7 @@
       </w:r>
       <w:bookmarkEnd w:id="9"/>
     </w:p>
-    <w:bookmarkEnd w:id="8"/>
+    <w:bookmarkEnd w:id="10"/>
     <w:p>
       <w:pPr>
         <w:pStyle w:val="MjTekst"/>
@@ -6652,7 +7472,11 @@
       </w:r>
       <w:proofErr w:type="spellEnd"/>
       <w:r>
-        <w:t xml:space="preserve">, przez serwery WWW, aż po integrację z usługami chmurowymi, takimi jak </w:t>
+        <w:t xml:space="preserve">, przez serwery WWW, aż po integrację z usługami chmurowymi, takimi </w:t>
+      </w:r>
+      <w:r>
+        <w:lastRenderedPageBreak/>
+        <w:t xml:space="preserve">jak </w:t>
       </w:r>
       <w:proofErr w:type="spellStart"/>
       <w:r>
@@ -6665,27 +7489,13 @@
     </w:p>
     <w:p>
       <w:pPr>
-        <w:pStyle w:val="MjTekst"/>
-      </w:pPr>
-    </w:p>
-    <w:p>
-      <w:pPr>
         <w:pStyle w:val="Nagwek1"/>
       </w:pPr>
-      <w:bookmarkStart w:id="10" w:name="_Toc197456436"/>
-      <w:r>
-        <w:t xml:space="preserve">Identyfikacja </w:t>
-      </w:r>
-      <w:r>
-        <w:t xml:space="preserve">i reagowanie na </w:t>
-      </w:r>
-      <w:r>
-        <w:t>zagroże</w:t>
-      </w:r>
-      <w:r>
-        <w:t>nia</w:t>
-      </w:r>
-      <w:bookmarkEnd w:id="10"/>
+      <w:bookmarkStart w:id="11" w:name="_Toc197456437"/>
+      <w:r>
+        <w:t>Automatyzacja działania</w:t>
+      </w:r>
+      <w:bookmarkEnd w:id="11"/>
     </w:p>
     <w:p>
       <w:pPr>
@@ -6697,34 +7507,84 @@
       </w:r>
       <w:proofErr w:type="spellEnd"/>
       <w:r>
-        <w:t xml:space="preserve"> wykorzystuje zaawansowany mechanizm analizy logów oparty na </w:t>
-      </w:r>
-      <w:proofErr w:type="spellStart"/>
-      <w:r>
-        <w:t>parserach</w:t>
-      </w:r>
-      <w:proofErr w:type="spellEnd"/>
-      <w:r>
-        <w:t xml:space="preserve"> i scenariuszach detekcji, aby w czasie rzeczywistym identyfikować potencjalne zagrożenia. Podstawą działania systemu jest tzw. silnik decyzyjny (</w:t>
-      </w:r>
-      <w:proofErr w:type="spellStart"/>
-      <w:r>
-        <w:rPr>
-          <w:i/>
-          <w:iCs/>
+        <w:t xml:space="preserve"> oferuje zaawansowaną automatyzację mechanizmów obronnych, dzięki której użytkownik nie musi ręcznie analizować logów ani reagować na incydenty bezpieczeństwa. System działa w sposób ciągły, monitorując logi w czasie rzeczywistym, identyfikując podejrzane zachowania i natychmiast podejmując działania zapobiegawcze. </w:t>
+      </w:r>
+    </w:p>
+    <w:p>
+      <w:pPr>
+        <w:pStyle w:val="MjTekst"/>
+      </w:pPr>
+      <w:r>
+        <w:t xml:space="preserve">Automatyzacja obejmuje m.in. </w:t>
+      </w:r>
+      <w:r>
+        <w:rPr>
+          <w:b/>
+          <w:bCs/>
+        </w:rPr>
+        <w:t>wykrywanie wzorców ataków</w:t>
+      </w:r>
+      <w:r>
+        <w:t xml:space="preserve"> (takich jak </w:t>
+      </w:r>
+      <w:proofErr w:type="spellStart"/>
+      <w:r>
+        <w:t>brute-force</w:t>
+      </w:r>
+      <w:proofErr w:type="spellEnd"/>
+      <w:r>
+        <w:t>, skanowanie portów, próby włamań) na podstawie zdefiniowanych scenariuszy (tzw. "</w:t>
+      </w:r>
+      <w:proofErr w:type="spellStart"/>
+      <w:r>
+        <w:rPr>
+          <w:b/>
+          <w:bCs/>
+        </w:rPr>
+        <w:t>scenarios</w:t>
+      </w:r>
+      <w:proofErr w:type="spellEnd"/>
+      <w:r>
+        <w:t>") oraz podejmowanie decyzji blokujących poprzez lokalny silnik decyzyjny (</w:t>
+      </w:r>
+      <w:proofErr w:type="spellStart"/>
+      <w:r>
+        <w:rPr>
+          <w:b/>
+          <w:bCs/>
         </w:rPr>
         <w:t>Decision</w:t>
       </w:r>
       <w:proofErr w:type="spellEnd"/>
       <w:r>
         <w:rPr>
-          <w:i/>
-          <w:iCs/>
+          <w:b/>
+          <w:bCs/>
         </w:rPr>
         <w:t xml:space="preserve"> Engine</w:t>
       </w:r>
       <w:r>
-        <w:t xml:space="preserve">), który analizuje zachowania użytkowników i ruch sieciowy na podstawie wcześniej zdefiniowanych reguł. Logi pochodzące z systemów operacyjnych, serwerów aplikacyjnych, zapór sieciowych czy usług chmurowych są przetwarzane przez agenta </w:t>
+        <w:t xml:space="preserve">). Po zidentyfikowaniu zagrożenia, program automatycznie przekazuje decyzję do tzw. </w:t>
+      </w:r>
+      <w:proofErr w:type="spellStart"/>
+      <w:r>
+        <w:rPr>
+          <w:b/>
+          <w:bCs/>
+        </w:rPr>
+        <w:t>bouncerów</w:t>
+      </w:r>
+      <w:proofErr w:type="spellEnd"/>
+      <w:r>
+        <w:t xml:space="preserve"> – modułów odpowiedzialnych za wykonanie reakcji, np. blokadę IP na zaporze sieciowej, odcięcie sesji SSH, czy odrzucenie ruchu HTTP. </w:t>
+      </w:r>
+    </w:p>
+    <w:p>
+      <w:pPr>
+        <w:pStyle w:val="MjTekst"/>
+      </w:pPr>
+      <w:r>
+        <w:t xml:space="preserve">Ponadto, </w:t>
       </w:r>
       <w:proofErr w:type="spellStart"/>
       <w:r>
@@ -6732,161 +7592,20 @@
       </w:r>
       <w:proofErr w:type="spellEnd"/>
       <w:r>
-        <w:t xml:space="preserve">, który za pomocą </w:t>
-      </w:r>
-      <w:proofErr w:type="spellStart"/>
-      <w:r>
-        <w:t>parserów</w:t>
-      </w:r>
-      <w:proofErr w:type="spellEnd"/>
-      <w:r>
-        <w:t xml:space="preserve"> dopasowuje dane do znanych wzorców ataków, takich jak </w:t>
-      </w:r>
-      <w:proofErr w:type="spellStart"/>
-      <w:r>
-        <w:t>brute-force</w:t>
-      </w:r>
-      <w:proofErr w:type="spellEnd"/>
-      <w:r>
-        <w:t xml:space="preserve">, próby logowania SSH z wielu adresów, skanowanie portów, </w:t>
-      </w:r>
-      <w:proofErr w:type="spellStart"/>
-      <w:r>
-        <w:t>exploitowanie</w:t>
-      </w:r>
-      <w:proofErr w:type="spellEnd"/>
-      <w:r>
-        <w:t xml:space="preserve"> popularnych luk w aplikacjach (np. </w:t>
-      </w:r>
-      <w:proofErr w:type="spellStart"/>
-      <w:r>
-        <w:t>SQLi</w:t>
-      </w:r>
-      <w:proofErr w:type="spellEnd"/>
-      <w:r>
-        <w:t xml:space="preserve">, RCE, LFI), a także nienaturalne częstotliwości zapytań HTTP wskazujące na potencjalny </w:t>
-      </w:r>
-      <w:proofErr w:type="spellStart"/>
-      <w:r>
-        <w:t>DDoS</w:t>
-      </w:r>
-      <w:proofErr w:type="spellEnd"/>
-      <w:r>
-        <w:t>.</w:t>
-      </w:r>
-    </w:p>
-    <w:p>
-      <w:pPr>
-        <w:pStyle w:val="MjTekst"/>
-      </w:pPr>
-      <w:r>
-        <w:lastRenderedPageBreak/>
-        <w:t>Wykryte incydenty są oceniane na podstawie tzw. scenariuszy (</w:t>
-      </w:r>
-      <w:proofErr w:type="spellStart"/>
-      <w:r>
-        <w:rPr>
-          <w:i/>
-          <w:iCs/>
-        </w:rPr>
-        <w:t>scenarios</w:t>
-      </w:r>
-      <w:proofErr w:type="spellEnd"/>
-      <w:r>
-        <w:t>) – czyli reguł opisanych w języku YAML, które zawierają warunki i progi reakcji. Jeśli warunki są spełnione, silnik podejmuje decyzję o zagrożeniu i wydaje tzw. decyzję blokującą (</w:t>
-      </w:r>
-      <w:proofErr w:type="spellStart"/>
-      <w:r>
-        <w:rPr>
-          <w:i/>
-          <w:iCs/>
-        </w:rPr>
-        <w:t>decision</w:t>
-      </w:r>
-      <w:proofErr w:type="spellEnd"/>
-      <w:r>
-        <w:t xml:space="preserve">), która jest następnie realizowana przez lokalnego </w:t>
-      </w:r>
-      <w:proofErr w:type="spellStart"/>
-      <w:r>
-        <w:t>bouncera</w:t>
-      </w:r>
-      <w:proofErr w:type="spellEnd"/>
-      <w:r>
-        <w:t xml:space="preserve"> (np. poprzez zablokowanie IP, przekierowanie ruchu, odrzucenie żądania). Każde podejrzane IP może być również zgłoszone do globalnej bazy </w:t>
-      </w:r>
-      <w:proofErr w:type="spellStart"/>
-      <w:r>
-        <w:t>CrowdSec</w:t>
-      </w:r>
-      <w:proofErr w:type="spellEnd"/>
-      <w:r>
-        <w:t xml:space="preserve"> </w:t>
-      </w:r>
-      <w:proofErr w:type="spellStart"/>
-      <w:r>
-        <w:t>Community</w:t>
-      </w:r>
-      <w:proofErr w:type="spellEnd"/>
-      <w:r>
-        <w:t xml:space="preserve"> </w:t>
-      </w:r>
-      <w:proofErr w:type="spellStart"/>
-      <w:r>
-        <w:t>Blocklist</w:t>
-      </w:r>
-      <w:proofErr w:type="spellEnd"/>
-      <w:r>
-        <w:t xml:space="preserve">, gdzie podlega dalszej weryfikacji przez algorytmy </w:t>
-      </w:r>
-      <w:proofErr w:type="spellStart"/>
-      <w:r>
-        <w:t>reputacyjne</w:t>
-      </w:r>
-      <w:proofErr w:type="spellEnd"/>
-      <w:r>
-        <w:t>, analizujące m.in. częstotliwość zgłoszeń, źródła, oraz korelację z innymi zdarzeniami w ekosystemie.</w:t>
-      </w:r>
-    </w:p>
-    <w:p>
-      <w:pPr>
-        <w:pStyle w:val="MjTekst"/>
-      </w:pPr>
-      <w:proofErr w:type="spellStart"/>
-      <w:r>
-        <w:t>CrowdSec</w:t>
-      </w:r>
-      <w:proofErr w:type="spellEnd"/>
-      <w:r>
-        <w:t xml:space="preserve"> klasyfikuje zagrożenia według ich charakteru i intensywności, co pozwala różnicować reakcję – od tymczasowej blokady IP po trwałe odrzucenie ruchu. Dodatkowo, użytkownicy mają możliwość dostosowania poziomów czułości detekcji, edycji scenariuszy oraz ręcznego zatwierdzania lub odrzucania decyzji. Dzięki temu </w:t>
-      </w:r>
-      <w:proofErr w:type="spellStart"/>
-      <w:r>
-        <w:t>CrowdSec</w:t>
-      </w:r>
-      <w:proofErr w:type="spellEnd"/>
-      <w:r>
-        <w:t xml:space="preserve"> nie tylko skutecznie wykrywa i eliminuje znane ataki, ale też umożliwia adaptację do indywidualnych potrzeb zabezpieczanego środowiska. W połączeniu z mechanizmami uczenia zbiorowego i szybkiej dystrybucji informacji o nowych wektorach ataku, program zapewnia dynamiczną i proaktywną ochronę.</w:t>
-      </w:r>
-    </w:p>
-    <w:p>
-      <w:pPr>
-        <w:pStyle w:val="MjTekst"/>
-      </w:pPr>
-    </w:p>
-    <w:p>
-      <w:pPr>
-        <w:pStyle w:val="MjTekst"/>
-      </w:pPr>
-      <w:r>
-        <w:rPr>
-          <w:noProof/>
-        </w:rPr>
+        <w:t xml:space="preserve"> może integrować się z popularnymi firewallami, serwerami aplikacji, systemami SIEM i środowiskami chmurowymi, co pozwala na automatyczne egzekwowanie polityk bezpieczeństwa w różnych warstwach infrastruktury. Dzięki tej automatyzacji użytkownik zyskuje system, który nie tylko identyfikuje zagrożenia, ale również natychmiast je neutralizuje bez konieczności interwencji człowieka, minimalizując czas reakcji i ryzyko eskalacji ataku.</w:t>
+      </w:r>
+    </w:p>
+    <w:p>
+      <w:pPr>
+        <w:pStyle w:val="MjTekst"/>
+        <w:jc w:val="center"/>
+      </w:pPr>
+      <w:r>
         <w:drawing>
-          <wp:inline distT="0" distB="0" distL="0" distR="0" wp14:anchorId="3EC53241" wp14:editId="20EDECD3">
-            <wp:extent cx="5943600" cy="3016250"/>
-            <wp:effectExtent l="0" t="0" r="0" b="0"/>
-            <wp:docPr id="279827019" name="Obraz 3" descr="Obraz zawierający tekst, diagram, zrzut ekranu, Plan&#10;&#10;Zawartość wygenerowana przez sztuczną inteligencję może być niepoprawna."/>
+          <wp:inline distT="0" distB="0" distL="0" distR="0" wp14:anchorId="7295AD5E" wp14:editId="393BF8A5">
+            <wp:extent cx="5943600" cy="3712845"/>
+            <wp:effectExtent l="0" t="0" r="0" b="1905"/>
+            <wp:docPr id="1457702973" name="Obraz 1" descr="Obraz zawierający tekst, diagram, zrzut ekranu, Plan&#10;&#10;Zawartość wygenerowana przez sztuczną inteligencję może być niepoprawna."/>
             <wp:cNvGraphicFramePr>
               <a:graphicFrameLocks xmlns:a="http://schemas.openxmlformats.org/drawingml/2006/main" noChangeAspect="1"/>
             </wp:cNvGraphicFramePr>
@@ -6894,36 +7613,23 @@
               <a:graphicData uri="http://schemas.openxmlformats.org/drawingml/2006/picture">
                 <pic:pic xmlns:pic="http://schemas.openxmlformats.org/drawingml/2006/picture">
                   <pic:nvPicPr>
-                    <pic:cNvPr id="279827019" name="Obraz 3" descr="Obraz zawierający tekst, diagram, zrzut ekranu, Plan&#10;&#10;Zawartość wygenerowana przez sztuczną inteligencję może być niepoprawna."/>
-                    <pic:cNvPicPr>
-                      <a:picLocks noChangeAspect="1" noChangeArrowheads="1"/>
-                    </pic:cNvPicPr>
+                    <pic:cNvPr id="1457702973" name="Obraz 1" descr="Obraz zawierający tekst, diagram, zrzut ekranu, Plan&#10;&#10;Zawartość wygenerowana przez sztuczną inteligencję może być niepoprawna."/>
+                    <pic:cNvPicPr/>
                   </pic:nvPicPr>
                   <pic:blipFill>
-                    <a:blip r:embed="rId10">
-                      <a:extLst>
-                        <a:ext uri="{28A0092B-C50C-407E-A947-70E740481C1C}">
-                          <a14:useLocalDpi xmlns:a14="http://schemas.microsoft.com/office/drawing/2010/main" val="0"/>
-                        </a:ext>
-                      </a:extLst>
-                    </a:blip>
-                    <a:srcRect/>
+                    <a:blip r:embed="rId13"/>
                     <a:stretch>
                       <a:fillRect/>
                     </a:stretch>
                   </pic:blipFill>
-                  <pic:spPr bwMode="auto">
+                  <pic:spPr>
                     <a:xfrm>
                       <a:off x="0" y="0"/>
-                      <a:ext cx="5943600" cy="3016250"/>
+                      <a:ext cx="5943600" cy="3712845"/>
                     </a:xfrm>
                     <a:prstGeom prst="rect">
                       <a:avLst/>
                     </a:prstGeom>
-                    <a:noFill/>
-                    <a:ln>
-                      <a:noFill/>
-                    </a:ln>
                   </pic:spPr>
                 </pic:pic>
               </a:graphicData>
@@ -6934,82 +7640,38 @@
     </w:p>
     <w:p>
       <w:pPr>
+        <w:pStyle w:val="PodpisObrazka"/>
+      </w:pPr>
+      <w:r>
+        <w:t xml:space="preserve">Schemat automatyzacji działania programu </w:t>
+      </w:r>
+      <w:proofErr w:type="spellStart"/>
+      <w:r>
+        <w:t>CrowdSec</w:t>
+      </w:r>
+      <w:proofErr w:type="spellEnd"/>
+    </w:p>
+    <w:p>
+      <w:pPr>
+        <w:rPr>
+          <w:i/>
+          <w:iCs/>
+          <w:sz w:val="24"/>
+          <w:szCs w:val="32"/>
+          <w:lang w:val="pl-PL"/>
+        </w:rPr>
+      </w:pPr>
+      <w:r>
+        <w:br w:type="page"/>
+      </w:r>
+    </w:p>
+    <w:p>
+      <w:pPr>
         <w:pStyle w:val="Nagwek1"/>
       </w:pPr>
-      <w:bookmarkStart w:id="11" w:name="_Toc197456437"/>
-      <w:r>
-        <w:t>Automatyzacja działania</w:t>
-      </w:r>
-      <w:bookmarkEnd w:id="11"/>
-    </w:p>
-    <w:p>
-      <w:pPr>
-        <w:pStyle w:val="MjTekst"/>
-      </w:pPr>
-      <w:proofErr w:type="spellStart"/>
-      <w:r>
-        <w:t>CrowdSec</w:t>
-      </w:r>
-      <w:proofErr w:type="spellEnd"/>
-      <w:r>
-        <w:t xml:space="preserve"> oferuje zaawansowaną automatyzację mechanizmów obronnych, dzięki której użytkownik nie musi ręcznie analizować logów ani reagować na incydenty bezpieczeństwa. System działa w sposób ciągły, monitorując logi w czasie rzeczywistym, identyfikując podejrzane zachowania i natychmiast podejmując działania zapobiegawcze. Automatyzacja obejmuje m.in. wykrywanie wzorców ataków (takich jak </w:t>
-      </w:r>
-      <w:proofErr w:type="spellStart"/>
-      <w:r>
-        <w:t>brute-force</w:t>
-      </w:r>
-      <w:proofErr w:type="spellEnd"/>
-      <w:r>
-        <w:t>, skanowanie portów, próby włamań) na podstawie zdefiniowanych scenariuszy (tzw. "</w:t>
-      </w:r>
-      <w:proofErr w:type="spellStart"/>
-      <w:r>
-        <w:t>scenarios</w:t>
-      </w:r>
-      <w:proofErr w:type="spellEnd"/>
-      <w:r>
-        <w:t>") oraz podejmowanie decyzji blokujących poprzez lokalny silnik decyzyjny (</w:t>
-      </w:r>
-      <w:proofErr w:type="spellStart"/>
-      <w:r>
-        <w:t>Decision</w:t>
-      </w:r>
-      <w:proofErr w:type="spellEnd"/>
-      <w:r>
-        <w:t xml:space="preserve"> Engine). Po zidentyfikowaniu zagrożenia, program automatycznie przekazuje decyzję do tzw. </w:t>
-      </w:r>
-      <w:proofErr w:type="spellStart"/>
-      <w:r>
-        <w:t>bouncerów</w:t>
-      </w:r>
-      <w:proofErr w:type="spellEnd"/>
-      <w:r>
-        <w:t xml:space="preserve"> – modułów odpowiedzialnych za wykonanie reakcji, np. blokadę IP na zaporze sieciowej, odcięcie sesji SSH, czy odrzucenie ruchu </w:t>
-      </w:r>
+      <w:bookmarkStart w:id="12" w:name="_Toc197456438"/>
       <w:r>
         <w:lastRenderedPageBreak/>
-        <w:t xml:space="preserve">HTTP. Ponadto, </w:t>
-      </w:r>
-      <w:proofErr w:type="spellStart"/>
-      <w:r>
-        <w:t>CrowdSec</w:t>
-      </w:r>
-      <w:proofErr w:type="spellEnd"/>
-      <w:r>
-        <w:t xml:space="preserve"> może integrować się z popularnymi firewallami, serwerami aplikacji, systemami SIEM i środowiskami chmurowymi, co pozwala na automatyczne egzekwowanie polityk bezpieczeństwa w różnych warstwach infrastruktury. Dzięki tej automatyzacji użytkownik zyskuje system, który nie tylko identyfikuje zagrożenia, ale również natychmiast je neutralizuje bez konieczności interwencji człowieka, minimalizując czas reakcji i ryzyko eskalacji ataku.</w:t>
-      </w:r>
-    </w:p>
-    <w:p>
-      <w:pPr>
-        <w:pStyle w:val="MjTekst"/>
-      </w:pPr>
-    </w:p>
-    <w:p>
-      <w:pPr>
-        <w:pStyle w:val="Nagwek1"/>
-      </w:pPr>
-      <w:bookmarkStart w:id="12" w:name="_Toc197456438"/>
-      <w:r>
         <w:t>Krótka instrukcja obsługi</w:t>
       </w:r>
       <w:bookmarkEnd w:id="12"/>
@@ -7902,7 +8564,6 @@
           <w:iCs/>
           <w:lang w:val="en-US"/>
         </w:rPr>
-        <w:lastRenderedPageBreak/>
         <w:t>sudo</w:t>
       </w:r>
       <w:proofErr w:type="spellEnd"/>
@@ -8072,6 +8733,7 @@
           <w:i/>
           <w:iCs/>
         </w:rPr>
+        <w:lastRenderedPageBreak/>
         <w:t>sudo</w:t>
       </w:r>
       <w:proofErr w:type="spellEnd"/>
@@ -8134,6 +8796,20 @@
     </w:p>
     <w:p>
       <w:pPr>
+        <w:pStyle w:val="Nagwek2"/>
+        <w:ind w:left="567" w:hanging="567"/>
+      </w:pPr>
+      <w:r>
+        <w:t>Testowanie działania</w:t>
+      </w:r>
+    </w:p>
+    <w:p>
+      <w:pPr>
+        <w:pStyle w:val="MjTekst"/>
+      </w:pPr>
+    </w:p>
+    <w:p>
+      <w:pPr>
         <w:pStyle w:val="Nagwek1"/>
       </w:pPr>
       <w:bookmarkStart w:id="15" w:name="_Toc197456441"/>
@@ -8175,13 +8851,27 @@
         <w:rPr>
           <w:lang w:eastAsia="pl-PL"/>
         </w:rPr>
-        <w:t xml:space="preserve"> oraz entuzjastów bezpieczeństwa IT. Użytkownicy chwalą program przede wszystkim za jego skuteczność w wykrywaniu i blokowaniu realnych zagrożeń przy minimalnym wpływie na wydajność systemu. Dużym uznaniem cieszy się również otwartość projektu – dostępność kodu źródłowego, rozbudowana dokumentacja oraz aktywna społeczność sprawiają, że wdrożenie i dostosowanie </w:t>
-      </w:r>
-      <w:proofErr w:type="spellStart"/>
-      <w:r>
+        <w:t xml:space="preserve"> oraz entuzjastów bezpieczeństwa IT. Użytkownicy chwalą program przede wszystkim za jego skuteczność w wykrywaniu i blokowaniu realnych zagrożeń przy minimalnym wpływie na wydajność systemu. </w:t>
+      </w:r>
+    </w:p>
+    <w:p>
+      <w:pPr>
+        <w:pStyle w:val="MjTekst"/>
         <w:rPr>
           <w:lang w:eastAsia="pl-PL"/>
         </w:rPr>
+      </w:pPr>
+      <w:r>
+        <w:rPr>
+          <w:lang w:eastAsia="pl-PL"/>
+        </w:rPr>
+        <w:t xml:space="preserve">Dużym uznaniem cieszy się również otwartość projektu – dostępność kodu źródłowego, rozbudowana dokumentacja oraz aktywna społeczność sprawiają, że wdrożenie i dostosowanie </w:t>
+      </w:r>
+      <w:proofErr w:type="spellStart"/>
+      <w:r>
+        <w:rPr>
+          <w:lang w:eastAsia="pl-PL"/>
+        </w:rPr>
         <w:t>CrowdSec</w:t>
       </w:r>
       <w:proofErr w:type="spellEnd"/>
@@ -8203,13 +8893,27 @@
         <w:rPr>
           <w:lang w:eastAsia="pl-PL"/>
         </w:rPr>
-        <w:t xml:space="preserve"> oferuje lepszą skalowalność, szybszą reakcję na nowe zagrożenia oraz wyjątkowo przydatną funkcję współdzielonej bazy blokowanych adresów IP. Użytkownicy doceniają również integrację z narzędziami do wizualizacji (np. </w:t>
-      </w:r>
-      <w:proofErr w:type="spellStart"/>
-      <w:r>
+        <w:t xml:space="preserve"> oferuje lepszą skalowalność, szybszą reakcję na nowe zagrożenia oraz wyjątkowo przydatną funkcję współdzielonej bazy blokowanych adresów IP. </w:t>
+      </w:r>
+    </w:p>
+    <w:p>
+      <w:pPr>
+        <w:pStyle w:val="MjTekst"/>
         <w:rPr>
           <w:lang w:eastAsia="pl-PL"/>
         </w:rPr>
+      </w:pPr>
+      <w:r>
+        <w:rPr>
+          <w:lang w:eastAsia="pl-PL"/>
+        </w:rPr>
+        <w:t xml:space="preserve">Użytkownicy doceniają również integrację z narzędziami do wizualizacji (np. </w:t>
+      </w:r>
+      <w:proofErr w:type="spellStart"/>
+      <w:r>
+        <w:rPr>
+          <w:lang w:eastAsia="pl-PL"/>
+        </w:rPr>
         <w:t>Grafana</w:t>
       </w:r>
       <w:proofErr w:type="spellEnd"/>
@@ -8250,6 +8954,160 @@
     </w:p>
     <w:p>
       <w:pPr>
+        <w:pStyle w:val="MjTekst"/>
+        <w:jc w:val="center"/>
+        <w:rPr>
+          <w:lang w:eastAsia="pl-PL"/>
+        </w:rPr>
+      </w:pPr>
+      <w:r>
+        <w:rPr>
+          <w:lang w:eastAsia="pl-PL"/>
+        </w:rPr>
+        <w:drawing>
+          <wp:inline distT="0" distB="0" distL="0" distR="0" wp14:anchorId="0AEF1C12" wp14:editId="709F808D">
+            <wp:extent cx="3962400" cy="2094078"/>
+            <wp:effectExtent l="0" t="0" r="0" b="1905"/>
+            <wp:docPr id="1847654070" name="Obraz 1" descr="Obraz zawierający tekst, zrzut ekranu, Czcionka, numer&#10;&#10;Zawartość wygenerowana przez sztuczną inteligencję może być niepoprawna."/>
+            <wp:cNvGraphicFramePr>
+              <a:graphicFrameLocks xmlns:a="http://schemas.openxmlformats.org/drawingml/2006/main" noChangeAspect="1"/>
+            </wp:cNvGraphicFramePr>
+            <a:graphic xmlns:a="http://schemas.openxmlformats.org/drawingml/2006/main">
+              <a:graphicData uri="http://schemas.openxmlformats.org/drawingml/2006/picture">
+                <pic:pic xmlns:pic="http://schemas.openxmlformats.org/drawingml/2006/picture">
+                  <pic:nvPicPr>
+                    <pic:cNvPr id="1847654070" name="Obraz 1" descr="Obraz zawierający tekst, zrzut ekranu, Czcionka, numer&#10;&#10;Zawartość wygenerowana przez sztuczną inteligencję może być niepoprawna."/>
+                    <pic:cNvPicPr/>
+                  </pic:nvPicPr>
+                  <pic:blipFill>
+                    <a:blip r:embed="rId14"/>
+                    <a:stretch>
+                      <a:fillRect/>
+                    </a:stretch>
+                  </pic:blipFill>
+                  <pic:spPr>
+                    <a:xfrm>
+                      <a:off x="0" y="0"/>
+                      <a:ext cx="3972698" cy="2099520"/>
+                    </a:xfrm>
+                    <a:prstGeom prst="rect">
+                      <a:avLst/>
+                    </a:prstGeom>
+                  </pic:spPr>
+                </pic:pic>
+              </a:graphicData>
+            </a:graphic>
+          </wp:inline>
+        </w:drawing>
+      </w:r>
+    </w:p>
+    <w:p>
+      <w:pPr>
+        <w:pStyle w:val="PodpisObrazka"/>
+        <w:rPr>
+          <w:lang w:eastAsia="pl-PL"/>
+        </w:rPr>
+      </w:pPr>
+      <w:r>
+        <w:rPr>
+          <w:lang w:eastAsia="pl-PL"/>
+        </w:rPr>
+        <w:t xml:space="preserve">Oceny programu </w:t>
+      </w:r>
+      <w:proofErr w:type="spellStart"/>
+      <w:r>
+        <w:rPr>
+          <w:lang w:eastAsia="pl-PL"/>
+        </w:rPr>
+        <w:t>CrowdSec</w:t>
+      </w:r>
+      <w:proofErr w:type="spellEnd"/>
+      <w:r>
+        <w:rPr>
+          <w:lang w:eastAsia="pl-PL"/>
+        </w:rPr>
+        <w:t xml:space="preserve"> z platformy G2</w:t>
+      </w:r>
+    </w:p>
+    <w:p>
+      <w:pPr>
+        <w:pStyle w:val="PodpisObrazka"/>
+        <w:rPr>
+          <w:lang w:eastAsia="pl-PL"/>
+        </w:rPr>
+      </w:pPr>
+      <w:r>
+        <w:rPr>
+          <w:lang w:eastAsia="pl-PL"/>
+        </w:rPr>
+        <w:lastRenderedPageBreak/>
+        <w:drawing>
+          <wp:inline distT="0" distB="0" distL="0" distR="0" wp14:anchorId="6072D3AA" wp14:editId="551DD648">
+            <wp:extent cx="5623560" cy="1959234"/>
+            <wp:effectExtent l="0" t="0" r="0" b="3175"/>
+            <wp:docPr id="1586502134" name="Obraz 1" descr="Obraz zawierający tekst, Czcionka, zrzut ekranu&#10;&#10;Zawartość wygenerowana przez sztuczną inteligencję może być niepoprawna."/>
+            <wp:cNvGraphicFramePr>
+              <a:graphicFrameLocks xmlns:a="http://schemas.openxmlformats.org/drawingml/2006/main" noChangeAspect="1"/>
+            </wp:cNvGraphicFramePr>
+            <a:graphic xmlns:a="http://schemas.openxmlformats.org/drawingml/2006/main">
+              <a:graphicData uri="http://schemas.openxmlformats.org/drawingml/2006/picture">
+                <pic:pic xmlns:pic="http://schemas.openxmlformats.org/drawingml/2006/picture">
+                  <pic:nvPicPr>
+                    <pic:cNvPr id="1586502134" name="Obraz 1" descr="Obraz zawierający tekst, Czcionka, zrzut ekranu&#10;&#10;Zawartość wygenerowana przez sztuczną inteligencję może być niepoprawna."/>
+                    <pic:cNvPicPr/>
+                  </pic:nvPicPr>
+                  <pic:blipFill>
+                    <a:blip r:embed="rId15"/>
+                    <a:stretch>
+                      <a:fillRect/>
+                    </a:stretch>
+                  </pic:blipFill>
+                  <pic:spPr>
+                    <a:xfrm>
+                      <a:off x="0" y="0"/>
+                      <a:ext cx="5634006" cy="1962873"/>
+                    </a:xfrm>
+                    <a:prstGeom prst="rect">
+                      <a:avLst/>
+                    </a:prstGeom>
+                  </pic:spPr>
+                </pic:pic>
+              </a:graphicData>
+            </a:graphic>
+          </wp:inline>
+        </w:drawing>
+      </w:r>
+    </w:p>
+    <w:p>
+      <w:pPr>
+        <w:pStyle w:val="PodpisObrazka"/>
+        <w:rPr>
+          <w:lang w:eastAsia="pl-PL"/>
+        </w:rPr>
+      </w:pPr>
+      <w:r>
+        <w:rPr>
+          <w:lang w:eastAsia="pl-PL"/>
+        </w:rPr>
+        <w:t xml:space="preserve">Przykładowa ocena jednego z użytkowników </w:t>
+      </w:r>
+      <w:proofErr w:type="spellStart"/>
+      <w:r>
+        <w:rPr>
+          <w:lang w:eastAsia="pl-PL"/>
+        </w:rPr>
+        <w:t>CrowdSec</w:t>
+      </w:r>
+      <w:proofErr w:type="spellEnd"/>
+      <w:r>
+        <w:rPr>
+          <w:lang w:eastAsia="pl-PL"/>
+        </w:rPr>
+        <w:t xml:space="preserve"> porównującego go do Fail2Ban</w:t>
+      </w:r>
+    </w:p>
+    <w:p>
+      <w:pPr>
         <w:pStyle w:val="Nagwek1"/>
       </w:pPr>
       <w:bookmarkStart w:id="16" w:name="_Toc197456442"/>
@@ -8376,121 +9234,127 @@
       </w:pPr>
       <w:proofErr w:type="spellStart"/>
       <w:r>
+        <w:t>CrowdSec</w:t>
+      </w:r>
+      <w:proofErr w:type="spellEnd"/>
+      <w:r>
+        <w:t xml:space="preserve"> automatycznie wykrywa i blokuje zagrożenia, minimalizując konieczność interwencji administratora. Mechanizm </w:t>
+      </w:r>
+      <w:proofErr w:type="spellStart"/>
+      <w:r>
+        <w:t>bouncerów</w:t>
+      </w:r>
+      <w:proofErr w:type="spellEnd"/>
+      <w:r>
+        <w:t xml:space="preserve"> pozwala na natychmiastowe reagowanie na ataki, np. poprzez blokadę adresów IP na zaporze sieciowej lub w usługach chmurowych.</w:t>
+      </w:r>
+    </w:p>
+    <w:p>
+      <w:pPr>
+        <w:pStyle w:val="MjTekst"/>
+      </w:pPr>
+      <w:r>
+        <w:t xml:space="preserve">Współdzielenie danych o zagrożeniach w ramach społeczności </w:t>
+      </w:r>
+      <w:proofErr w:type="spellStart"/>
+      <w:r>
+        <w:t>CrowdSec</w:t>
+      </w:r>
+      <w:proofErr w:type="spellEnd"/>
+      <w:r>
+        <w:t xml:space="preserve"> przyspiesza reakcję na nowe wektory ataków i zmniejsza liczbę fałszywych alarmów. To sprawia, że program jest szczególnie skuteczny w walce z atakami zero-</w:t>
+      </w:r>
+      <w:proofErr w:type="spellStart"/>
+      <w:r>
+        <w:t>day</w:t>
+      </w:r>
+      <w:proofErr w:type="spellEnd"/>
+      <w:r>
+        <w:t>.</w:t>
+      </w:r>
+    </w:p>
+    <w:p>
+      <w:pPr>
+        <w:pStyle w:val="MjTekst"/>
+      </w:pPr>
+      <w:r>
+        <w:t xml:space="preserve">Dzięki zoptymalizowanej architekturze </w:t>
+      </w:r>
+      <w:proofErr w:type="spellStart"/>
+      <w:r>
+        <w:t>CrowdSec</w:t>
+      </w:r>
+      <w:proofErr w:type="spellEnd"/>
+      <w:r>
+        <w:t xml:space="preserve"> działa wydajnie, nie obciążając nadmiernie systemu, co jest istotne w przypadku dużych środowisk produkcyjnych lub aplikacji chmurowych.</w:t>
+      </w:r>
+    </w:p>
+    <w:p>
+      <w:pPr>
+        <w:pStyle w:val="MjTekst"/>
+      </w:pPr>
+      <w:r>
+        <w:t xml:space="preserve">Instalacja i podstawowa konfiguracja </w:t>
+      </w:r>
+      <w:proofErr w:type="spellStart"/>
+      <w:r>
+        <w:t>CrowdSec</w:t>
+      </w:r>
+      <w:proofErr w:type="spellEnd"/>
+      <w:r>
+        <w:t xml:space="preserve"> są stosunkowo proste, co czyni go dostępnym nawet dla mniej doświadczonych użytkowników. Rozbudowana dokumentacja i wsparcie społeczności dodatkowo ułatwiają wdrożenie.</w:t>
+      </w:r>
+    </w:p>
+    <w:p>
+      <w:pPr>
+        <w:pStyle w:val="MjTekst"/>
+      </w:pPr>
+      <w:r>
+        <w:t xml:space="preserve">Mimo wielu zalet, początkowy proces konfiguracji w złożonych środowiskach może wymagać dostosowania scenariuszy detekcji do specyfiki logów. Ponadto, użytkownicy powinni zwracać uwagę na bezpieczeństwo lokalnego API i </w:t>
+      </w:r>
+      <w:proofErr w:type="spellStart"/>
+      <w:r>
+        <w:t>bouncerów</w:t>
+      </w:r>
+      <w:proofErr w:type="spellEnd"/>
+      <w:r>
+        <w:t>, aby uniknąć potencjalnych ataków.</w:t>
+      </w:r>
+    </w:p>
+    <w:p>
+      <w:pPr>
+        <w:pStyle w:val="MjTekst"/>
+      </w:pPr>
+      <w:proofErr w:type="spellStart"/>
+      <w:r>
+        <w:t>CrowdSec</w:t>
+      </w:r>
+      <w:proofErr w:type="spellEnd"/>
+      <w:r>
+        <w:t xml:space="preserve"> dynamicznie się rozwija, dodając nowe funkcje i integracje. Jego otwarty model rozwoju i współpraca z użytkownikami sprawiają, że ma potencjał, aby stać się jednym z</w:t>
+      </w:r>
+      <w:r>
+        <w:t> </w:t>
+      </w:r>
+      <w:r>
+        <w:t xml:space="preserve">wiodących rozwiązań w dziedzinie </w:t>
+      </w:r>
+      <w:proofErr w:type="spellStart"/>
+      <w:r>
+        <w:t>cyberbezpieczeństwa</w:t>
+      </w:r>
+      <w:proofErr w:type="spellEnd"/>
+      <w:r>
+        <w:t>.</w:t>
+      </w:r>
+    </w:p>
+    <w:p>
+      <w:pPr>
+        <w:pStyle w:val="Nagwek1"/>
+      </w:pPr>
+      <w:bookmarkStart w:id="17" w:name="_Toc197456443"/>
+      <w:r>
         <w:lastRenderedPageBreak/>
-        <w:t>CrowdSec</w:t>
-      </w:r>
-      <w:proofErr w:type="spellEnd"/>
-      <w:r>
-        <w:t xml:space="preserve"> automatycznie wykrywa i blokuje zagrożenia, minimalizując konieczność interwencji administratora. Mechanizm </w:t>
-      </w:r>
-      <w:proofErr w:type="spellStart"/>
-      <w:r>
-        <w:t>bouncerów</w:t>
-      </w:r>
-      <w:proofErr w:type="spellEnd"/>
-      <w:r>
-        <w:t xml:space="preserve"> pozwala na natychmiastowe reagowanie na ataki, np. poprzez blokadę adresów IP na zaporze sieciowej lub w usługach chmurowych.</w:t>
-      </w:r>
-    </w:p>
-    <w:p>
-      <w:pPr>
-        <w:pStyle w:val="MjTekst"/>
-      </w:pPr>
-      <w:r>
-        <w:t xml:space="preserve">Współdzielenie danych o zagrożeniach w ramach społeczności </w:t>
-      </w:r>
-      <w:proofErr w:type="spellStart"/>
-      <w:r>
-        <w:t>CrowdSec</w:t>
-      </w:r>
-      <w:proofErr w:type="spellEnd"/>
-      <w:r>
-        <w:t xml:space="preserve"> przyspiesza reakcję na nowe wektory ataków i zmniejsza liczbę fałszywych alarmów. To sprawia, że program jest szczególnie skuteczny w walce z atakami zero-</w:t>
-      </w:r>
-      <w:proofErr w:type="spellStart"/>
-      <w:r>
-        <w:t>day</w:t>
-      </w:r>
-      <w:proofErr w:type="spellEnd"/>
-      <w:r>
-        <w:t>.</w:t>
-      </w:r>
-    </w:p>
-    <w:p>
-      <w:pPr>
-        <w:pStyle w:val="MjTekst"/>
-      </w:pPr>
-      <w:r>
-        <w:t xml:space="preserve">Dzięki zoptymalizowanej architekturze </w:t>
-      </w:r>
-      <w:proofErr w:type="spellStart"/>
-      <w:r>
-        <w:t>CrowdSec</w:t>
-      </w:r>
-      <w:proofErr w:type="spellEnd"/>
-      <w:r>
-        <w:t xml:space="preserve"> działa wydajnie, nie obciążając nadmiernie systemu, co jest istotne w przypadku dużych środowisk produkcyjnych lub aplikacji chmurowych.</w:t>
-      </w:r>
-    </w:p>
-    <w:p>
-      <w:pPr>
-        <w:pStyle w:val="MjTekst"/>
-      </w:pPr>
-      <w:r>
-        <w:t xml:space="preserve">Instalacja i podstawowa konfiguracja </w:t>
-      </w:r>
-      <w:proofErr w:type="spellStart"/>
-      <w:r>
-        <w:t>CrowdSec</w:t>
-      </w:r>
-      <w:proofErr w:type="spellEnd"/>
-      <w:r>
-        <w:t xml:space="preserve"> są stosunkowo proste, co czyni go dostępnym nawet dla mniej doświadczonych użytkowników. Rozbudowana dokumentacja i wsparcie społeczności dodatkowo ułatwiają wdrożenie.</w:t>
-      </w:r>
-    </w:p>
-    <w:p>
-      <w:pPr>
-        <w:pStyle w:val="MjTekst"/>
-      </w:pPr>
-      <w:r>
-        <w:t xml:space="preserve">Mimo wielu zalet, początkowy proces konfiguracji w złożonych środowiskach może wymagać dostosowania scenariuszy detekcji do specyfiki logów. Ponadto, użytkownicy powinni zwracać uwagę na bezpieczeństwo lokalnego API i </w:t>
-      </w:r>
-      <w:proofErr w:type="spellStart"/>
-      <w:r>
-        <w:t>bouncerów</w:t>
-      </w:r>
-      <w:proofErr w:type="spellEnd"/>
-      <w:r>
-        <w:t>, aby uniknąć potencjalnych ataków.</w:t>
-      </w:r>
-    </w:p>
-    <w:p>
-      <w:pPr>
-        <w:pStyle w:val="MjTekst"/>
-      </w:pPr>
-      <w:proofErr w:type="spellStart"/>
-      <w:r>
-        <w:t>CrowdSec</w:t>
-      </w:r>
-      <w:proofErr w:type="spellEnd"/>
-      <w:r>
-        <w:t xml:space="preserve"> dynamicznie się rozwija, dodając nowe funkcje i integracje. Jego otwarty model rozwoju i współpraca z użytkownikami sprawiają, że ma potencjał, aby stać się jednym z wiodących rozwiązań w dziedzinie </w:t>
-      </w:r>
-      <w:proofErr w:type="spellStart"/>
-      <w:r>
-        <w:t>cyberbezpieczeństwa</w:t>
-      </w:r>
-      <w:proofErr w:type="spellEnd"/>
-      <w:r>
-        <w:t>.</w:t>
-      </w:r>
-    </w:p>
-    <w:p>
-      <w:pPr>
-        <w:pStyle w:val="Nagwek1"/>
-      </w:pPr>
-      <w:bookmarkStart w:id="17" w:name="_Toc197456443"/>
-      <w:r>
         <w:t>Bibliografia</w:t>
       </w:r>
       <w:bookmarkEnd w:id="17"/>
@@ -8503,7 +9367,7 @@
           <w:numId w:val="19"/>
         </w:numPr>
       </w:pPr>
-      <w:hyperlink r:id="rId11" w:history="1">
+      <w:hyperlink r:id="rId16" w:history="1">
         <w:r>
           <w:rPr>
             <w:rStyle w:val="Hipercze"/>
@@ -8520,7 +9384,7 @@
           <w:numId w:val="19"/>
         </w:numPr>
       </w:pPr>
-      <w:hyperlink r:id="rId12" w:history="1">
+      <w:hyperlink r:id="rId17" w:history="1">
         <w:r>
           <w:rPr>
             <w:rStyle w:val="Hipercze"/>
@@ -8537,7 +9401,7 @@
           <w:numId w:val="19"/>
         </w:numPr>
       </w:pPr>
-      <w:hyperlink r:id="rId13" w:history="1">
+      <w:hyperlink r:id="rId18" w:history="1">
         <w:r>
           <w:rPr>
             <w:rStyle w:val="Hipercze"/>
@@ -8547,7 +9411,7 @@
       </w:hyperlink>
     </w:p>
     <w:sectPr>
-      <w:headerReference w:type="default" r:id="rId14"/>
+      <w:headerReference w:type="default" r:id="rId19"/>
       <w:pgSz w:w="12240" w:h="15840"/>
       <w:pgMar w:top="1276" w:right="1440" w:bottom="568" w:left="1440" w:header="709" w:footer="709" w:gutter="0"/>
       <w:cols w:space="708"/>
@@ -11926,6 +12790,7 @@
   <w:style w:type="character" w:default="1" w:styleId="Domylnaczcionkaakapitu">
     <w:name w:val="Default Paragraph Font"/>
     <w:uiPriority w:val="1"/>
+    <w:semiHidden/>
     <w:unhideWhenUsed/>
   </w:style>
   <w:style w:type="table" w:default="1" w:styleId="Standardowy">

</xml_diff>